<commit_message>
working on the introduction
</commit_message>
<xml_diff>
--- a/Correciones/2022-02-16-Manuscript.docx
+++ b/Correciones/2022-02-16-Manuscript.docx
@@ -1,6 +1,6 @@
 
 <file path=word/document.xml><?xml version="1.0" encoding="utf-8"?>
-<w:document xmlns:wpc="http://schemas.microsoft.com/office/word/2010/wordprocessingCanvas" xmlns:cx="http://schemas.microsoft.com/office/drawing/2014/chartex" xmlns:cx1="http://schemas.microsoft.com/office/drawing/2015/9/8/chartex" xmlns:cx2="http://schemas.microsoft.com/office/drawing/2015/10/21/chartex" xmlns:cx3="http://schemas.microsoft.com/office/drawing/2016/5/9/chartex" xmlns:cx4="http://schemas.microsoft.com/office/drawing/2016/5/10/chartex" xmlns:cx5="http://schemas.microsoft.com/office/drawing/2016/5/11/chartex" xmlns:cx6="http://schemas.microsoft.com/office/drawing/2016/5/12/chartex" xmlns:cx7="http://schemas.microsoft.com/office/drawing/2016/5/13/chartex" xmlns:cx8="http://schemas.microsoft.com/office/drawing/2016/5/14/chartex" xmlns:mc="http://schemas.openxmlformats.org/markup-compatibility/2006" xmlns:aink="http://schemas.microsoft.com/office/drawing/2016/ink" xmlns:am3d="http://schemas.microsoft.com/office/drawing/2017/model3d" xmlns:o="urn:schemas-microsoft-com:office:office" xmlns:r="http://schemas.openxmlformats.org/officeDocument/2006/relationships" xmlns:m="http://schemas.openxmlformats.org/officeDocument/2006/math" xmlns:v="urn:schemas-microsoft-com:vml" xmlns:wp14="http://schemas.microsoft.com/office/word/2010/wordprocessingDrawing" xmlns:wp="http://schemas.openxmlformats.org/drawingml/2006/wordprocessingDrawing" xmlns:w10="urn:schemas-microsoft-com:office:word" xmlns:w="http://schemas.openxmlformats.org/wordprocessingml/2006/main" xmlns:w14="http://schemas.microsoft.com/office/word/2010/wordml" xmlns:w15="http://schemas.microsoft.com/office/word/2012/wordml" xmlns:w16cex="http://schemas.microsoft.com/office/word/2018/wordml/cex" xmlns:w16cid="http://schemas.microsoft.com/office/word/2016/wordml/cid" xmlns:w16="http://schemas.microsoft.com/office/word/2018/wordml" xmlns:w16sdtdh="http://schemas.microsoft.com/office/word/2020/wordml/sdtdatahash" xmlns:w16se="http://schemas.microsoft.com/office/word/2015/wordml/symex" xmlns:wpg="http://schemas.microsoft.com/office/word/2010/wordprocessingGroup" xmlns:wpi="http://schemas.microsoft.com/office/word/2010/wordprocessingInk" xmlns:wne="http://schemas.microsoft.com/office/word/2006/wordml" xmlns:wps="http://schemas.microsoft.com/office/word/2010/wordprocessingShape" mc:Ignorable="w14 w15 w16se w16cid w16 w16cex w16sdtdh wp14">
+<w:document xmlns:wpc="http://schemas.microsoft.com/office/word/2010/wordprocessingCanvas" xmlns:cx="http://schemas.microsoft.com/office/drawing/2014/chartex" xmlns:cx1="http://schemas.microsoft.com/office/drawing/2015/9/8/chartex" xmlns:cx2="http://schemas.microsoft.com/office/drawing/2015/10/21/chartex" xmlns:cx3="http://schemas.microsoft.com/office/drawing/2016/5/9/chartex" xmlns:cx4="http://schemas.microsoft.com/office/drawing/2016/5/10/chartex" xmlns:cx5="http://schemas.microsoft.com/office/drawing/2016/5/11/chartex" xmlns:cx6="http://schemas.microsoft.com/office/drawing/2016/5/12/chartex" xmlns:cx7="http://schemas.microsoft.com/office/drawing/2016/5/13/chartex" xmlns:cx8="http://schemas.microsoft.com/office/drawing/2016/5/14/chartex" xmlns:mc="http://schemas.openxmlformats.org/markup-compatibility/2006" xmlns:aink="http://schemas.microsoft.com/office/drawing/2016/ink" xmlns:am3d="http://schemas.microsoft.com/office/drawing/2017/model3d" xmlns:o="urn:schemas-microsoft-com:office:office" xmlns:oel="http://schemas.microsoft.com/office/2019/extlst" xmlns:r="http://schemas.openxmlformats.org/officeDocument/2006/relationships" xmlns:m="http://schemas.openxmlformats.org/officeDocument/2006/math" xmlns:v="urn:schemas-microsoft-com:vml" xmlns:wp14="http://schemas.microsoft.com/office/word/2010/wordprocessingDrawing" xmlns:wp="http://schemas.openxmlformats.org/drawingml/2006/wordprocessingDrawing" xmlns:w10="urn:schemas-microsoft-com:office:word" xmlns:w="http://schemas.openxmlformats.org/wordprocessingml/2006/main" xmlns:w14="http://schemas.microsoft.com/office/word/2010/wordml" xmlns:w15="http://schemas.microsoft.com/office/word/2012/wordml" xmlns:w16cex="http://schemas.microsoft.com/office/word/2018/wordml/cex" xmlns:w16cid="http://schemas.microsoft.com/office/word/2016/wordml/cid" xmlns:w16="http://schemas.microsoft.com/office/word/2018/wordml" xmlns:w16sdtdh="http://schemas.microsoft.com/office/word/2020/wordml/sdtdatahash" xmlns:w16se="http://schemas.microsoft.com/office/word/2015/wordml/symex" xmlns:wpg="http://schemas.microsoft.com/office/word/2010/wordprocessingGroup" xmlns:wpi="http://schemas.microsoft.com/office/word/2010/wordprocessingInk" xmlns:wne="http://schemas.microsoft.com/office/word/2006/wordml" xmlns:wps="http://schemas.microsoft.com/office/word/2010/wordprocessingShape" mc:Ignorable="w14 w15 w16se w16cid w16 w16cex w16sdtdh wp14">
   <w:body>
     <w:p>
       <w:pPr>
@@ -2412,7 +2412,20 @@
         <w:pStyle w:val="FirstParagraph"/>
       </w:pPr>
       <w:r>
-        <w:t>The experimental plan included three different phases (Figure 2.2) to carry out a comprehensive study with a limited number of tests that do not compromise the reliability of the results.</w:t>
+        <w:t>The experimental plan included</w:t>
+      </w:r>
+      <w:ins w:id="9" w:author="Fabio Cruz Sanchez" w:date="2022-06-27T16:42:00Z">
+        <w:r>
+          <w:t xml:space="preserve"> </w:t>
+        </w:r>
+      </w:ins>
+      <w:ins w:id="10" w:author="Fabio Cruz Sanchez" w:date="2022-06-27T16:48:00Z">
+        <w:r>
+          <w:t xml:space="preserve">  </w:t>
+        </w:r>
+      </w:ins>
+      <w:r>
+        <w:t xml:space="preserve"> three different phases (Figure 2.2) to carry out a comprehensive study with a limited number of tests that do not compromise the reliability of the results.</w:t>
       </w:r>
     </w:p>
     <w:p>
@@ -2682,7 +2695,7 @@
       <w:r>
         <w:t>Th</w:t>
       </w:r>
-      <w:ins w:id="9" w:author="Fabio Cruz Sanchez" w:date="2022-02-14T15:37:00Z">
+      <w:ins w:id="11" w:author="Fabio Cruz Sanchez" w:date="2022-02-14T15:37:00Z">
         <w:r>
           <w:t>e</w:t>
         </w:r>
@@ -2826,7 +2839,7 @@
       <w:pPr>
         <w:pStyle w:val="Titre1"/>
       </w:pPr>
-      <w:bookmarkStart w:id="10" w:name="section:findings"/>
+      <w:bookmarkStart w:id="12" w:name="section:findings"/>
       <w:bookmarkEnd w:id="3"/>
       <w:bookmarkEnd w:id="8"/>
       <w:r>
@@ -2844,7 +2857,7 @@
       <w:pPr>
         <w:pStyle w:val="Titre2"/>
       </w:pPr>
-      <w:bookmarkStart w:id="11" w:name="phase-i-screening-phase"/>
+      <w:bookmarkStart w:id="13" w:name="phase-i-screening-phase"/>
       <w:r>
         <w:rPr>
           <w:rStyle w:val="SectionNumber"/>
@@ -2897,11 +2910,11 @@
         <w:lastRenderedPageBreak/>
         <w:t xml:space="preserve">Table 3.1: </w:t>
       </w:r>
-      <w:bookmarkStart w:id="12" w:name="tab:phase1"/>
+      <w:bookmarkStart w:id="14" w:name="tab:phase1"/>
       <w:r>
         <w:t>Results of the Phase I</w:t>
       </w:r>
-      <w:bookmarkEnd w:id="12"/>
+      <w:bookmarkEnd w:id="14"/>
     </w:p>
     <w:tbl>
       <w:tblPr>
@@ -6938,7 +6951,7 @@
         <w:pStyle w:val="Corpsdetexte"/>
         <w:jc w:val="center"/>
       </w:pPr>
-      <w:commentRangeStart w:id="13"/>
+      <w:commentRangeStart w:id="15"/>
       <w:r>
         <w:rPr>
           <w:noProof/>
@@ -6992,12 +7005,12 @@
           </wp:inline>
         </w:drawing>
       </w:r>
-      <w:commentRangeEnd w:id="13"/>
+      <w:commentRangeEnd w:id="15"/>
       <w:r>
         <w:rPr>
           <w:rStyle w:val="Marquedecommentaire"/>
         </w:rPr>
-        <w:commentReference w:id="13"/>
+        <w:commentReference w:id="15"/>
       </w:r>
     </w:p>
     <w:p>
@@ -7036,7 +7049,7 @@
       <w:r>
         <w:t xml:space="preserve">Table 3.2: </w:t>
       </w:r>
-      <w:bookmarkStart w:id="14" w:name="tab:anova-phase1"/>
+      <w:bookmarkStart w:id="16" w:name="tab:anova-phase1"/>
       <w:r>
         <w:t xml:space="preserve">ANOVA results at 95 </w:t>
       </w:r>
@@ -7055,7 +7068,7 @@
       <w:r>
         <w:t xml:space="preserve"> modulus variables</w:t>
       </w:r>
-      <w:bookmarkEnd w:id="14"/>
+      <w:bookmarkEnd w:id="16"/>
     </w:p>
     <w:tbl>
       <w:tblPr>
@@ -9467,8 +9480,8 @@
       <w:pPr>
         <w:pStyle w:val="Titre2"/>
       </w:pPr>
-      <w:bookmarkStart w:id="15" w:name="phase-ii-focusing"/>
-      <w:bookmarkEnd w:id="11"/>
+      <w:bookmarkStart w:id="17" w:name="phase-ii-focusing"/>
+      <w:bookmarkEnd w:id="13"/>
       <w:r>
         <w:rPr>
           <w:rStyle w:val="SectionNumber"/>
@@ -9674,7 +9687,7 @@
         <w:pStyle w:val="FirstParagraph"/>
         <w:jc w:val="center"/>
       </w:pPr>
-      <w:del w:id="16" w:author="Fabio Cruz Sanchez" w:date="2022-02-16T10:19:00Z">
+      <w:del w:id="18" w:author="Fabio Cruz Sanchez" w:date="2022-02-16T10:19:00Z">
         <w:r>
           <w:rPr>
             <w:noProof/>
@@ -10039,8 +10052,8 @@
       <w:pPr>
         <w:pStyle w:val="Titre2"/>
       </w:pPr>
-      <w:bookmarkStart w:id="17" w:name="Xa0345c686217135428fadf859140848356c8c39"/>
-      <w:bookmarkEnd w:id="15"/>
+      <w:bookmarkStart w:id="19" w:name="Xa0345c686217135428fadf859140848356c8c39"/>
+      <w:bookmarkEnd w:id="17"/>
       <w:r>
         <w:rPr>
           <w:rStyle w:val="SectionNumber"/>
@@ -10850,9 +10863,9 @@
       <w:pPr>
         <w:pStyle w:val="Titre1"/>
       </w:pPr>
-      <w:bookmarkStart w:id="18" w:name="section:discussion"/>
-      <w:bookmarkEnd w:id="10"/>
-      <w:bookmarkEnd w:id="17"/>
+      <w:bookmarkStart w:id="20" w:name="section:discussion"/>
+      <w:bookmarkEnd w:id="12"/>
+      <w:bookmarkEnd w:id="19"/>
       <w:r>
         <w:rPr>
           <w:rStyle w:val="SectionNumber"/>
@@ -11510,8 +11523,8 @@
       <w:pPr>
         <w:pStyle w:val="Titre1"/>
       </w:pPr>
-      <w:bookmarkStart w:id="19" w:name="section:conclusions"/>
-      <w:bookmarkEnd w:id="18"/>
+      <w:bookmarkStart w:id="21" w:name="section:conclusions"/>
+      <w:bookmarkEnd w:id="20"/>
       <w:r>
         <w:rPr>
           <w:rStyle w:val="SectionNumber"/>
@@ -11527,16 +11540,16 @@
       <w:pPr>
         <w:pStyle w:val="FirstParagraph"/>
         <w:rPr>
-          <w:del w:id="20" w:author="Fabio Cruz Sanchez" w:date="2022-02-16T09:56:00Z"/>
-          <w:rPrChange w:id="21" w:author="Fabio Cruz Sanchez" w:date="2022-02-16T09:56:00Z">
+          <w:del w:id="22" w:author="Fabio Cruz Sanchez" w:date="2022-02-16T09:56:00Z"/>
+          <w:rPrChange w:id="23" w:author="Fabio Cruz Sanchez" w:date="2022-02-16T09:56:00Z">
             <w:rPr>
-              <w:del w:id="22" w:author="Fabio Cruz Sanchez" w:date="2022-02-16T09:56:00Z"/>
+              <w:del w:id="24" w:author="Fabio Cruz Sanchez" w:date="2022-02-16T09:56:00Z"/>
               <w:color w:val="FF0000"/>
             </w:rPr>
           </w:rPrChange>
         </w:rPr>
       </w:pPr>
-      <w:ins w:id="23" w:author="Fabio Cruz Sanchez" w:date="2022-02-16T09:48:00Z">
+      <w:ins w:id="25" w:author="Fabio Cruz Sanchez" w:date="2022-02-16T09:48:00Z">
         <w:r>
           <w:rPr>
             <w:color w:val="FF0000"/>
@@ -11550,7 +11563,7 @@
           <w:t xml:space="preserve">3D printing technology expands the boundaries of the design space for prototypes and final products. For designers and </w:t>
         </w:r>
       </w:ins>
-      <w:ins w:id="24" w:author="Fabio Cruz Sanchez" w:date="2022-02-16T09:55:00Z">
+      <w:ins w:id="26" w:author="Fabio Cruz Sanchez" w:date="2022-02-16T09:55:00Z">
         <w:r>
           <w:rPr>
             <w:color w:val="FF0000"/>
@@ -11558,7 +11571,7 @@
           <w:t>practitioners</w:t>
         </w:r>
       </w:ins>
-      <w:ins w:id="25" w:author="Fabio Cruz Sanchez" w:date="2022-02-16T09:48:00Z">
+      <w:ins w:id="27" w:author="Fabio Cruz Sanchez" w:date="2022-02-16T09:48:00Z">
         <w:r>
           <w:rPr>
             <w:color w:val="FF0000"/>
@@ -11578,7 +11591,7 @@
           <w:t xml:space="preserve">rational use of material is required in prototyping </w:t>
         </w:r>
       </w:ins>
-      <w:ins w:id="26" w:author="Fabio Cruz Sanchez" w:date="2022-02-16T09:55:00Z">
+      <w:ins w:id="28" w:author="Fabio Cruz Sanchez" w:date="2022-02-16T09:55:00Z">
         <w:r>
           <w:rPr>
             <w:color w:val="FF0000"/>
@@ -11586,7 +11599,7 @@
           <w:t xml:space="preserve">stages </w:t>
         </w:r>
       </w:ins>
-      <w:ins w:id="27" w:author="Fabio Cruz Sanchez" w:date="2022-02-16T09:48:00Z">
+      <w:ins w:id="29" w:author="Fabio Cruz Sanchez" w:date="2022-02-16T09:48:00Z">
         <w:r>
           <w:rPr>
             <w:color w:val="FF0000"/>
@@ -11594,7 +11607,7 @@
           <w:t>for sustainable manufacturing.</w:t>
         </w:r>
       </w:ins>
-      <w:ins w:id="28" w:author="Fabio Cruz Sanchez" w:date="2022-02-16T09:45:00Z">
+      <w:ins w:id="30" w:author="Fabio Cruz Sanchez" w:date="2022-02-16T09:45:00Z">
         <w:r>
           <w:t xml:space="preserve"> </w:t>
         </w:r>
@@ -11605,7 +11618,7 @@
       <w:r>
         <w:t>proposes a comprehensive experimental program</w:t>
       </w:r>
-      <w:ins w:id="29" w:author="Fabio Cruz Sanchez" w:date="2022-02-16T09:51:00Z">
+      <w:ins w:id="31" w:author="Fabio Cruz Sanchez" w:date="2022-02-16T09:51:00Z">
         <w:r>
           <w:t xml:space="preserve"> in three steps (</w:t>
         </w:r>
@@ -11651,12 +11664,12 @@
       <w:r>
         <w:t xml:space="preserve"> to </w:t>
       </w:r>
-      <w:del w:id="30" w:author="Fabio Cruz Sanchez" w:date="2022-02-16T09:51:00Z">
+      <w:del w:id="32" w:author="Fabio Cruz Sanchez" w:date="2022-02-16T09:51:00Z">
         <w:r>
           <w:delText xml:space="preserve">analyze </w:delText>
         </w:r>
       </w:del>
-      <w:ins w:id="31" w:author="Fabio Cruz Sanchez" w:date="2022-02-16T09:51:00Z">
+      <w:ins w:id="33" w:author="Fabio Cruz Sanchez" w:date="2022-02-16T09:51:00Z">
         <w:r>
           <w:t>better understand</w:t>
         </w:r>
@@ -11667,7 +11680,7 @@
       <w:r>
         <w:t xml:space="preserve">the </w:t>
       </w:r>
-      <w:ins w:id="32" w:author="Fabio Cruz Sanchez" w:date="2022-02-16T09:52:00Z">
+      <w:ins w:id="34" w:author="Fabio Cruz Sanchez" w:date="2022-02-16T09:52:00Z">
         <w:r>
           <w:t xml:space="preserve">influence of manufacturing parameters in the </w:t>
         </w:r>
@@ -11681,17 +11694,17 @@
       <w:r>
         <w:t>Fused Filament Fabrication process</w:t>
       </w:r>
-      <w:del w:id="33" w:author="Fabio Cruz Sanchez" w:date="2022-02-16T09:52:00Z">
+      <w:del w:id="35" w:author="Fabio Cruz Sanchez" w:date="2022-02-16T09:52:00Z">
         <w:r>
           <w:delText xml:space="preserve"> </w:delText>
         </w:r>
       </w:del>
-      <w:ins w:id="34" w:author="Fabio Cruz Sanchez" w:date="2022-02-16T09:52:00Z">
+      <w:ins w:id="36" w:author="Fabio Cruz Sanchez" w:date="2022-02-16T09:52:00Z">
         <w:r>
           <w:t xml:space="preserve">.  Moreover, </w:t>
         </w:r>
       </w:ins>
-      <w:del w:id="35" w:author="Fabio Cruz Sanchez" w:date="2022-02-16T09:53:00Z">
+      <w:del w:id="37" w:author="Fabio Cruz Sanchez" w:date="2022-02-16T09:53:00Z">
         <w:r>
           <w:delText xml:space="preserve">based on the </w:delText>
         </w:r>
@@ -11714,7 +11727,7 @@
       <w:r>
         <w:t>and recycled PLA</w:t>
       </w:r>
-      <w:ins w:id="36" w:author="Fabio Cruz Sanchez" w:date="2022-02-16T09:53:00Z">
+      <w:ins w:id="38" w:author="Fabio Cruz Sanchez" w:date="2022-02-16T09:53:00Z">
         <w:r>
           <w:t xml:space="preserve"> were used to </w:t>
         </w:r>
@@ -11722,7 +11735,7 @@
           <w:t>compare the technical f</w:t>
         </w:r>
       </w:ins>
-      <w:ins w:id="37" w:author="Fabio Cruz Sanchez" w:date="2022-02-16T09:54:00Z">
+      <w:ins w:id="39" w:author="Fabio Cruz Sanchez" w:date="2022-02-16T09:54:00Z">
         <w:r>
           <w:t>easibility</w:t>
         </w:r>
@@ -11730,17 +11743,17 @@
       <w:r>
         <w:t>. The paper aims to improve the sustainability of the 3D printing process</w:t>
       </w:r>
-      <w:ins w:id="38" w:author="Fabio Cruz Sanchez" w:date="2022-02-16T09:55:00Z">
+      <w:ins w:id="40" w:author="Fabio Cruz Sanchez" w:date="2022-02-16T09:55:00Z">
         <w:r>
           <w:t xml:space="preserve"> towards the validation</w:t>
         </w:r>
       </w:ins>
-      <w:del w:id="39" w:author="Fabio Cruz Sanchez" w:date="2022-02-16T09:54:00Z">
+      <w:del w:id="41" w:author="Fabio Cruz Sanchez" w:date="2022-02-16T09:54:00Z">
         <w:r>
           <w:delText xml:space="preserve">, proposing a methodology based on Design of Experiments approach </w:delText>
         </w:r>
       </w:del>
-      <w:del w:id="40" w:author="Fabio Cruz Sanchez" w:date="2022-02-16T09:55:00Z">
+      <w:del w:id="42" w:author="Fabio Cruz Sanchez" w:date="2022-02-16T09:55:00Z">
         <w:r>
           <w:delText>to assess</w:delText>
         </w:r>
@@ -11783,7 +11796,7 @@
         </w:rPr>
         <w:t xml:space="preserve">of the study </w:t>
       </w:r>
-      <w:del w:id="41" w:author="Fabio Cruz Sanchez" w:date="2022-02-15T20:46:00Z">
+      <w:del w:id="43" w:author="Fabio Cruz Sanchez" w:date="2022-02-15T20:46:00Z">
         <w:r>
           <w:rPr>
             <w:color w:val="FF0000"/>
@@ -11791,7 +11804,7 @@
           <w:delText>include the following</w:delText>
         </w:r>
       </w:del>
-      <w:ins w:id="42" w:author="Fabio Cruz Sanchez" w:date="2022-02-15T20:46:00Z">
+      <w:ins w:id="44" w:author="Fabio Cruz Sanchez" w:date="2022-02-15T20:46:00Z">
         <w:r>
           <w:rPr>
             <w:color w:val="FF0000"/>
@@ -11810,9 +11823,9 @@
       <w:pPr>
         <w:pStyle w:val="FirstParagraph"/>
         <w:rPr>
-          <w:ins w:id="43" w:author="Fabio Cruz Sanchez" w:date="2022-02-15T20:54:00Z"/>
-        </w:rPr>
-        <w:pPrChange w:id="44" w:author="Fabio Cruz Sanchez" w:date="2022-02-16T09:56:00Z">
+          <w:ins w:id="45" w:author="Fabio Cruz Sanchez" w:date="2022-02-15T20:54:00Z"/>
+        </w:rPr>
+        <w:pPrChange w:id="46" w:author="Fabio Cruz Sanchez" w:date="2022-02-16T09:56:00Z">
           <w:pPr>
             <w:pStyle w:val="Corpsdetexte"/>
             <w:numPr>
@@ -11831,11 +11844,11 @@
           <w:numId w:val="4"/>
         </w:numPr>
         <w:rPr>
-          <w:del w:id="45" w:author="Fabio Cruz Sanchez" w:date="2022-02-16T10:00:00Z"/>
-          <w:color w:val="FF0000"/>
-        </w:rPr>
-      </w:pPr>
-      <w:ins w:id="46" w:author="Fabio Cruz Sanchez" w:date="2022-02-16T10:04:00Z">
+          <w:del w:id="47" w:author="Fabio Cruz Sanchez" w:date="2022-02-16T10:00:00Z"/>
+          <w:color w:val="FF0000"/>
+        </w:rPr>
+      </w:pPr>
+      <w:ins w:id="48" w:author="Fabio Cruz Sanchez" w:date="2022-02-16T10:04:00Z">
         <w:r>
           <w:rPr>
             <w:color w:val="FF0000"/>
@@ -11843,7 +11856,7 @@
           <w:t xml:space="preserve">In Phase I, </w:t>
         </w:r>
       </w:ins>
-      <w:del w:id="47" w:author="Fabio Cruz Sanchez" w:date="2022-02-16T10:00:00Z">
+      <w:del w:id="49" w:author="Fabio Cruz Sanchez" w:date="2022-02-16T10:00:00Z">
         <w:r>
           <w:rPr>
             <w:color w:val="FF0000"/>
@@ -11896,11 +11909,11 @@
           <w:numId w:val="4"/>
         </w:numPr>
         <w:rPr>
-          <w:ins w:id="48" w:author="Fabio Cruz Sanchez" w:date="2022-02-16T09:58:00Z"/>
-          <w:color w:val="FF0000"/>
-        </w:rPr>
-      </w:pPr>
-      <w:ins w:id="49" w:author="Fabio Cruz Sanchez" w:date="2022-02-16T10:04:00Z">
+          <w:ins w:id="50" w:author="Fabio Cruz Sanchez" w:date="2022-02-16T09:58:00Z"/>
+          <w:color w:val="FF0000"/>
+        </w:rPr>
+      </w:pPr>
+      <w:ins w:id="51" w:author="Fabio Cruz Sanchez" w:date="2022-02-16T10:04:00Z">
         <w:r>
           <w:rPr>
             <w:color w:val="FF0000"/>
@@ -11908,7 +11921,7 @@
           <w:t>f</w:t>
         </w:r>
       </w:ins>
-      <w:ins w:id="50" w:author="Fabio Cruz Sanchez" w:date="2022-02-16T09:57:00Z">
+      <w:ins w:id="52" w:author="Fabio Cruz Sanchez" w:date="2022-02-16T09:57:00Z">
         <w:r>
           <w:rPr>
             <w:color w:val="FF0000"/>
@@ -11916,7 +11929,7 @@
           <w:t xml:space="preserve">ive </w:t>
         </w:r>
       </w:ins>
-      <w:ins w:id="51" w:author="Fabio Cruz Sanchez" w:date="2022-02-16T09:58:00Z">
+      <w:ins w:id="53" w:author="Fabio Cruz Sanchez" w:date="2022-02-16T09:58:00Z">
         <w:r>
           <w:rPr>
             <w:color w:val="FF0000"/>
@@ -11924,7 +11937,7 @@
           <w:t>key printing</w:t>
         </w:r>
       </w:ins>
-      <w:ins w:id="52" w:author="Fabio Cruz Sanchez" w:date="2022-02-16T09:57:00Z">
+      <w:ins w:id="54" w:author="Fabio Cruz Sanchez" w:date="2022-02-16T09:57:00Z">
         <w:r>
           <w:rPr>
             <w:color w:val="FF0000"/>
@@ -11932,7 +11945,7 @@
           <w:t xml:space="preserve"> parameters (</w:t>
         </w:r>
       </w:ins>
-      <w:del w:id="53" w:author="Fabio Cruz Sanchez" w:date="2022-02-16T09:57:00Z">
+      <w:del w:id="55" w:author="Fabio Cruz Sanchez" w:date="2022-02-16T09:57:00Z">
         <w:r>
           <w:rPr>
             <w:color w:val="FF0000"/>
@@ -11946,7 +11959,7 @@
         </w:rPr>
         <w:t xml:space="preserve">infill pattern, layer height and printing speed </w:t>
       </w:r>
-      <w:ins w:id="54" w:author="Fabio Cruz Sanchez" w:date="2022-02-16T09:57:00Z">
+      <w:ins w:id="56" w:author="Fabio Cruz Sanchez" w:date="2022-02-16T09:57:00Z">
         <w:r>
           <w:rPr>
             <w:color w:val="FF0000"/>
@@ -11954,7 +11967,7 @@
           <w:t>and infill density) were study</w:t>
         </w:r>
       </w:ins>
-      <w:ins w:id="55" w:author="Fabio Cruz Sanchez" w:date="2022-02-16T10:00:00Z">
+      <w:ins w:id="57" w:author="Fabio Cruz Sanchez" w:date="2022-02-16T10:00:00Z">
         <w:r>
           <w:rPr>
             <w:color w:val="FF0000"/>
@@ -11962,7 +11975,7 @@
           <w:t>. The result</w:t>
         </w:r>
       </w:ins>
-      <w:ins w:id="56" w:author="Fabio Cruz Sanchez" w:date="2022-02-16T10:05:00Z">
+      <w:ins w:id="58" w:author="Fabio Cruz Sanchez" w:date="2022-02-16T10:05:00Z">
         <w:r>
           <w:rPr>
             <w:color w:val="FF0000"/>
@@ -11970,7 +11983,7 @@
           <w:t>s</w:t>
         </w:r>
       </w:ins>
-      <w:ins w:id="57" w:author="Fabio Cruz Sanchez" w:date="2022-02-16T10:00:00Z">
+      <w:ins w:id="59" w:author="Fabio Cruz Sanchez" w:date="2022-02-16T10:00:00Z">
         <w:r>
           <w:rPr>
             <w:color w:val="FF0000"/>
@@ -11978,7 +11991,7 @@
           <w:t xml:space="preserve"> showed that </w:t>
         </w:r>
       </w:ins>
-      <w:ins w:id="58" w:author="Fabio Cruz Sanchez" w:date="2022-02-16T09:58:00Z">
+      <w:ins w:id="60" w:author="Fabio Cruz Sanchez" w:date="2022-02-16T09:58:00Z">
         <w:r>
           <w:rPr>
             <w:color w:val="FF0000"/>
@@ -11986,7 +11999,7 @@
           <w:t xml:space="preserve">the highest influence </w:t>
         </w:r>
       </w:ins>
-      <w:ins w:id="59" w:author="Fabio Cruz Sanchez" w:date="2022-02-16T10:00:00Z">
+      <w:ins w:id="61" w:author="Fabio Cruz Sanchez" w:date="2022-02-16T10:00:00Z">
         <w:r>
           <w:rPr>
             <w:color w:val="FF0000"/>
@@ -12020,7 +12033,7 @@
           <w:t xml:space="preserve"> </w:t>
         </w:r>
       </w:ins>
-      <w:ins w:id="60" w:author="Fabio Cruz Sanchez" w:date="2022-02-16T09:58:00Z">
+      <w:ins w:id="62" w:author="Fabio Cruz Sanchez" w:date="2022-02-16T09:58:00Z">
         <w:r>
           <w:rPr>
             <w:color w:val="FF0000"/>
@@ -12034,7 +12047,7 @@
           <w:t xml:space="preserve"> due to its influence on the cross-section that resists the tensile load.</w:t>
         </w:r>
       </w:ins>
-      <w:ins w:id="61" w:author="Fabio Cruz Sanchez" w:date="2022-02-16T10:03:00Z">
+      <w:ins w:id="63" w:author="Fabio Cruz Sanchez" w:date="2022-02-16T10:03:00Z">
         <w:r>
           <w:rPr>
             <w:color w:val="FF0000"/>
@@ -12042,9 +12055,9 @@
           <w:t xml:space="preserve"> Moreover, </w:t>
         </w:r>
       </w:ins>
-      <w:moveToRangeStart w:id="62" w:author="Fabio Cruz Sanchez" w:date="2022-02-16T10:03:00Z" w:name="move95898203"/>
+      <w:moveToRangeStart w:id="64" w:author="Fabio Cruz Sanchez" w:date="2022-02-16T10:03:00Z" w:name="move95898203"/>
       <w:proofErr w:type="gramStart"/>
-      <w:moveTo w:id="63" w:author="Fabio Cruz Sanchez" w:date="2022-02-16T10:03:00Z">
+      <w:moveTo w:id="65" w:author="Fabio Cruz Sanchez" w:date="2022-02-16T10:03:00Z">
         <w:r>
           <w:rPr>
             <w:color w:val="FF0000"/>
@@ -12083,16 +12096,16 @@
           <w:t>for the tensile strength. Thus, the recycled material showed slightly lower tensile strength than the virgin one.</w:t>
         </w:r>
       </w:moveTo>
-      <w:moveToRangeEnd w:id="62"/>
+      <w:moveToRangeEnd w:id="64"/>
     </w:p>
     <w:p>
       <w:pPr>
         <w:pStyle w:val="Corpsdetexte"/>
         <w:rPr>
-          <w:del w:id="64" w:author="Fabio Cruz Sanchez" w:date="2022-02-16T10:00:00Z"/>
-          <w:color w:val="FF0000"/>
-        </w:rPr>
-        <w:pPrChange w:id="65" w:author="Fabio Cruz Sanchez" w:date="2022-02-16T10:02:00Z">
+          <w:del w:id="66" w:author="Fabio Cruz Sanchez" w:date="2022-02-16T10:00:00Z"/>
+          <w:color w:val="FF0000"/>
+        </w:rPr>
+        <w:pPrChange w:id="67" w:author="Fabio Cruz Sanchez" w:date="2022-02-16T10:02:00Z">
           <w:pPr>
             <w:pStyle w:val="Corpsdetexte"/>
             <w:numPr>
@@ -12102,7 +12115,7 @@
           </w:pPr>
         </w:pPrChange>
       </w:pPr>
-      <w:del w:id="66" w:author="Fabio Cruz Sanchez" w:date="2022-02-16T10:00:00Z">
+      <w:del w:id="68" w:author="Fabio Cruz Sanchez" w:date="2022-02-16T10:00:00Z">
         <w:r>
           <w:rPr>
             <w:color w:val="FF0000"/>
@@ -12117,7 +12130,7 @@
         <w:rPr>
           <w:color w:val="FF0000"/>
         </w:rPr>
-        <w:pPrChange w:id="67" w:author="Fabio Cruz Sanchez" w:date="2022-02-16T10:02:00Z">
+        <w:pPrChange w:id="69" w:author="Fabio Cruz Sanchez" w:date="2022-02-16T10:02:00Z">
           <w:pPr>
             <w:pStyle w:val="Corpsdetexte"/>
             <w:numPr>
@@ -12127,8 +12140,8 @@
           </w:pPr>
         </w:pPrChange>
       </w:pPr>
-      <w:moveFromRangeStart w:id="68" w:author="Fabio Cruz Sanchez" w:date="2022-02-16T10:03:00Z" w:name="move95898203"/>
-      <w:moveFrom w:id="69" w:author="Fabio Cruz Sanchez" w:date="2022-02-16T10:03:00Z">
+      <w:moveFromRangeStart w:id="70" w:author="Fabio Cruz Sanchez" w:date="2022-02-16T10:03:00Z" w:name="move95898203"/>
+      <w:moveFrom w:id="71" w:author="Fabio Cruz Sanchez" w:date="2022-02-16T10:03:00Z">
         <w:r>
           <w:rPr>
             <w:color w:val="FF0000"/>
@@ -12160,7 +12173,7 @@
           <w:t>for the tensile strength. Thus, the recycled material showed slightly lower tensile strength than the virgin one.</w:t>
         </w:r>
       </w:moveFrom>
-      <w:moveFromRangeEnd w:id="68"/>
+      <w:moveFromRangeEnd w:id="70"/>
     </w:p>
     <w:p>
       <w:pPr>
@@ -12170,11 +12183,11 @@
           <w:numId w:val="4"/>
         </w:numPr>
         <w:rPr>
-          <w:del w:id="70" w:author="Fabio Cruz Sanchez" w:date="2022-02-16T10:03:00Z"/>
-          <w:color w:val="FF0000"/>
-        </w:rPr>
-      </w:pPr>
-      <w:ins w:id="71" w:author="Fabio Cruz Sanchez" w:date="2022-02-16T10:01:00Z">
+          <w:del w:id="72" w:author="Fabio Cruz Sanchez" w:date="2022-02-16T10:03:00Z"/>
+          <w:color w:val="FF0000"/>
+        </w:rPr>
+      </w:pPr>
+      <w:ins w:id="73" w:author="Fabio Cruz Sanchez" w:date="2022-02-16T10:01:00Z">
         <w:r>
           <w:rPr>
             <w:color w:val="FF0000"/>
@@ -12182,7 +12195,7 @@
           <w:t xml:space="preserve">In Phase II, </w:t>
         </w:r>
       </w:ins>
-      <w:del w:id="72" w:author="Fabio Cruz Sanchez" w:date="2022-02-16T10:01:00Z">
+      <w:del w:id="74" w:author="Fabio Cruz Sanchez" w:date="2022-02-16T10:01:00Z">
         <w:r>
           <w:rPr>
             <w:color w:val="FF0000"/>
@@ -12190,7 +12203,7 @@
           <w:delText xml:space="preserve">Both </w:delText>
         </w:r>
       </w:del>
-      <w:ins w:id="73" w:author="Fabio Cruz Sanchez" w:date="2022-02-16T10:01:00Z">
+      <w:ins w:id="75" w:author="Fabio Cruz Sanchez" w:date="2022-02-16T10:01:00Z">
         <w:r>
           <w:rPr>
             <w:color w:val="FF0000"/>
@@ -12242,8 +12255,8 @@
         </w:rPr>
         <w:t xml:space="preserve"> they are mostly the part that supports the tensile load. </w:t>
       </w:r>
-      <w:moveToRangeStart w:id="74" w:author="Fabio Cruz Sanchez" w:date="2022-02-16T10:03:00Z" w:name="move95898240"/>
-      <w:moveTo w:id="75" w:author="Fabio Cruz Sanchez" w:date="2022-02-16T10:03:00Z">
+      <w:moveToRangeStart w:id="76" w:author="Fabio Cruz Sanchez" w:date="2022-02-16T10:03:00Z" w:name="move95898240"/>
+      <w:moveTo w:id="77" w:author="Fabio Cruz Sanchez" w:date="2022-02-16T10:03:00Z">
         <w:r>
           <w:rPr>
             <w:color w:val="FF0000"/>
@@ -12251,7 +12264,7 @@
           <w:t>In general, the fracture of the virgin material corresponded to that of a fragile material, while the fracture of the recycled material showed more ductile behavior.</w:t>
         </w:r>
       </w:moveTo>
-      <w:moveToRangeEnd w:id="74"/>
+      <w:moveToRangeEnd w:id="76"/>
     </w:p>
     <w:p>
       <w:pPr>
@@ -12264,8 +12277,8 @@
           <w:color w:val="FF0000"/>
         </w:rPr>
       </w:pPr>
-      <w:moveFromRangeStart w:id="76" w:author="Fabio Cruz Sanchez" w:date="2022-02-16T10:03:00Z" w:name="move95898240"/>
-      <w:moveFrom w:id="77" w:author="Fabio Cruz Sanchez" w:date="2022-02-16T10:03:00Z">
+      <w:moveFromRangeStart w:id="78" w:author="Fabio Cruz Sanchez" w:date="2022-02-16T10:03:00Z" w:name="move95898240"/>
+      <w:moveFrom w:id="79" w:author="Fabio Cruz Sanchez" w:date="2022-02-16T10:03:00Z">
         <w:r>
           <w:rPr>
             <w:color w:val="FF0000"/>
@@ -12279,7 +12292,7 @@
           <w:t xml:space="preserve"> </w:t>
         </w:r>
       </w:moveFrom>
-      <w:moveFromRangeEnd w:id="76"/>
+      <w:moveFromRangeEnd w:id="78"/>
     </w:p>
     <w:p>
       <w:pPr>
@@ -12292,7 +12305,7 @@
           <w:color w:val="FF0000"/>
         </w:rPr>
       </w:pPr>
-      <w:ins w:id="78" w:author="Fabio Cruz Sanchez" w:date="2022-02-16T10:04:00Z">
+      <w:ins w:id="80" w:author="Fabio Cruz Sanchez" w:date="2022-02-16T10:04:00Z">
         <w:r>
           <w:rPr>
             <w:color w:val="FF0000"/>
@@ -12312,7 +12325,7 @@
           <w:t xml:space="preserve">y in Phase III, </w:t>
         </w:r>
       </w:ins>
-      <w:del w:id="79" w:author="Fabio Cruz Sanchez" w:date="2022-02-16T10:04:00Z">
+      <w:del w:id="81" w:author="Fabio Cruz Sanchez" w:date="2022-02-16T10:04:00Z">
         <w:r>
           <w:rPr>
             <w:color w:val="FF0000"/>
@@ -12320,7 +12333,7 @@
           <w:delText xml:space="preserve">The </w:delText>
         </w:r>
       </w:del>
-      <w:ins w:id="80" w:author="Fabio Cruz Sanchez" w:date="2022-02-16T10:04:00Z">
+      <w:ins w:id="82" w:author="Fabio Cruz Sanchez" w:date="2022-02-16T10:04:00Z">
         <w:r>
           <w:rPr>
             <w:color w:val="FF0000"/>
@@ -12500,7 +12513,7 @@
         <w:rPr>
           <w:color w:val="FF0000"/>
         </w:rPr>
-        <w:pPrChange w:id="81" w:author="Fabio Cruz Sanchez" w:date="2022-02-16T10:02:00Z">
+        <w:pPrChange w:id="83" w:author="Fabio Cruz Sanchez" w:date="2022-02-16T10:02:00Z">
           <w:pPr>
             <w:pStyle w:val="Corpsdetexte"/>
             <w:numPr>
@@ -12510,7 +12523,7 @@
           </w:pPr>
         </w:pPrChange>
       </w:pPr>
-      <w:ins w:id="82" w:author="Fabio Cruz Sanchez" w:date="2022-02-16T10:02:00Z">
+      <w:ins w:id="84" w:author="Fabio Cruz Sanchez" w:date="2022-02-16T10:02:00Z">
         <w:r>
           <w:rPr>
             <w:color w:val="FF0000"/>
@@ -12518,7 +12531,7 @@
           <w:t xml:space="preserve">Based on these results, </w:t>
         </w:r>
       </w:ins>
-      <w:del w:id="83" w:author="Fabio Cruz Sanchez" w:date="2022-02-16T10:02:00Z">
+      <w:del w:id="85" w:author="Fabio Cruz Sanchez" w:date="2022-02-16T10:02:00Z">
         <w:r>
           <w:rPr>
             <w:color w:val="FF0000"/>
@@ -12526,7 +12539,7 @@
           <w:delText xml:space="preserve">Future </w:delText>
         </w:r>
       </w:del>
-      <w:ins w:id="84" w:author="Fabio Cruz Sanchez" w:date="2022-02-16T10:02:00Z">
+      <w:ins w:id="86" w:author="Fabio Cruz Sanchez" w:date="2022-02-16T10:02:00Z">
         <w:r>
           <w:rPr>
             <w:color w:val="FF0000"/>
@@ -12546,7 +12559,7 @@
         </w:rPr>
         <w:t>research needs to evaluate the quality of a (recycled) prototype</w:t>
       </w:r>
-      <w:ins w:id="85" w:author="Fabio Cruz Sanchez" w:date="2022-02-16T10:05:00Z">
+      <w:ins w:id="87" w:author="Fabio Cruz Sanchez" w:date="2022-02-16T10:05:00Z">
         <w:r>
           <w:rPr>
             <w:color w:val="FF0000"/>
@@ -12560,7 +12573,7 @@
         </w:rPr>
         <w:t xml:space="preserve"> including </w:t>
       </w:r>
-      <w:del w:id="86" w:author="Fabio Cruz Sanchez" w:date="2022-02-16T10:06:00Z">
+      <w:del w:id="88" w:author="Fabio Cruz Sanchez" w:date="2022-02-16T10:06:00Z">
         <w:r>
           <w:rPr>
             <w:color w:val="FF0000"/>
@@ -12568,7 +12581,7 @@
           <w:delText xml:space="preserve">quality </w:delText>
         </w:r>
       </w:del>
-      <w:ins w:id="87" w:author="Fabio Cruz Sanchez" w:date="2022-02-16T10:06:00Z">
+      <w:ins w:id="89" w:author="Fabio Cruz Sanchez" w:date="2022-02-16T10:06:00Z">
         <w:r>
           <w:rPr>
             <w:color w:val="FF0000"/>
@@ -12594,7 +12607,7 @@
         </w:rPr>
         <w:t xml:space="preserve"> such as aesthetics, accuracy</w:t>
       </w:r>
-      <w:ins w:id="88" w:author="Fabio Cruz Sanchez" w:date="2022-02-16T10:06:00Z">
+      <w:ins w:id="90" w:author="Fabio Cruz Sanchez" w:date="2022-02-16T10:06:00Z">
         <w:r>
           <w:rPr>
             <w:color w:val="FF0000"/>
@@ -12602,7 +12615,7 @@
           <w:t>, surface finish.</w:t>
         </w:r>
       </w:ins>
-      <w:del w:id="89" w:author="Fabio Cruz Sanchez" w:date="2022-02-16T10:06:00Z">
+      <w:del w:id="91" w:author="Fabio Cruz Sanchez" w:date="2022-02-16T10:06:00Z">
         <w:r>
           <w:rPr>
             <w:color w:val="FF0000"/>
@@ -12616,7 +12629,7 @@
         </w:rPr>
         <w:t xml:space="preserve"> Moreover, the acceptability of recycled products </w:t>
       </w:r>
-      <w:ins w:id="90" w:author="Fabio Cruz Sanchez" w:date="2022-02-16T10:06:00Z">
+      <w:ins w:id="92" w:author="Fabio Cruz Sanchez" w:date="2022-02-16T10:06:00Z">
         <w:r>
           <w:rPr>
             <w:color w:val="FF0000"/>
@@ -12635,8 +12648,8 @@
       <w:pPr>
         <w:pStyle w:val="Titre1"/>
       </w:pPr>
-      <w:bookmarkStart w:id="91" w:name="acknowledgements"/>
-      <w:bookmarkEnd w:id="19"/>
+      <w:bookmarkStart w:id="93" w:name="acknowledgements"/>
+      <w:bookmarkEnd w:id="21"/>
       <w:r>
         <w:rPr>
           <w:rStyle w:val="SectionNumber"/>
@@ -12666,8 +12679,8 @@
       <w:pPr>
         <w:pStyle w:val="Titre1"/>
       </w:pPr>
-      <w:bookmarkStart w:id="92" w:name="declaration-of-interest-statement"/>
-      <w:bookmarkEnd w:id="91"/>
+      <w:bookmarkStart w:id="94" w:name="declaration-of-interest-statement"/>
+      <w:bookmarkEnd w:id="93"/>
       <w:r>
         <w:rPr>
           <w:rStyle w:val="SectionNumber"/>
@@ -12691,8 +12704,8 @@
       <w:pPr>
         <w:pStyle w:val="Titre1"/>
       </w:pPr>
-      <w:bookmarkStart w:id="93" w:name="references"/>
-      <w:bookmarkEnd w:id="92"/>
+      <w:bookmarkStart w:id="95" w:name="references"/>
+      <w:bookmarkEnd w:id="94"/>
       <w:r>
         <w:t>References</w:t>
       </w:r>
@@ -12701,8 +12714,8 @@
       <w:pPr>
         <w:pStyle w:val="Bibliographie"/>
       </w:pPr>
-      <w:bookmarkStart w:id="94" w:name="ref-Singh2020d"/>
-      <w:bookmarkStart w:id="95" w:name="refs"/>
+      <w:bookmarkStart w:id="96" w:name="ref-Singh2020d"/>
+      <w:bookmarkStart w:id="97" w:name="refs"/>
       <w:r>
         <w:t xml:space="preserve">1. </w:t>
       </w:r>
@@ -12756,8 +12769,8 @@
       <w:pPr>
         <w:pStyle w:val="Bibliographie"/>
       </w:pPr>
-      <w:bookmarkStart w:id="96" w:name="ref-Sartal2018"/>
-      <w:bookmarkEnd w:id="94"/>
+      <w:bookmarkStart w:id="98" w:name="ref-Sartal2018"/>
+      <w:bookmarkEnd w:id="96"/>
       <w:r>
         <w:t xml:space="preserve">2. </w:t>
       </w:r>
@@ -12845,8 +12858,8 @@
       <w:pPr>
         <w:pStyle w:val="Bibliographie"/>
       </w:pPr>
-      <w:bookmarkStart w:id="97" w:name="ref-Akhoundi2019"/>
-      <w:bookmarkEnd w:id="96"/>
+      <w:bookmarkStart w:id="99" w:name="ref-Akhoundi2019"/>
+      <w:bookmarkEnd w:id="98"/>
       <w:r>
         <w:t xml:space="preserve">3. </w:t>
       </w:r>
@@ -12936,8 +12949,8 @@
       <w:pPr>
         <w:pStyle w:val="Bibliographie"/>
       </w:pPr>
-      <w:bookmarkStart w:id="98" w:name="ref-Nam2019"/>
-      <w:bookmarkEnd w:id="97"/>
+      <w:bookmarkStart w:id="100" w:name="ref-Nam2019"/>
+      <w:bookmarkEnd w:id="99"/>
       <w:r>
         <w:t xml:space="preserve">4. </w:t>
       </w:r>
@@ -13010,8 +13023,8 @@
       <w:pPr>
         <w:pStyle w:val="Bibliographie"/>
       </w:pPr>
-      <w:bookmarkStart w:id="99" w:name="ref-Jiang2016"/>
-      <w:bookmarkEnd w:id="98"/>
+      <w:bookmarkStart w:id="101" w:name="ref-Jiang2016"/>
+      <w:bookmarkEnd w:id="100"/>
       <w:r>
         <w:t xml:space="preserve">5. </w:t>
       </w:r>
@@ -13092,8 +13105,8 @@
       <w:pPr>
         <w:pStyle w:val="Bibliographie"/>
       </w:pPr>
-      <w:bookmarkStart w:id="100" w:name="ref-Askari2020"/>
-      <w:bookmarkEnd w:id="99"/>
+      <w:bookmarkStart w:id="102" w:name="ref-Askari2020"/>
+      <w:bookmarkEnd w:id="101"/>
       <w:r>
         <w:t xml:space="preserve">6. </w:t>
       </w:r>
@@ -13148,8 +13161,8 @@
       <w:pPr>
         <w:pStyle w:val="Bibliographie"/>
       </w:pPr>
-      <w:bookmarkStart w:id="101" w:name="ref-Wang2020f"/>
-      <w:bookmarkEnd w:id="100"/>
+      <w:bookmarkStart w:id="103" w:name="ref-Wang2020f"/>
+      <w:bookmarkEnd w:id="102"/>
       <w:r>
         <w:t xml:space="preserve">7. </w:t>
       </w:r>
@@ -13172,8 +13185,8 @@
       <w:pPr>
         <w:pStyle w:val="Bibliographie"/>
       </w:pPr>
-      <w:bookmarkStart w:id="102" w:name="ref-Niaki2019"/>
-      <w:bookmarkEnd w:id="101"/>
+      <w:bookmarkStart w:id="104" w:name="ref-Niaki2019"/>
+      <w:bookmarkEnd w:id="103"/>
       <w:r>
         <w:lastRenderedPageBreak/>
         <w:t xml:space="preserve">8. </w:t>
@@ -13220,8 +13233,8 @@
       <w:pPr>
         <w:pStyle w:val="Bibliographie"/>
       </w:pPr>
-      <w:bookmarkStart w:id="103" w:name="ref-Peng2018"/>
-      <w:bookmarkEnd w:id="102"/>
+      <w:bookmarkStart w:id="105" w:name="ref-Peng2018"/>
+      <w:bookmarkEnd w:id="104"/>
       <w:r>
         <w:t xml:space="preserve">9. </w:t>
       </w:r>
@@ -13279,8 +13292,8 @@
       <w:pPr>
         <w:pStyle w:val="Bibliographie"/>
       </w:pPr>
-      <w:bookmarkStart w:id="104" w:name="ref-Despeisse2016"/>
-      <w:bookmarkEnd w:id="103"/>
+      <w:bookmarkStart w:id="106" w:name="ref-Despeisse2016"/>
+      <w:bookmarkEnd w:id="105"/>
       <w:r>
         <w:t xml:space="preserve">10. </w:t>
       </w:r>
@@ -13327,8 +13340,8 @@
       <w:pPr>
         <w:pStyle w:val="Bibliographie"/>
       </w:pPr>
-      <w:bookmarkStart w:id="105" w:name="ref-GonzalezHenriquez2019"/>
-      <w:bookmarkEnd w:id="104"/>
+      <w:bookmarkStart w:id="107" w:name="ref-GonzalezHenriquez2019"/>
+      <w:bookmarkEnd w:id="106"/>
       <w:r>
         <w:t xml:space="preserve">11. </w:t>
       </w:r>
@@ -13386,11 +13399,11 @@
       <w:pPr>
         <w:pStyle w:val="Bibliographie"/>
       </w:pPr>
-      <w:bookmarkStart w:id="106" w:name="ref-Ryberg2019"/>
-      <w:bookmarkEnd w:id="105"/>
-      <w:r>
-        <w:rPr>
-          <w:rPrChange w:id="107" w:author="Fabio Cruz Sanchez" w:date="2022-02-08T16:25:00Z">
+      <w:bookmarkStart w:id="108" w:name="ref-Ryberg2019"/>
+      <w:bookmarkEnd w:id="107"/>
+      <w:r>
+        <w:rPr>
+          <w:rPrChange w:id="109" w:author="Fabio Cruz Sanchez" w:date="2022-02-08T16:25:00Z">
             <w:rPr>
               <w:lang w:val="fr-FR"/>
             </w:rPr>
@@ -13400,7 +13413,7 @@
       </w:r>
       <w:r>
         <w:rPr>
-          <w:rPrChange w:id="108" w:author="Fabio Cruz Sanchez" w:date="2022-02-08T16:25:00Z">
+          <w:rPrChange w:id="110" w:author="Fabio Cruz Sanchez" w:date="2022-02-08T16:25:00Z">
             <w:rPr>
               <w:lang w:val="fr-FR"/>
             </w:rPr>
@@ -13433,8 +13446,8 @@
       <w:pPr>
         <w:pStyle w:val="Bibliographie"/>
       </w:pPr>
-      <w:bookmarkStart w:id="109" w:name="ref-Elverum2016"/>
-      <w:bookmarkEnd w:id="106"/>
+      <w:bookmarkStart w:id="111" w:name="ref-Elverum2016"/>
+      <w:bookmarkEnd w:id="108"/>
       <w:r>
         <w:t xml:space="preserve">13. </w:t>
       </w:r>
@@ -13480,8 +13493,8 @@
       <w:pPr>
         <w:pStyle w:val="Bibliographie"/>
       </w:pPr>
-      <w:bookmarkStart w:id="110" w:name="ref-Menold2017"/>
-      <w:bookmarkEnd w:id="109"/>
+      <w:bookmarkStart w:id="112" w:name="ref-Menold2017"/>
+      <w:bookmarkEnd w:id="111"/>
       <w:r>
         <w:t xml:space="preserve">14. </w:t>
       </w:r>
@@ -13522,8 +13535,8 @@
       <w:pPr>
         <w:pStyle w:val="Bibliographie"/>
       </w:pPr>
-      <w:bookmarkStart w:id="111" w:name="ref-Hansen2020"/>
-      <w:bookmarkEnd w:id="110"/>
+      <w:bookmarkStart w:id="113" w:name="ref-Hansen2020"/>
+      <w:bookmarkEnd w:id="112"/>
       <w:r>
         <w:t xml:space="preserve">15. </w:t>
       </w:r>
@@ -13577,8 +13590,8 @@
           <w:lang w:val="fr-FR"/>
         </w:rPr>
       </w:pPr>
-      <w:bookmarkStart w:id="112" w:name="ref-Campbell2012"/>
-      <w:bookmarkEnd w:id="111"/>
+      <w:bookmarkStart w:id="114" w:name="ref-Campbell2012"/>
+      <w:bookmarkEnd w:id="113"/>
       <w:r>
         <w:t xml:space="preserve">16. </w:t>
       </w:r>
@@ -13613,8 +13626,8 @@
       <w:pPr>
         <w:pStyle w:val="Bibliographie"/>
       </w:pPr>
-      <w:bookmarkStart w:id="113" w:name="ref-CruzSanchez2020"/>
-      <w:bookmarkEnd w:id="112"/>
+      <w:bookmarkStart w:id="115" w:name="ref-CruzSanchez2020"/>
+      <w:bookmarkEnd w:id="114"/>
       <w:r>
         <w:rPr>
           <w:lang w:val="fr-FR"/>
@@ -13664,8 +13677,8 @@
       <w:pPr>
         <w:pStyle w:val="Bibliographie"/>
       </w:pPr>
-      <w:bookmarkStart w:id="114" w:name="ref-Mikula2020"/>
-      <w:bookmarkEnd w:id="113"/>
+      <w:bookmarkStart w:id="116" w:name="ref-Mikula2020"/>
+      <w:bookmarkEnd w:id="115"/>
       <w:r>
         <w:t xml:space="preserve">18. </w:t>
       </w:r>
@@ -13756,8 +13769,8 @@
       <w:pPr>
         <w:pStyle w:val="Bibliographie"/>
       </w:pPr>
-      <w:bookmarkStart w:id="115" w:name="ref-Lovo2018"/>
-      <w:bookmarkEnd w:id="114"/>
+      <w:bookmarkStart w:id="117" w:name="ref-Lovo2018"/>
+      <w:bookmarkEnd w:id="116"/>
       <w:r>
         <w:rPr>
           <w:lang w:val="es-ES"/>
@@ -13857,8 +13870,8 @@
       <w:pPr>
         <w:pStyle w:val="Bibliographie"/>
       </w:pPr>
-      <w:bookmarkStart w:id="116" w:name="ref-Laureto2018"/>
-      <w:bookmarkEnd w:id="115"/>
+      <w:bookmarkStart w:id="118" w:name="ref-Laureto2018"/>
+      <w:bookmarkEnd w:id="117"/>
       <w:r>
         <w:t xml:space="preserve">20. </w:t>
       </w:r>
@@ -13905,8 +13918,8 @@
       <w:pPr>
         <w:pStyle w:val="Bibliographie"/>
       </w:pPr>
-      <w:bookmarkStart w:id="117" w:name="ref-Popescu2018"/>
-      <w:bookmarkEnd w:id="116"/>
+      <w:bookmarkStart w:id="119" w:name="ref-Popescu2018"/>
+      <w:bookmarkEnd w:id="118"/>
       <w:r>
         <w:t xml:space="preserve">21. </w:t>
       </w:r>
@@ -13971,8 +13984,8 @@
           <w:lang w:val="es-ES"/>
         </w:rPr>
       </w:pPr>
-      <w:bookmarkStart w:id="118" w:name="ref-Tymrak2014a"/>
-      <w:bookmarkEnd w:id="117"/>
+      <w:bookmarkStart w:id="120" w:name="ref-Tymrak2014a"/>
+      <w:bookmarkEnd w:id="119"/>
       <w:r>
         <w:lastRenderedPageBreak/>
         <w:t xml:space="preserve">22. </w:t>
@@ -14015,8 +14028,8 @@
       <w:pPr>
         <w:pStyle w:val="Bibliographie"/>
       </w:pPr>
-      <w:bookmarkStart w:id="119" w:name="ref-Altan2018"/>
-      <w:bookmarkEnd w:id="118"/>
+      <w:bookmarkStart w:id="121" w:name="ref-Altan2018"/>
+      <w:bookmarkEnd w:id="120"/>
       <w:r>
         <w:rPr>
           <w:lang w:val="es-ES"/>
@@ -14066,8 +14079,8 @@
       <w:pPr>
         <w:pStyle w:val="Bibliographie"/>
       </w:pPr>
-      <w:bookmarkStart w:id="120" w:name="ref-Yao2019"/>
-      <w:bookmarkEnd w:id="119"/>
+      <w:bookmarkStart w:id="122" w:name="ref-Yao2019"/>
+      <w:bookmarkEnd w:id="121"/>
       <w:r>
         <w:t xml:space="preserve">24. </w:t>
       </w:r>
@@ -14076,7 +14089,7 @@
       </w:r>
       <w:r>
         <w:rPr>
-          <w:rPrChange w:id="121" w:author="Fabio Cruz Sanchez" w:date="2022-02-08T16:25:00Z">
+          <w:rPrChange w:id="123" w:author="Fabio Cruz Sanchez" w:date="2022-02-08T16:25:00Z">
             <w:rPr>
               <w:lang w:val="fr-FR"/>
             </w:rPr>
@@ -14087,7 +14100,7 @@
       <w:r>
         <w:rPr>
           <w:i/>
-          <w:rPrChange w:id="122" w:author="Fabio Cruz Sanchez" w:date="2022-02-08T16:25:00Z">
+          <w:rPrChange w:id="124" w:author="Fabio Cruz Sanchez" w:date="2022-02-08T16:25:00Z">
             <w:rPr>
               <w:i/>
               <w:lang w:val="fr-FR"/>
@@ -14098,7 +14111,7 @@
       </w:r>
       <w:r>
         <w:rPr>
-          <w:rPrChange w:id="123" w:author="Fabio Cruz Sanchez" w:date="2022-02-08T16:25:00Z">
+          <w:rPrChange w:id="125" w:author="Fabio Cruz Sanchez" w:date="2022-02-08T16:25:00Z">
             <w:rPr>
               <w:lang w:val="fr-FR"/>
             </w:rPr>
@@ -14133,8 +14146,8 @@
       <w:pPr>
         <w:pStyle w:val="Bibliographie"/>
       </w:pPr>
-      <w:bookmarkStart w:id="124" w:name="ref-Alafaghani2018"/>
-      <w:bookmarkEnd w:id="120"/>
+      <w:bookmarkStart w:id="126" w:name="ref-Alafaghani2018"/>
+      <w:bookmarkEnd w:id="122"/>
       <w:r>
         <w:t xml:space="preserve">25. </w:t>
       </w:r>
@@ -14196,8 +14209,8 @@
       <w:pPr>
         <w:pStyle w:val="Bibliographie"/>
       </w:pPr>
-      <w:bookmarkStart w:id="125" w:name="ref-Little2020"/>
-      <w:bookmarkEnd w:id="124"/>
+      <w:bookmarkStart w:id="127" w:name="ref-Little2020"/>
+      <w:bookmarkEnd w:id="126"/>
       <w:r>
         <w:t xml:space="preserve">26. </w:t>
       </w:r>
@@ -14240,8 +14253,8 @@
           <w:lang w:val="es-ES"/>
         </w:rPr>
       </w:pPr>
-      <w:bookmarkStart w:id="126" w:name="ref-Zhao2018"/>
-      <w:bookmarkEnd w:id="125"/>
+      <w:bookmarkStart w:id="128" w:name="ref-Zhao2018"/>
+      <w:bookmarkEnd w:id="127"/>
       <w:r>
         <w:t xml:space="preserve">27. </w:t>
       </w:r>
@@ -14310,30 +14323,8 @@
       <w:pPr>
         <w:pStyle w:val="Bibliographie"/>
       </w:pPr>
-      <w:bookmarkStart w:id="127" w:name="ref-Petrovic2011"/>
-      <w:bookmarkEnd w:id="126"/>
-      <w:r>
-        <w:rPr>
-          <w:rPrChange w:id="128" w:author="Fabio Cruz Sanchez" w:date="2022-02-08T16:25:00Z">
-            <w:rPr>
-              <w:lang w:val="fr-FR"/>
-            </w:rPr>
-          </w:rPrChange>
-        </w:rPr>
-        <w:t xml:space="preserve">28. </w:t>
-      </w:r>
-      <w:r>
-        <w:rPr>
-          <w:rPrChange w:id="129" w:author="Fabio Cruz Sanchez" w:date="2022-02-08T16:25:00Z">
-            <w:rPr>
-              <w:lang w:val="fr-FR"/>
-            </w:rPr>
-          </w:rPrChange>
-        </w:rPr>
-        <w:tab/>
-        <w:t xml:space="preserve">Petrovic V, Vicente </w:t>
-      </w:r>
-      <w:proofErr w:type="spellStart"/>
+      <w:bookmarkStart w:id="129" w:name="ref-Petrovic2011"/>
+      <w:bookmarkEnd w:id="128"/>
       <w:r>
         <w:rPr>
           <w:rPrChange w:id="130" w:author="Fabio Cruz Sanchez" w:date="2022-02-08T16:25:00Z">
@@ -14342,9 +14333,8 @@
             </w:rPr>
           </w:rPrChange>
         </w:rPr>
-        <w:t>Haro</w:t>
-      </w:r>
-      <w:proofErr w:type="spellEnd"/>
+        <w:t xml:space="preserve">28. </w:t>
+      </w:r>
       <w:r>
         <w:rPr>
           <w:rPrChange w:id="131" w:author="Fabio Cruz Sanchez" w:date="2022-02-08T16:25:00Z">
@@ -14353,7 +14343,8 @@
             </w:rPr>
           </w:rPrChange>
         </w:rPr>
-        <w:t xml:space="preserve"> Gonzalez J, </w:t>
+        <w:tab/>
+        <w:t xml:space="preserve">Petrovic V, Vicente </w:t>
       </w:r>
       <w:proofErr w:type="spellStart"/>
       <w:r>
@@ -14364,7 +14355,7 @@
             </w:rPr>
           </w:rPrChange>
         </w:rPr>
-        <w:t>Jordá</w:t>
+        <w:t>Haro</w:t>
       </w:r>
       <w:proofErr w:type="spellEnd"/>
       <w:r>
@@ -14375,7 +14366,7 @@
             </w:rPr>
           </w:rPrChange>
         </w:rPr>
-        <w:t xml:space="preserve"> </w:t>
+        <w:t xml:space="preserve"> Gonzalez J, </w:t>
       </w:r>
       <w:proofErr w:type="spellStart"/>
       <w:r>
@@ -14386,7 +14377,7 @@
             </w:rPr>
           </w:rPrChange>
         </w:rPr>
-        <w:t>Ferrando</w:t>
+        <w:t>Jordá</w:t>
       </w:r>
       <w:proofErr w:type="spellEnd"/>
       <w:r>
@@ -14397,12 +14388,34 @@
             </w:rPr>
           </w:rPrChange>
         </w:rPr>
+        <w:t xml:space="preserve"> </w:t>
+      </w:r>
+      <w:proofErr w:type="spellStart"/>
+      <w:r>
+        <w:rPr>
+          <w:rPrChange w:id="136" w:author="Fabio Cruz Sanchez" w:date="2022-02-08T16:25:00Z">
+            <w:rPr>
+              <w:lang w:val="fr-FR"/>
+            </w:rPr>
+          </w:rPrChange>
+        </w:rPr>
+        <w:t>Ferrando</w:t>
+      </w:r>
+      <w:proofErr w:type="spellEnd"/>
+      <w:r>
+        <w:rPr>
+          <w:rPrChange w:id="137" w:author="Fabio Cruz Sanchez" w:date="2022-02-08T16:25:00Z">
+            <w:rPr>
+              <w:lang w:val="fr-FR"/>
+            </w:rPr>
+          </w:rPrChange>
+        </w:rPr>
         <w:t xml:space="preserve"> O, </w:t>
       </w:r>
       <w:r>
         <w:rPr>
           <w:i/>
-          <w:rPrChange w:id="136" w:author="Fabio Cruz Sanchez" w:date="2022-02-08T16:25:00Z">
+          <w:rPrChange w:id="138" w:author="Fabio Cruz Sanchez" w:date="2022-02-08T16:25:00Z">
             <w:rPr>
               <w:i/>
               <w:lang w:val="fr-FR"/>
@@ -14413,7 +14426,7 @@
       </w:r>
       <w:r>
         <w:rPr>
-          <w:rPrChange w:id="137" w:author="Fabio Cruz Sanchez" w:date="2022-02-08T16:25:00Z">
+          <w:rPrChange w:id="139" w:author="Fabio Cruz Sanchez" w:date="2022-02-08T16:25:00Z">
             <w:rPr>
               <w:lang w:val="fr-FR"/>
             </w:rPr>
@@ -14440,13 +14453,13 @@
         <w:pStyle w:val="Bibliographie"/>
         <w:rPr>
           <w:lang w:val="fr-FR"/>
-          <w:rPrChange w:id="138" w:author="Fabio Cruz Sanchez" w:date="2022-02-16T10:45:00Z">
+          <w:rPrChange w:id="140" w:author="Fabio Cruz Sanchez" w:date="2022-02-16T10:45:00Z">
             <w:rPr/>
           </w:rPrChange>
         </w:rPr>
       </w:pPr>
-      <w:bookmarkStart w:id="139" w:name="ref-Wittbrodt2013"/>
-      <w:bookmarkEnd w:id="127"/>
+      <w:bookmarkStart w:id="141" w:name="ref-Wittbrodt2013"/>
+      <w:bookmarkEnd w:id="129"/>
       <w:r>
         <w:t xml:space="preserve">29. </w:t>
       </w:r>
@@ -14483,7 +14496,7 @@
           <w:i/>
           <w:iCs/>
           <w:lang w:val="fr-FR"/>
-          <w:rPrChange w:id="140" w:author="Fabio Cruz Sanchez" w:date="2022-02-16T10:45:00Z">
+          <w:rPrChange w:id="142" w:author="Fabio Cruz Sanchez" w:date="2022-02-16T10:45:00Z">
             <w:rPr>
               <w:i/>
               <w:iCs/>
@@ -14495,7 +14508,7 @@
       <w:r>
         <w:rPr>
           <w:lang w:val="fr-FR"/>
-          <w:rPrChange w:id="141" w:author="Fabio Cruz Sanchez" w:date="2022-02-16T10:45:00Z">
+          <w:rPrChange w:id="143" w:author="Fabio Cruz Sanchez" w:date="2022-02-16T10:45:00Z">
             <w:rPr/>
           </w:rPrChange>
         </w:rPr>
@@ -14506,8 +14519,8 @@
       <w:pPr>
         <w:pStyle w:val="Bibliographie"/>
       </w:pPr>
-      <w:bookmarkStart w:id="142" w:name="ref-Santander2020"/>
-      <w:bookmarkEnd w:id="139"/>
+      <w:bookmarkStart w:id="144" w:name="ref-Santander2020"/>
+      <w:bookmarkEnd w:id="141"/>
       <w:r>
         <w:rPr>
           <w:lang w:val="fr-FR"/>
@@ -14591,8 +14604,8 @@
       <w:pPr>
         <w:pStyle w:val="Bibliographie"/>
       </w:pPr>
-      <w:bookmarkStart w:id="143" w:name="ref-Suarez2020"/>
-      <w:bookmarkEnd w:id="142"/>
+      <w:bookmarkStart w:id="145" w:name="ref-Suarez2020"/>
+      <w:bookmarkEnd w:id="144"/>
       <w:r>
         <w:t xml:space="preserve">31. </w:t>
       </w:r>
@@ -14631,8 +14644,8 @@
       <w:pPr>
         <w:pStyle w:val="Bibliographie"/>
       </w:pPr>
-      <w:bookmarkStart w:id="144" w:name="ref-CruzSanchez2017"/>
-      <w:bookmarkEnd w:id="143"/>
+      <w:bookmarkStart w:id="146" w:name="ref-CruzSanchez2017"/>
+      <w:bookmarkEnd w:id="145"/>
       <w:r>
         <w:rPr>
           <w:lang w:val="fr-FR"/>
@@ -14700,35 +14713,13 @@
       <w:pPr>
         <w:pStyle w:val="Bibliographie"/>
       </w:pPr>
-      <w:bookmarkStart w:id="145" w:name="ref-Lanzotti2019"/>
-      <w:bookmarkEnd w:id="144"/>
+      <w:bookmarkStart w:id="147" w:name="ref-Lanzotti2019"/>
+      <w:bookmarkEnd w:id="146"/>
       <w:r>
         <w:t xml:space="preserve">33. </w:t>
       </w:r>
       <w:r>
         <w:tab/>
-      </w:r>
-      <w:proofErr w:type="spellStart"/>
-      <w:r>
-        <w:rPr>
-          <w:rPrChange w:id="146" w:author="Fabio Cruz Sanchez" w:date="2022-02-08T16:25:00Z">
-            <w:rPr>
-              <w:lang w:val="fr-FR"/>
-            </w:rPr>
-          </w:rPrChange>
-        </w:rPr>
-        <w:t>Lanzotti</w:t>
-      </w:r>
-      <w:proofErr w:type="spellEnd"/>
-      <w:r>
-        <w:rPr>
-          <w:rPrChange w:id="147" w:author="Fabio Cruz Sanchez" w:date="2022-02-08T16:25:00Z">
-            <w:rPr>
-              <w:lang w:val="fr-FR"/>
-            </w:rPr>
-          </w:rPrChange>
-        </w:rPr>
-        <w:t xml:space="preserve"> A, </w:t>
       </w:r>
       <w:proofErr w:type="spellStart"/>
       <w:r>
@@ -14739,7 +14730,7 @@
             </w:rPr>
           </w:rPrChange>
         </w:rPr>
-        <w:t>Martorelli</w:t>
+        <w:t>Lanzotti</w:t>
       </w:r>
       <w:proofErr w:type="spellEnd"/>
       <w:r>
@@ -14750,7 +14741,7 @@
             </w:rPr>
           </w:rPrChange>
         </w:rPr>
-        <w:t xml:space="preserve"> M, </w:t>
+        <w:t xml:space="preserve"> A, </w:t>
       </w:r>
       <w:proofErr w:type="spellStart"/>
       <w:r>
@@ -14761,7 +14752,7 @@
             </w:rPr>
           </w:rPrChange>
         </w:rPr>
-        <w:t>Maietta</w:t>
+        <w:t>Martorelli</w:t>
       </w:r>
       <w:proofErr w:type="spellEnd"/>
       <w:r>
@@ -14772,12 +14763,34 @@
             </w:rPr>
           </w:rPrChange>
         </w:rPr>
+        <w:t xml:space="preserve"> M, </w:t>
+      </w:r>
+      <w:proofErr w:type="spellStart"/>
+      <w:r>
+        <w:rPr>
+          <w:rPrChange w:id="152" w:author="Fabio Cruz Sanchez" w:date="2022-02-08T16:25:00Z">
+            <w:rPr>
+              <w:lang w:val="fr-FR"/>
+            </w:rPr>
+          </w:rPrChange>
+        </w:rPr>
+        <w:t>Maietta</w:t>
+      </w:r>
+      <w:proofErr w:type="spellEnd"/>
+      <w:r>
+        <w:rPr>
+          <w:rPrChange w:id="153" w:author="Fabio Cruz Sanchez" w:date="2022-02-08T16:25:00Z">
+            <w:rPr>
+              <w:lang w:val="fr-FR"/>
+            </w:rPr>
+          </w:rPrChange>
+        </w:rPr>
         <w:t xml:space="preserve"> S, </w:t>
       </w:r>
       <w:r>
         <w:rPr>
           <w:i/>
-          <w:rPrChange w:id="152" w:author="Fabio Cruz Sanchez" w:date="2022-02-08T16:25:00Z">
+          <w:rPrChange w:id="154" w:author="Fabio Cruz Sanchez" w:date="2022-02-08T16:25:00Z">
             <w:rPr>
               <w:i/>
               <w:lang w:val="fr-FR"/>
@@ -14788,7 +14801,7 @@
       </w:r>
       <w:r>
         <w:rPr>
-          <w:rPrChange w:id="153" w:author="Fabio Cruz Sanchez" w:date="2022-02-08T16:25:00Z">
+          <w:rPrChange w:id="155" w:author="Fabio Cruz Sanchez" w:date="2022-02-08T16:25:00Z">
             <w:rPr>
               <w:lang w:val="fr-FR"/>
             </w:rPr>
@@ -14814,8 +14827,8 @@
       <w:pPr>
         <w:pStyle w:val="Bibliographie"/>
       </w:pPr>
-      <w:bookmarkStart w:id="154" w:name="ref-Anderson2017"/>
-      <w:bookmarkEnd w:id="145"/>
+      <w:bookmarkStart w:id="156" w:name="ref-Anderson2017"/>
+      <w:bookmarkEnd w:id="147"/>
       <w:r>
         <w:t xml:space="preserve">34. </w:t>
       </w:r>
@@ -14864,13 +14877,13 @@
         <w:pStyle w:val="Bibliographie"/>
         <w:rPr>
           <w:lang w:val="fr-FR"/>
-          <w:rPrChange w:id="155" w:author="Fabio Cruz Sanchez" w:date="2022-02-08T16:25:00Z">
+          <w:rPrChange w:id="157" w:author="Fabio Cruz Sanchez" w:date="2022-02-08T16:25:00Z">
             <w:rPr/>
           </w:rPrChange>
         </w:rPr>
       </w:pPr>
-      <w:bookmarkStart w:id="156" w:name="ref-Kumar2018b"/>
-      <w:bookmarkEnd w:id="154"/>
+      <w:bookmarkStart w:id="158" w:name="ref-Kumar2018b"/>
+      <w:bookmarkEnd w:id="156"/>
       <w:r>
         <w:t xml:space="preserve">35. </w:t>
       </w:r>
@@ -14878,36 +14891,6 @@
         <w:tab/>
         <w:t xml:space="preserve">Kumar R, Singh R, Farina I. On the 3D printing of recycled ABS, PLA and HIPS thermoplastics for structural applications. </w:t>
       </w:r>
-      <w:r>
-        <w:rPr>
-          <w:i/>
-          <w:iCs/>
-          <w:lang w:val="fr-FR"/>
-          <w:rPrChange w:id="157" w:author="Fabio Cruz Sanchez" w:date="2022-02-08T16:25:00Z">
-            <w:rPr>
-              <w:i/>
-              <w:iCs/>
-            </w:rPr>
-          </w:rPrChange>
-        </w:rPr>
-        <w:t xml:space="preserve">PSU </w:t>
-      </w:r>
-      <w:proofErr w:type="spellStart"/>
-      <w:r>
-        <w:rPr>
-          <w:i/>
-          <w:iCs/>
-          <w:lang w:val="fr-FR"/>
-          <w:rPrChange w:id="158" w:author="Fabio Cruz Sanchez" w:date="2022-02-08T16:25:00Z">
-            <w:rPr>
-              <w:i/>
-              <w:iCs/>
-            </w:rPr>
-          </w:rPrChange>
-        </w:rPr>
-        <w:t>Res</w:t>
-      </w:r>
-      <w:proofErr w:type="spellEnd"/>
       <w:r>
         <w:rPr>
           <w:i/>
@@ -14920,7 +14903,7 @@
             </w:rPr>
           </w:rPrChange>
         </w:rPr>
-        <w:t xml:space="preserve"> </w:t>
+        <w:t xml:space="preserve">PSU </w:t>
       </w:r>
       <w:proofErr w:type="spellStart"/>
       <w:r>
@@ -14935,1275 +14918,1267 @@
             </w:rPr>
           </w:rPrChange>
         </w:rPr>
-        <w:t>Rev</w:t>
+        <w:t>Res</w:t>
       </w:r>
       <w:proofErr w:type="spellEnd"/>
       <w:r>
         <w:rPr>
+          <w:i/>
+          <w:iCs/>
           <w:lang w:val="fr-FR"/>
           <w:rPrChange w:id="161" w:author="Fabio Cruz Sanchez" w:date="2022-02-08T16:25:00Z">
-            <w:rPr/>
-          </w:rPrChange>
-        </w:rPr>
-        <w:t xml:space="preserve"> </w:t>
-      </w:r>
-      <w:proofErr w:type="gramStart"/>
-      <w:r>
-        <w:rPr>
-          <w:lang w:val="fr-FR"/>
-          <w:rPrChange w:id="162" w:author="Fabio Cruz Sanchez" w:date="2022-02-08T16:25:00Z">
-            <w:rPr/>
-          </w:rPrChange>
-        </w:rPr>
-        <w:t>2018;</w:t>
-      </w:r>
-      <w:proofErr w:type="gramEnd"/>
-      <w:r>
-        <w:rPr>
-          <w:lang w:val="fr-FR"/>
-          <w:rPrChange w:id="163" w:author="Fabio Cruz Sanchez" w:date="2022-02-08T16:25:00Z">
-            <w:rPr/>
-          </w:rPrChange>
-        </w:rPr>
-        <w:t xml:space="preserve"> 2: 115–137.</w:t>
-      </w:r>
-    </w:p>
-    <w:p>
-      <w:pPr>
-        <w:pStyle w:val="Bibliographie"/>
-      </w:pPr>
-      <w:bookmarkStart w:id="164" w:name="ref-Babagowda2018"/>
-      <w:bookmarkEnd w:id="156"/>
-      <w:r>
-        <w:rPr>
-          <w:lang w:val="fr-FR"/>
-          <w:rPrChange w:id="165" w:author="Fabio Cruz Sanchez" w:date="2022-02-08T16:25:00Z">
-            <w:rPr/>
-          </w:rPrChange>
-        </w:rPr>
-        <w:lastRenderedPageBreak/>
-        <w:t xml:space="preserve">36. </w:t>
-      </w:r>
-      <w:r>
-        <w:rPr>
-          <w:lang w:val="fr-FR"/>
-          <w:rPrChange w:id="166" w:author="Fabio Cruz Sanchez" w:date="2022-02-08T16:25:00Z">
-            <w:rPr/>
-          </w:rPrChange>
-        </w:rPr>
-        <w:tab/>
-      </w:r>
-      <w:r>
-        <w:rPr>
-          <w:lang w:val="fr-FR"/>
-          <w:rPrChange w:id="167" w:author="Fabio Cruz Sanchez" w:date="2022-02-08T16:25:00Z">
-            <w:rPr/>
-          </w:rPrChange>
-        </w:rPr>
-        <w:t>C</w:t>
-      </w:r>
-      <w:r>
-        <w:rPr>
-          <w:lang w:val="fr-FR"/>
-          <w:rPrChange w:id="168" w:author="Fabio Cruz Sanchez" w:date="2022-02-08T16:25:00Z">
-            <w:rPr/>
-          </w:rPrChange>
-        </w:rPr>
-        <w:t xml:space="preserve">, </w:t>
-      </w:r>
-      <w:proofErr w:type="spellStart"/>
-      <w:r>
-        <w:rPr>
-          <w:lang w:val="fr-FR"/>
-          <w:rPrChange w:id="169" w:author="Fabio Cruz Sanchez" w:date="2022-02-08T16:25:00Z">
-            <w:rPr/>
-          </w:rPrChange>
-        </w:rPr>
-        <w:t>Kadadevara</w:t>
-      </w:r>
-      <w:proofErr w:type="spellEnd"/>
-      <w:r>
-        <w:rPr>
-          <w:lang w:val="fr-FR"/>
-          <w:rPrChange w:id="170" w:author="Fabio Cruz Sanchez" w:date="2022-02-08T16:25:00Z">
-            <w:rPr/>
-          </w:rPrChange>
-        </w:rPr>
-        <w:t xml:space="preserve"> Math RS, </w:t>
-      </w:r>
-      <w:proofErr w:type="spellStart"/>
-      <w:r>
-        <w:rPr>
-          <w:lang w:val="fr-FR"/>
-          <w:rPrChange w:id="171" w:author="Fabio Cruz Sanchez" w:date="2022-02-08T16:25:00Z">
-            <w:rPr/>
-          </w:rPrChange>
-        </w:rPr>
-        <w:t>Goutham</w:t>
-      </w:r>
-      <w:proofErr w:type="spellEnd"/>
-      <w:r>
-        <w:rPr>
-          <w:lang w:val="fr-FR"/>
-          <w:rPrChange w:id="172" w:author="Fabio Cruz Sanchez" w:date="2022-02-08T16:25:00Z">
-            <w:rPr/>
-          </w:rPrChange>
-        </w:rPr>
-        <w:t xml:space="preserve"> R, </w:t>
-      </w:r>
-      <w:r>
-        <w:rPr>
-          <w:i/>
-          <w:lang w:val="fr-FR"/>
-          <w:rPrChange w:id="173" w:author="Fabio Cruz Sanchez" w:date="2022-02-08T16:25:00Z">
-            <w:rPr>
-              <w:i/>
-            </w:rPr>
-          </w:rPrChange>
-        </w:rPr>
-        <w:t>et al.</w:t>
-      </w:r>
-      <w:r>
-        <w:rPr>
-          <w:lang w:val="fr-FR"/>
-          <w:rPrChange w:id="174" w:author="Fabio Cruz Sanchez" w:date="2022-02-08T16:25:00Z">
-            <w:rPr/>
-          </w:rPrChange>
-        </w:rPr>
-        <w:t xml:space="preserve"> </w:t>
-      </w:r>
-      <w:r>
-        <w:t xml:space="preserve">Study of Effects on Mechanical Properties of PLA Filament which is blended with Recycled PLA Materials. </w:t>
-      </w:r>
-      <w:r>
-        <w:rPr>
-          <w:i/>
-          <w:iCs/>
-        </w:rPr>
-        <w:t xml:space="preserve">IOP Conf Ser Mater Sci </w:t>
-      </w:r>
-      <w:proofErr w:type="spellStart"/>
-      <w:r>
-        <w:rPr>
-          <w:i/>
-          <w:iCs/>
-        </w:rPr>
-        <w:t>Eng</w:t>
-      </w:r>
-      <w:proofErr w:type="spellEnd"/>
-      <w:r>
-        <w:t xml:space="preserve"> 2018; 310: 012103.</w:t>
-      </w:r>
-    </w:p>
-    <w:p>
-      <w:pPr>
-        <w:pStyle w:val="Bibliographie"/>
-      </w:pPr>
-      <w:bookmarkStart w:id="175" w:name="ref-Pinho2020"/>
-      <w:bookmarkEnd w:id="164"/>
-      <w:r>
-        <w:t xml:space="preserve">37. </w:t>
-      </w:r>
-      <w:r>
-        <w:tab/>
-      </w:r>
-      <w:proofErr w:type="spellStart"/>
-      <w:r>
-        <w:t>Pinho</w:t>
-      </w:r>
-      <w:proofErr w:type="spellEnd"/>
-      <w:r>
-        <w:t xml:space="preserve"> AC, Amaro AM, Piedade AP. 3D printing goes greener: Study of the properties of post-consumer recycled polymers for the manufacturing of engineering components. </w:t>
-      </w:r>
-      <w:r>
-        <w:rPr>
-          <w:i/>
-          <w:iCs/>
-        </w:rPr>
-        <w:t xml:space="preserve">Waste </w:t>
-      </w:r>
-      <w:proofErr w:type="spellStart"/>
-      <w:r>
-        <w:rPr>
-          <w:i/>
-          <w:iCs/>
-        </w:rPr>
-        <w:t>Manag</w:t>
-      </w:r>
-      <w:proofErr w:type="spellEnd"/>
-      <w:r>
-        <w:t xml:space="preserve"> 2020; 118: 426–434.</w:t>
-      </w:r>
-    </w:p>
-    <w:p>
-      <w:pPr>
-        <w:pStyle w:val="Bibliographie"/>
-      </w:pPr>
-      <w:bookmarkStart w:id="176" w:name="ref-Zhao2018a"/>
-      <w:bookmarkEnd w:id="175"/>
-      <w:r>
-        <w:t xml:space="preserve">38. </w:t>
-      </w:r>
-      <w:r>
-        <w:tab/>
-      </w:r>
-      <w:r>
-        <w:t xml:space="preserve">Zhao XG, Hwang K-J, Lee D, </w:t>
-      </w:r>
-      <w:r>
-        <w:rPr>
-          <w:i/>
-        </w:rPr>
-        <w:t>et al.</w:t>
-      </w:r>
-      <w:r>
-        <w:t xml:space="preserve"> </w:t>
-      </w:r>
-      <w:r>
-        <w:t xml:space="preserve">Enhanced mechanical properties of self-polymerized polydopamine-coated recycled PLA filament used in 3D printing. </w:t>
-      </w:r>
-      <w:r>
-        <w:rPr>
-          <w:i/>
-          <w:iCs/>
-        </w:rPr>
-        <w:t>Appl Surf Sci</w:t>
-      </w:r>
-      <w:r>
-        <w:t xml:space="preserve"> 2018; 441: 381–387.</w:t>
-      </w:r>
-    </w:p>
-    <w:p>
-      <w:pPr>
-        <w:pStyle w:val="Bibliographie"/>
-        <w:rPr>
-          <w:lang w:val="fr-FR"/>
-        </w:rPr>
-      </w:pPr>
-      <w:bookmarkStart w:id="177" w:name="ref-Rebaioli2017"/>
-      <w:bookmarkEnd w:id="176"/>
-      <w:r>
-        <w:t xml:space="preserve">39. </w:t>
-      </w:r>
-      <w:r>
-        <w:tab/>
-      </w:r>
-      <w:proofErr w:type="spellStart"/>
-      <w:r>
-        <w:t>Rebaioli</w:t>
-      </w:r>
-      <w:proofErr w:type="spellEnd"/>
-      <w:r>
-        <w:t xml:space="preserve"> L, </w:t>
-      </w:r>
-      <w:proofErr w:type="spellStart"/>
-      <w:r>
-        <w:t>Fassi</w:t>
-      </w:r>
-      <w:proofErr w:type="spellEnd"/>
-      <w:r>
-        <w:t xml:space="preserve"> I. A review on benchmark artifacts for evaluating the geometrical performance of additive manufacturing processes. </w:t>
-      </w:r>
-      <w:r>
-        <w:rPr>
-          <w:i/>
-          <w:iCs/>
-          <w:lang w:val="fr-FR"/>
-        </w:rPr>
-        <w:t>Int J Adv Manuf Technol</w:t>
-      </w:r>
-      <w:r>
-        <w:rPr>
-          <w:lang w:val="fr-FR"/>
-        </w:rPr>
-        <w:t xml:space="preserve"> 2017; 93: 2571–2598.</w:t>
-      </w:r>
-    </w:p>
-    <w:p>
-      <w:pPr>
-        <w:pStyle w:val="Bibliographie"/>
-      </w:pPr>
-      <w:bookmarkStart w:id="178" w:name="ref-CruzSanchez2014"/>
-      <w:bookmarkEnd w:id="177"/>
-      <w:r>
-        <w:rPr>
-          <w:lang w:val="fr-FR"/>
-        </w:rPr>
-        <w:t xml:space="preserve">40. </w:t>
-      </w:r>
-      <w:r>
-        <w:rPr>
-          <w:lang w:val="fr-FR"/>
-        </w:rPr>
-        <w:tab/>
-        <w:t xml:space="preserve">Cruz Sanchez FA, Boudaoud H, Muller L, </w:t>
-      </w:r>
-      <w:r>
-        <w:rPr>
-          <w:i/>
-          <w:lang w:val="fr-FR"/>
-        </w:rPr>
-        <w:t>et al.</w:t>
-      </w:r>
-      <w:r>
-        <w:rPr>
-          <w:lang w:val="fr-FR"/>
-        </w:rPr>
-        <w:t xml:space="preserve"> </w:t>
-      </w:r>
-      <w:r>
-        <w:t xml:space="preserve">Towards a standard experimental protocol for open source additive manufacturing. </w:t>
-      </w:r>
-      <w:r>
-        <w:rPr>
-          <w:i/>
-          <w:iCs/>
-        </w:rPr>
-        <w:t xml:space="preserve">Virtual Phys </w:t>
-      </w:r>
-      <w:proofErr w:type="spellStart"/>
-      <w:r>
-        <w:rPr>
-          <w:i/>
-          <w:iCs/>
-        </w:rPr>
-        <w:t>Prototyp</w:t>
-      </w:r>
-      <w:proofErr w:type="spellEnd"/>
-      <w:r>
-        <w:t xml:space="preserve"> 2014; 9: 151–167.</w:t>
-      </w:r>
-    </w:p>
-    <w:p>
-      <w:pPr>
-        <w:pStyle w:val="Bibliographie"/>
-      </w:pPr>
-      <w:bookmarkStart w:id="179" w:name="ref-Roberson2013"/>
-      <w:bookmarkEnd w:id="178"/>
-      <w:r>
-        <w:t xml:space="preserve">41. </w:t>
-      </w:r>
-      <w:r>
-        <w:tab/>
-        <w:t xml:space="preserve">Roberson Da, </w:t>
-      </w:r>
-      <w:proofErr w:type="spellStart"/>
-      <w:r>
-        <w:t>Espalin</w:t>
-      </w:r>
-      <w:proofErr w:type="spellEnd"/>
-      <w:r>
-        <w:t xml:space="preserve"> D, Wicker RB. 3D printer selection: A decision-making evaluation and ranking model. </w:t>
-      </w:r>
-      <w:r>
-        <w:rPr>
-          <w:i/>
-          <w:iCs/>
-        </w:rPr>
-        <w:t xml:space="preserve">Virtual Phys </w:t>
-      </w:r>
-      <w:proofErr w:type="spellStart"/>
-      <w:r>
-        <w:rPr>
-          <w:i/>
-          <w:iCs/>
-        </w:rPr>
-        <w:t>Prototyp</w:t>
-      </w:r>
-      <w:proofErr w:type="spellEnd"/>
-      <w:r>
-        <w:t xml:space="preserve"> 2013; 8: 201–212.</w:t>
-      </w:r>
-    </w:p>
-    <w:p>
-      <w:pPr>
-        <w:pStyle w:val="Bibliographie"/>
-        <w:rPr>
-          <w:lang w:val="es-ES"/>
-        </w:rPr>
-      </w:pPr>
-      <w:bookmarkStart w:id="180" w:name="ref-JaisinghSheoran2019"/>
-      <w:bookmarkEnd w:id="179"/>
-      <w:r>
-        <w:t xml:space="preserve">42. </w:t>
-      </w:r>
-      <w:r>
-        <w:tab/>
-      </w:r>
-      <w:proofErr w:type="spellStart"/>
-      <w:r>
-        <w:t>Jaisingh</w:t>
-      </w:r>
-      <w:proofErr w:type="spellEnd"/>
-      <w:r>
-        <w:t xml:space="preserve"> </w:t>
-      </w:r>
-      <w:proofErr w:type="spellStart"/>
-      <w:r>
-        <w:t>Sheoran</w:t>
-      </w:r>
-      <w:proofErr w:type="spellEnd"/>
-      <w:r>
-        <w:t xml:space="preserve"> A, Kumar H. </w:t>
-      </w:r>
-      <w:r>
-        <w:t xml:space="preserve">Fused Deposition modeling process parameters optimization and effect on mechanical properties and part quality: Review and reflection on present research. </w:t>
-      </w:r>
-      <w:r>
-        <w:rPr>
-          <w:lang w:val="es-ES"/>
-        </w:rPr>
-        <w:t xml:space="preserve">In: </w:t>
-      </w:r>
-      <w:r>
-        <w:rPr>
-          <w:i/>
-          <w:iCs/>
-          <w:lang w:val="es-ES"/>
-        </w:rPr>
-        <w:t xml:space="preserve">Mater. </w:t>
-      </w:r>
-      <w:proofErr w:type="spellStart"/>
-      <w:r>
-        <w:rPr>
-          <w:i/>
-          <w:iCs/>
-          <w:lang w:val="es-ES"/>
-        </w:rPr>
-        <w:t>Today</w:t>
-      </w:r>
-      <w:proofErr w:type="spellEnd"/>
-      <w:r>
-        <w:rPr>
-          <w:i/>
-          <w:iCs/>
-          <w:lang w:val="es-ES"/>
-        </w:rPr>
-        <w:t xml:space="preserve"> </w:t>
-      </w:r>
-      <w:proofErr w:type="spellStart"/>
-      <w:r>
-        <w:rPr>
-          <w:i/>
-          <w:iCs/>
-          <w:lang w:val="es-ES"/>
-        </w:rPr>
-        <w:t>proc</w:t>
-      </w:r>
-      <w:proofErr w:type="spellEnd"/>
-      <w:r>
-        <w:rPr>
-          <w:i/>
-          <w:iCs/>
-          <w:lang w:val="es-ES"/>
-        </w:rPr>
-        <w:t>.</w:t>
-      </w:r>
-      <w:r>
-        <w:rPr>
-          <w:i/>
-          <w:iCs/>
-          <w:lang w:val="es-ES"/>
-        </w:rPr>
-        <w:t xml:space="preserve"> </w:t>
-      </w:r>
-      <w:r>
-        <w:rPr>
-          <w:lang w:val="es-ES"/>
-        </w:rPr>
-        <w:t>2020</w:t>
-      </w:r>
-      <w:r>
-        <w:rPr>
-          <w:lang w:val="es-ES"/>
-        </w:rPr>
-        <w:t>, pp. 1659–1672.</w:t>
-      </w:r>
-    </w:p>
-    <w:p>
-      <w:pPr>
-        <w:pStyle w:val="Bibliographie"/>
-        <w:rPr>
-          <w:color w:val="FF0000"/>
-        </w:rPr>
-      </w:pPr>
-      <w:bookmarkStart w:id="181" w:name="ref-Chacon2017"/>
-      <w:bookmarkEnd w:id="180"/>
-      <w:r>
-        <w:rPr>
-          <w:color w:val="FF0000"/>
-        </w:rPr>
-        <w:t xml:space="preserve">43. </w:t>
-      </w:r>
-      <w:r>
-        <w:rPr>
-          <w:color w:val="FF0000"/>
-        </w:rPr>
-        <w:tab/>
-        <w:t>Park S, Kun Fu K(K), Polymer-based filament feedstock for additive manufacturing, Compos Sci Technol 2021; 213:108876.</w:t>
-      </w:r>
-    </w:p>
-    <w:p>
-      <w:pPr>
-        <w:pStyle w:val="Bibliographie"/>
-      </w:pPr>
-      <w:r>
-        <w:rPr>
-          <w:color w:val="FF0000"/>
-          <w:lang w:val="es-ES"/>
-        </w:rPr>
-        <w:t>4</w:t>
-      </w:r>
-      <w:r>
-        <w:rPr>
-          <w:color w:val="FF0000"/>
-          <w:lang w:val="es-ES"/>
-        </w:rPr>
-        <w:t>4</w:t>
-      </w:r>
-      <w:r>
-        <w:rPr>
-          <w:color w:val="FF0000"/>
-          <w:lang w:val="es-ES"/>
-        </w:rPr>
-        <w:t xml:space="preserve">. </w:t>
-      </w:r>
-      <w:r>
-        <w:rPr>
-          <w:lang w:val="es-ES"/>
-        </w:rPr>
-        <w:tab/>
-        <w:t xml:space="preserve">Chacón JM, Caminero MA, García-Plaza E, </w:t>
-      </w:r>
-      <w:r>
-        <w:rPr>
-          <w:i/>
-          <w:lang w:val="es-ES"/>
-        </w:rPr>
-        <w:t>et al.</w:t>
-      </w:r>
-      <w:r>
-        <w:rPr>
-          <w:lang w:val="es-ES"/>
-        </w:rPr>
-        <w:t xml:space="preserve"> </w:t>
-      </w:r>
-      <w:r>
-        <w:t xml:space="preserve">Additive manufacturing of PLA structures using fused deposition modelling: Effect of process parameters on mechanical properties and their optimal selection. </w:t>
-      </w:r>
-      <w:r>
-        <w:rPr>
-          <w:i/>
-          <w:iCs/>
-        </w:rPr>
-        <w:t>Mater Des</w:t>
-      </w:r>
-      <w:r>
-        <w:t xml:space="preserve"> 2017; 124: 143–157.</w:t>
-      </w:r>
-    </w:p>
-    <w:p>
-      <w:pPr>
-        <w:pStyle w:val="Bibliographie"/>
-      </w:pPr>
-      <w:bookmarkStart w:id="182" w:name="ref-Montgomery2001"/>
-      <w:bookmarkEnd w:id="181"/>
-      <w:r>
-        <w:rPr>
-          <w:color w:val="FF0000"/>
-        </w:rPr>
-        <w:t xml:space="preserve">45. </w:t>
-      </w:r>
-      <w:r>
-        <w:t xml:space="preserve">Montgomery DC. </w:t>
-      </w:r>
-      <w:r>
-        <w:rPr>
-          <w:i/>
-          <w:iCs/>
-        </w:rPr>
-        <w:t>Design and Analysis of Experiments</w:t>
-      </w:r>
-      <w:r>
-        <w:t>. John Wiley; Sons Inc, 2001.</w:t>
-      </w:r>
-    </w:p>
-    <w:p>
-      <w:pPr>
-        <w:pStyle w:val="Bibliographie"/>
-      </w:pPr>
-      <w:bookmarkStart w:id="183" w:name="ref-Singh2019"/>
-      <w:bookmarkEnd w:id="182"/>
-      <w:r>
-        <w:rPr>
-          <w:color w:val="FF0000"/>
-        </w:rPr>
-        <w:t>4</w:t>
-      </w:r>
-      <w:r>
-        <w:rPr>
-          <w:color w:val="FF0000"/>
-        </w:rPr>
-        <w:t>6</w:t>
-      </w:r>
-      <w:r>
-        <w:rPr>
-          <w:color w:val="FF0000"/>
-        </w:rPr>
-        <w:t xml:space="preserve">. </w:t>
-      </w:r>
-      <w:r>
-        <w:tab/>
-        <w:t xml:space="preserve">Singh R, Singh H, Farina I, </w:t>
-      </w:r>
-      <w:r>
-        <w:rPr>
-          <w:i/>
-        </w:rPr>
-        <w:t>et al.</w:t>
-      </w:r>
-      <w:r>
-        <w:t xml:space="preserve"> On the additive manufacturing of an energy storage device from recycled material. </w:t>
-      </w:r>
-      <w:r>
-        <w:rPr>
-          <w:i/>
-          <w:iCs/>
-        </w:rPr>
-        <w:t xml:space="preserve">Compos Part B </w:t>
-      </w:r>
-      <w:proofErr w:type="spellStart"/>
-      <w:r>
-        <w:rPr>
-          <w:i/>
-          <w:iCs/>
-        </w:rPr>
-        <w:t>Eng</w:t>
-      </w:r>
-      <w:proofErr w:type="spellEnd"/>
-      <w:r>
-        <w:t xml:space="preserve"> 2019; 156: 259–265.</w:t>
-      </w:r>
-    </w:p>
-    <w:p>
-      <w:pPr>
-        <w:pStyle w:val="Bibliographie"/>
-      </w:pPr>
-      <w:bookmarkStart w:id="184" w:name="ref-Tanveer2019"/>
-      <w:bookmarkEnd w:id="183"/>
-      <w:r>
-        <w:rPr>
-          <w:color w:val="FF0000"/>
-        </w:rPr>
-        <w:t>4</w:t>
-      </w:r>
-      <w:r>
-        <w:rPr>
-          <w:color w:val="FF0000"/>
-        </w:rPr>
-        <w:t>7</w:t>
-      </w:r>
-      <w:r>
-        <w:rPr>
-          <w:color w:val="FF0000"/>
-        </w:rPr>
-        <w:t xml:space="preserve">. </w:t>
-      </w:r>
-      <w:r>
-        <w:tab/>
-        <w:t xml:space="preserve">Tanveer </w:t>
-      </w:r>
-      <w:proofErr w:type="spellStart"/>
-      <w:r>
-        <w:t>MdQ</w:t>
-      </w:r>
-      <w:proofErr w:type="spellEnd"/>
-      <w:r>
-        <w:t xml:space="preserve">, Haleem A, </w:t>
-      </w:r>
-      <w:proofErr w:type="spellStart"/>
-      <w:r>
-        <w:t>Suhaib</w:t>
-      </w:r>
-      <w:proofErr w:type="spellEnd"/>
-      <w:r>
-        <w:t xml:space="preserve"> M. Effect of variable infill density on mechanical </w:t>
-      </w:r>
-      <w:proofErr w:type="spellStart"/>
-      <w:r>
-        <w:t>behaviour</w:t>
-      </w:r>
-      <w:proofErr w:type="spellEnd"/>
-      <w:r>
-        <w:t xml:space="preserve"> of 3-D printed PLA specimen: an experimental investigation. </w:t>
-      </w:r>
-      <w:r>
-        <w:rPr>
-          <w:i/>
-          <w:iCs/>
-        </w:rPr>
-        <w:t>SN Appl Sci</w:t>
-      </w:r>
-      <w:r>
-        <w:t xml:space="preserve"> 2019; 1: 1–12.</w:t>
-      </w:r>
-    </w:p>
-    <w:p>
-      <w:pPr>
-        <w:pStyle w:val="Bibliographie"/>
-      </w:pPr>
-      <w:bookmarkStart w:id="185" w:name="ref-UNE"/>
-      <w:bookmarkEnd w:id="184"/>
-      <w:r>
-        <w:rPr>
-          <w:color w:val="FF0000"/>
-        </w:rPr>
-        <w:t>4</w:t>
-      </w:r>
-      <w:r>
-        <w:rPr>
-          <w:color w:val="FF0000"/>
-        </w:rPr>
-        <w:t>8</w:t>
-      </w:r>
-      <w:r>
-        <w:rPr>
-          <w:color w:val="FF0000"/>
-        </w:rPr>
-        <w:t xml:space="preserve">. </w:t>
-      </w:r>
-      <w:r>
-        <w:tab/>
-      </w:r>
-      <w:r>
-        <w:t>Pérez M, Medina-Sánchez G, García-</w:t>
-      </w:r>
-      <w:proofErr w:type="spellStart"/>
-      <w:r>
-        <w:t>Collado</w:t>
-      </w:r>
-      <w:proofErr w:type="spellEnd"/>
-      <w:r>
-        <w:t xml:space="preserve"> A, Gupta M, </w:t>
-      </w:r>
-      <w:proofErr w:type="spellStart"/>
-      <w:r>
-        <w:t>Carou</w:t>
-      </w:r>
-      <w:proofErr w:type="spellEnd"/>
-      <w:r>
-        <w:t xml:space="preserve"> D. Surface Quality Enhancement of Fused Deposition Modeling (FDM) Printed Samples Based on the Selection of Critical Printing Parameters. </w:t>
-      </w:r>
-      <w:r>
-        <w:rPr>
-          <w:i/>
-          <w:iCs/>
-        </w:rPr>
-        <w:t>Materials</w:t>
-      </w:r>
-      <w:r>
-        <w:t> 2018, </w:t>
-      </w:r>
-      <w:r>
-        <w:rPr>
-          <w:iCs/>
-        </w:rPr>
-        <w:t>11 </w:t>
-      </w:r>
-      <w:r>
-        <w:t>:1382.</w:t>
-      </w:r>
-    </w:p>
-    <w:p>
-      <w:pPr>
-        <w:pStyle w:val="Bibliographie"/>
-        <w:rPr>
-          <w:lang w:val="fr-FR"/>
-        </w:rPr>
-      </w:pPr>
-      <w:r>
-        <w:rPr>
-          <w:color w:val="FF0000"/>
-        </w:rPr>
-        <w:t>4</w:t>
-      </w:r>
-      <w:r>
-        <w:rPr>
-          <w:color w:val="FF0000"/>
-        </w:rPr>
-        <w:t>9</w:t>
-      </w:r>
-      <w:r>
-        <w:rPr>
-          <w:color w:val="FF0000"/>
-        </w:rPr>
-        <w:t xml:space="preserve">. </w:t>
-      </w:r>
-      <w:r>
-        <w:t xml:space="preserve">Zhao Y, Chen Y, Zhou Y, Novel mechanical models of tensile strength and elastic property of FDM AM PLA materials: Experimental and theoretical analyses. </w:t>
-      </w:r>
-      <w:r>
-        <w:rPr>
-          <w:i/>
-          <w:iCs/>
-          <w:lang w:val="fr-FR"/>
-        </w:rPr>
-        <w:t>Mater Des</w:t>
-      </w:r>
-      <w:r>
-        <w:rPr>
-          <w:lang w:val="fr-FR"/>
-        </w:rPr>
-        <w:t xml:space="preserve"> 2019, 181 :108089</w:t>
-      </w:r>
-    </w:p>
-    <w:p>
-      <w:pPr>
-        <w:pStyle w:val="Bibliographie"/>
-      </w:pPr>
-      <w:r>
-        <w:rPr>
-          <w:color w:val="FF0000"/>
-          <w:lang w:val="fr-FR"/>
-        </w:rPr>
-        <w:lastRenderedPageBreak/>
-        <w:t>50</w:t>
-      </w:r>
-      <w:r>
-        <w:rPr>
-          <w:color w:val="FF0000"/>
-          <w:lang w:val="fr-FR"/>
-        </w:rPr>
-        <w:t xml:space="preserve">. </w:t>
-      </w:r>
-      <w:r>
-        <w:rPr>
-          <w:lang w:val="fr-FR"/>
-        </w:rPr>
-        <w:t xml:space="preserve">UNE. UNE 116005:2012 Fabricación por adición de </w:t>
-      </w:r>
-      <w:r>
-        <w:rPr>
-          <w:lang w:val="fr-FR"/>
-        </w:rPr>
-        <w:t xml:space="preserve">capas en materiales plásticos. </w:t>
-      </w:r>
-      <w:proofErr w:type="spellStart"/>
-      <w:r>
-        <w:t>Fabricación</w:t>
-      </w:r>
-      <w:proofErr w:type="spellEnd"/>
-      <w:r>
-        <w:t xml:space="preserve"> </w:t>
-      </w:r>
-      <w:proofErr w:type="spellStart"/>
-      <w:r>
-        <w:t>aditiva</w:t>
-      </w:r>
-      <w:proofErr w:type="spellEnd"/>
-      <w:r>
-        <w:t xml:space="preserve">. </w:t>
-      </w:r>
-      <w:proofErr w:type="spellStart"/>
-      <w:r>
-        <w:t>Preparación</w:t>
-      </w:r>
-      <w:proofErr w:type="spellEnd"/>
-      <w:r>
-        <w:t xml:space="preserve"> de </w:t>
-      </w:r>
-      <w:proofErr w:type="spellStart"/>
-      <w:r>
-        <w:t>probetas</w:t>
-      </w:r>
-      <w:proofErr w:type="spellEnd"/>
-      <w:r>
-        <w:t>.</w:t>
-      </w:r>
-    </w:p>
-    <w:p>
-      <w:pPr>
-        <w:pStyle w:val="Bibliographie"/>
-      </w:pPr>
-      <w:bookmarkStart w:id="186" w:name="ref-Wang2020h"/>
-      <w:bookmarkEnd w:id="185"/>
-      <w:r>
-        <w:rPr>
-          <w:color w:val="FF0000"/>
-        </w:rPr>
-        <w:t>5</w:t>
-      </w:r>
-      <w:r>
-        <w:rPr>
-          <w:color w:val="FF0000"/>
-        </w:rPr>
-        <w:t>1</w:t>
-      </w:r>
-      <w:r>
-        <w:t xml:space="preserve">. </w:t>
-      </w:r>
-      <w:proofErr w:type="spellStart"/>
-      <w:r>
-        <w:t>Hikmat</w:t>
-      </w:r>
-      <w:proofErr w:type="spellEnd"/>
-      <w:r>
-        <w:t xml:space="preserve"> M, </w:t>
-      </w:r>
-      <w:proofErr w:type="spellStart"/>
-      <w:r>
-        <w:t>Rostam</w:t>
-      </w:r>
-      <w:proofErr w:type="spellEnd"/>
-      <w:r>
-        <w:t xml:space="preserve"> S, Ahmed YM. Investigation of tensile property-based Taguchi method of PLA parts fabricated by FDM 3D printing technology. Results </w:t>
-      </w:r>
-      <w:proofErr w:type="spellStart"/>
-      <w:r>
-        <w:t>Eng</w:t>
-      </w:r>
-      <w:proofErr w:type="spellEnd"/>
-      <w:r>
-        <w:t xml:space="preserve"> 2021 ; 11:100264</w:t>
-      </w:r>
-    </w:p>
-    <w:p>
-      <w:pPr>
-        <w:pStyle w:val="Bibliographie"/>
-      </w:pPr>
-      <w:r>
-        <w:rPr>
-          <w:color w:val="FF0000"/>
-        </w:rPr>
-        <w:t>5</w:t>
-      </w:r>
-      <w:r>
-        <w:rPr>
-          <w:color w:val="FF0000"/>
-        </w:rPr>
-        <w:t>2</w:t>
-      </w:r>
-      <w:r>
-        <w:rPr>
-          <w:color w:val="FF0000"/>
-        </w:rPr>
-        <w:t xml:space="preserve">. </w:t>
-      </w:r>
-      <w:r>
-        <w:tab/>
-      </w:r>
-      <w:proofErr w:type="spellStart"/>
-      <w:r>
-        <w:t>Pazhamannil</w:t>
-      </w:r>
-      <w:proofErr w:type="spellEnd"/>
-      <w:r>
-        <w:t xml:space="preserve"> RV, Govindan P, </w:t>
-      </w:r>
-      <w:proofErr w:type="spellStart"/>
-      <w:r>
-        <w:t>Sooraj</w:t>
-      </w:r>
-      <w:proofErr w:type="spellEnd"/>
-      <w:r>
-        <w:t xml:space="preserve"> P. Prediction of the tensile strength of polylactic acid fused deposition models using artificial neural network technique. Materials Today: Proceedings 2021, 46(19):9187-9193,</w:t>
-      </w:r>
-    </w:p>
-    <w:p>
-      <w:pPr>
-        <w:pStyle w:val="Bibliographie"/>
-      </w:pPr>
-      <w:r>
-        <w:rPr>
-          <w:color w:val="FF0000"/>
-        </w:rPr>
-        <w:t>5</w:t>
-      </w:r>
-      <w:r>
-        <w:rPr>
-          <w:color w:val="FF0000"/>
-        </w:rPr>
-        <w:t>3</w:t>
-      </w:r>
-      <w:r>
-        <w:rPr>
-          <w:color w:val="FF0000"/>
-        </w:rPr>
-        <w:t xml:space="preserve">. </w:t>
-      </w:r>
-      <w:r>
-        <w:t xml:space="preserve">Wang S, Ma Y, Deng Z, </w:t>
-      </w:r>
-      <w:r>
-        <w:rPr>
-          <w:i/>
-        </w:rPr>
-        <w:t>et al.</w:t>
-      </w:r>
-      <w:r>
-        <w:t xml:space="preserve"> Effects of fused deposition modeling process parameters on tensile, dynamic mechanical properties of 3D printed polylactic acid materials. </w:t>
-      </w:r>
-      <w:proofErr w:type="spellStart"/>
-      <w:r>
-        <w:t>Polym</w:t>
-      </w:r>
-      <w:proofErr w:type="spellEnd"/>
-      <w:r>
-        <w:t xml:space="preserve"> Test 2020; 86: 106483.</w:t>
-      </w:r>
-    </w:p>
-    <w:p>
-      <w:pPr>
-        <w:pStyle w:val="Bibliographie"/>
-      </w:pPr>
-      <w:bookmarkStart w:id="187" w:name="ref-Garcia-Dominguez2020"/>
-      <w:bookmarkEnd w:id="186"/>
-      <w:r>
-        <w:rPr>
-          <w:color w:val="FF0000"/>
-        </w:rPr>
-        <w:t>5</w:t>
-      </w:r>
-      <w:r>
-        <w:rPr>
-          <w:color w:val="FF0000"/>
-        </w:rPr>
-        <w:t>4</w:t>
-      </w:r>
-      <w:r>
-        <w:rPr>
-          <w:color w:val="FF0000"/>
-        </w:rPr>
-        <w:t xml:space="preserve">. </w:t>
-      </w:r>
-      <w:r>
-        <w:tab/>
-        <w:t xml:space="preserve">García-Domínguez A, </w:t>
-      </w:r>
-      <w:proofErr w:type="spellStart"/>
-      <w:r>
-        <w:t>Claver</w:t>
-      </w:r>
-      <w:proofErr w:type="spellEnd"/>
-      <w:r>
-        <w:t xml:space="preserve"> J, Camacho AM, </w:t>
-      </w:r>
-      <w:r>
-        <w:rPr>
-          <w:i/>
-        </w:rPr>
-        <w:t>et al.</w:t>
-      </w:r>
-      <w:r>
-        <w:t xml:space="preserve"> Considerations on the Applicability of Test Methods for Mechanical Characterization of Materials </w:t>
-      </w:r>
-      <w:r>
-        <w:t xml:space="preserve">Manufactured by FDM. </w:t>
-      </w:r>
-      <w:r>
-        <w:rPr>
-          <w:i/>
-          <w:iCs/>
-        </w:rPr>
-        <w:t>Materials</w:t>
-      </w:r>
-      <w:r>
-        <w:t xml:space="preserve"> 2019; 13: 28.</w:t>
-      </w:r>
-    </w:p>
-    <w:p>
-      <w:pPr>
-        <w:pStyle w:val="Bibliographie"/>
-      </w:pPr>
-      <w:bookmarkStart w:id="188" w:name="ref-Corapi2019"/>
-      <w:bookmarkEnd w:id="187"/>
-      <w:r>
-        <w:rPr>
-          <w:color w:val="FF0000"/>
-        </w:rPr>
-        <w:t>5</w:t>
-      </w:r>
-      <w:r>
-        <w:rPr>
-          <w:color w:val="FF0000"/>
-        </w:rPr>
-        <w:t>5</w:t>
-      </w:r>
-      <w:r>
-        <w:rPr>
-          <w:color w:val="FF0000"/>
-        </w:rPr>
-        <w:t xml:space="preserve">. </w:t>
-      </w:r>
-      <w:r>
-        <w:tab/>
-        <w:t xml:space="preserve">Corapi D, </w:t>
-      </w:r>
-      <w:proofErr w:type="spellStart"/>
-      <w:r>
-        <w:t>Morettini</w:t>
-      </w:r>
-      <w:proofErr w:type="spellEnd"/>
-      <w:r>
-        <w:t xml:space="preserve"> G, </w:t>
-      </w:r>
-      <w:proofErr w:type="spellStart"/>
-      <w:r>
-        <w:t>Pascoletti</w:t>
-      </w:r>
-      <w:proofErr w:type="spellEnd"/>
-      <w:r>
-        <w:t xml:space="preserve"> G, </w:t>
-      </w:r>
-      <w:r>
-        <w:rPr>
-          <w:i/>
-        </w:rPr>
-        <w:t>et al.</w:t>
-      </w:r>
-      <w:r>
-        <w:t xml:space="preserve"> Characterization of a polylactic acid (PLA) produced by Fused Deposition Modeling (FDM) technology. In: </w:t>
-      </w:r>
-      <w:r>
-        <w:rPr>
-          <w:i/>
-          <w:iCs/>
-        </w:rPr>
-        <w:t xml:space="preserve">Procedia struct. </w:t>
-      </w:r>
-      <w:proofErr w:type="spellStart"/>
-      <w:r>
-        <w:rPr>
-          <w:i/>
-          <w:iCs/>
-        </w:rPr>
-        <w:t>integr</w:t>
-      </w:r>
-      <w:proofErr w:type="spellEnd"/>
-      <w:r>
-        <w:rPr>
-          <w:i/>
-          <w:iCs/>
-        </w:rPr>
-        <w:t>.</w:t>
-      </w:r>
-      <w:r>
-        <w:t xml:space="preserve"> Elsevier B.V., 2019, pp. 289–295.</w:t>
-      </w:r>
-    </w:p>
-    <w:p>
-      <w:pPr>
-        <w:pStyle w:val="Bibliographie"/>
-      </w:pPr>
-      <w:bookmarkStart w:id="189" w:name="ref-Wagner2020"/>
-      <w:bookmarkEnd w:id="188"/>
-      <w:r>
-        <w:rPr>
-          <w:color w:val="FF0000"/>
-        </w:rPr>
-        <w:t>5</w:t>
-      </w:r>
-      <w:r>
-        <w:rPr>
-          <w:color w:val="FF0000"/>
-        </w:rPr>
-        <w:t>6</w:t>
-      </w:r>
-      <w:r>
-        <w:rPr>
-          <w:color w:val="FF0000"/>
-        </w:rPr>
-        <w:t xml:space="preserve">. </w:t>
-      </w:r>
-      <w:r>
-        <w:tab/>
-      </w:r>
-      <w:r>
-        <w:t xml:space="preserve">Josef </w:t>
-      </w:r>
-      <w:proofErr w:type="spellStart"/>
-      <w:r>
-        <w:t>Kiendl</w:t>
-      </w:r>
-      <w:proofErr w:type="spellEnd"/>
-      <w:r>
-        <w:t xml:space="preserve">, Chao Gao, Controlling toughness and strength of FDM 3D-printed PLA components through the raster layup. </w:t>
-      </w:r>
-      <w:r>
-        <w:rPr>
-          <w:i/>
-        </w:rPr>
-        <w:t>Composites Part B: Engineering</w:t>
-      </w:r>
-      <w:r>
-        <w:t xml:space="preserve"> 2020, 180:107562</w:t>
-      </w:r>
-    </w:p>
-    <w:p>
-      <w:pPr>
-        <w:pStyle w:val="Bibliographie"/>
-        <w:rPr>
-          <w:lang w:val="fr-FR"/>
-          <w:rPrChange w:id="190" w:author="Fabio Cruz Sanchez" w:date="2022-02-08T16:25:00Z">
-            <w:rPr/>
-          </w:rPrChange>
-        </w:rPr>
-      </w:pPr>
-      <w:r>
-        <w:rPr>
-          <w:color w:val="FF0000"/>
-        </w:rPr>
-        <w:t>5</w:t>
-      </w:r>
-      <w:r>
-        <w:rPr>
-          <w:color w:val="FF0000"/>
-        </w:rPr>
-        <w:t>7</w:t>
-      </w:r>
-      <w:r>
-        <w:t xml:space="preserve">. </w:t>
-      </w:r>
-      <w:r>
-        <w:t xml:space="preserve">Wagner S, </w:t>
-      </w:r>
-      <w:proofErr w:type="spellStart"/>
-      <w:r>
-        <w:t>Schlummer</w:t>
-      </w:r>
-      <w:proofErr w:type="spellEnd"/>
-      <w:r>
-        <w:t xml:space="preserve"> M. Legacy additives in a circular economy of plastics: Current dilemma, policy analysis, and emerging countermeasures. </w:t>
-      </w:r>
-      <w:proofErr w:type="spellStart"/>
-      <w:r>
-        <w:rPr>
-          <w:i/>
-          <w:iCs/>
-          <w:lang w:val="fr-FR"/>
-          <w:rPrChange w:id="191" w:author="Fabio Cruz Sanchez" w:date="2022-02-08T16:25:00Z">
             <w:rPr>
               <w:i/>
               <w:iCs/>
             </w:rPr>
           </w:rPrChange>
         </w:rPr>
-        <w:t>Resour</w:t>
-      </w:r>
-      <w:proofErr w:type="spellEnd"/>
+        <w:t xml:space="preserve"> </w:t>
+      </w:r>
+      <w:proofErr w:type="spellStart"/>
       <w:r>
         <w:rPr>
           <w:i/>
           <w:iCs/>
           <w:lang w:val="fr-FR"/>
-          <w:rPrChange w:id="192" w:author="Fabio Cruz Sanchez" w:date="2022-02-08T16:25:00Z">
+          <w:rPrChange w:id="162" w:author="Fabio Cruz Sanchez" w:date="2022-02-08T16:25:00Z">
             <w:rPr>
               <w:i/>
               <w:iCs/>
             </w:rPr>
           </w:rPrChange>
         </w:rPr>
+        <w:t>Rev</w:t>
+      </w:r>
+      <w:proofErr w:type="spellEnd"/>
+      <w:r>
+        <w:rPr>
+          <w:lang w:val="fr-FR"/>
+          <w:rPrChange w:id="163" w:author="Fabio Cruz Sanchez" w:date="2022-02-08T16:25:00Z">
+            <w:rPr/>
+          </w:rPrChange>
+        </w:rPr>
         <w:t xml:space="preserve"> </w:t>
+      </w:r>
+      <w:proofErr w:type="gramStart"/>
+      <w:r>
+        <w:rPr>
+          <w:lang w:val="fr-FR"/>
+          <w:rPrChange w:id="164" w:author="Fabio Cruz Sanchez" w:date="2022-02-08T16:25:00Z">
+            <w:rPr/>
+          </w:rPrChange>
+        </w:rPr>
+        <w:t>2018;</w:t>
+      </w:r>
+      <w:proofErr w:type="gramEnd"/>
+      <w:r>
+        <w:rPr>
+          <w:lang w:val="fr-FR"/>
+          <w:rPrChange w:id="165" w:author="Fabio Cruz Sanchez" w:date="2022-02-08T16:25:00Z">
+            <w:rPr/>
+          </w:rPrChange>
+        </w:rPr>
+        <w:t xml:space="preserve"> 2: 115–137.</w:t>
+      </w:r>
+    </w:p>
+    <w:p>
+      <w:pPr>
+        <w:pStyle w:val="Bibliographie"/>
+      </w:pPr>
+      <w:bookmarkStart w:id="166" w:name="ref-Babagowda2018"/>
+      <w:bookmarkEnd w:id="158"/>
+      <w:r>
+        <w:rPr>
+          <w:lang w:val="fr-FR"/>
+          <w:rPrChange w:id="167" w:author="Fabio Cruz Sanchez" w:date="2022-02-08T16:25:00Z">
+            <w:rPr/>
+          </w:rPrChange>
+        </w:rPr>
+        <w:lastRenderedPageBreak/>
+        <w:t xml:space="preserve">36. </w:t>
+      </w:r>
+      <w:r>
+        <w:rPr>
+          <w:lang w:val="fr-FR"/>
+          <w:rPrChange w:id="168" w:author="Fabio Cruz Sanchez" w:date="2022-02-08T16:25:00Z">
+            <w:rPr/>
+          </w:rPrChange>
+        </w:rPr>
+        <w:tab/>
+      </w:r>
+      <w:r>
+        <w:rPr>
+          <w:lang w:val="fr-FR"/>
+          <w:rPrChange w:id="169" w:author="Fabio Cruz Sanchez" w:date="2022-02-08T16:25:00Z">
+            <w:rPr/>
+          </w:rPrChange>
+        </w:rPr>
+        <w:t>C</w:t>
+      </w:r>
+      <w:r>
+        <w:rPr>
+          <w:lang w:val="fr-FR"/>
+          <w:rPrChange w:id="170" w:author="Fabio Cruz Sanchez" w:date="2022-02-08T16:25:00Z">
+            <w:rPr/>
+          </w:rPrChange>
+        </w:rPr>
+        <w:t xml:space="preserve">, </w:t>
+      </w:r>
+      <w:proofErr w:type="spellStart"/>
+      <w:r>
+        <w:rPr>
+          <w:lang w:val="fr-FR"/>
+          <w:rPrChange w:id="171" w:author="Fabio Cruz Sanchez" w:date="2022-02-08T16:25:00Z">
+            <w:rPr/>
+          </w:rPrChange>
+        </w:rPr>
+        <w:t>Kadadevara</w:t>
+      </w:r>
+      <w:proofErr w:type="spellEnd"/>
+      <w:r>
+        <w:rPr>
+          <w:lang w:val="fr-FR"/>
+          <w:rPrChange w:id="172" w:author="Fabio Cruz Sanchez" w:date="2022-02-08T16:25:00Z">
+            <w:rPr/>
+          </w:rPrChange>
+        </w:rPr>
+        <w:t xml:space="preserve"> Math RS, </w:t>
+      </w:r>
+      <w:proofErr w:type="spellStart"/>
+      <w:r>
+        <w:rPr>
+          <w:lang w:val="fr-FR"/>
+          <w:rPrChange w:id="173" w:author="Fabio Cruz Sanchez" w:date="2022-02-08T16:25:00Z">
+            <w:rPr/>
+          </w:rPrChange>
+        </w:rPr>
+        <w:t>Goutham</w:t>
+      </w:r>
+      <w:proofErr w:type="spellEnd"/>
+      <w:r>
+        <w:rPr>
+          <w:lang w:val="fr-FR"/>
+          <w:rPrChange w:id="174" w:author="Fabio Cruz Sanchez" w:date="2022-02-08T16:25:00Z">
+            <w:rPr/>
+          </w:rPrChange>
+        </w:rPr>
+        <w:t xml:space="preserve"> R, </w:t>
+      </w:r>
+      <w:r>
+        <w:rPr>
+          <w:i/>
+          <w:lang w:val="fr-FR"/>
+          <w:rPrChange w:id="175" w:author="Fabio Cruz Sanchez" w:date="2022-02-08T16:25:00Z">
+            <w:rPr>
+              <w:i/>
+            </w:rPr>
+          </w:rPrChange>
+        </w:rPr>
+        <w:t>et al.</w:t>
+      </w:r>
+      <w:r>
+        <w:rPr>
+          <w:lang w:val="fr-FR"/>
+          <w:rPrChange w:id="176" w:author="Fabio Cruz Sanchez" w:date="2022-02-08T16:25:00Z">
+            <w:rPr/>
+          </w:rPrChange>
+        </w:rPr>
+        <w:t xml:space="preserve"> </w:t>
+      </w:r>
+      <w:r>
+        <w:t xml:space="preserve">Study of Effects on Mechanical Properties of PLA Filament which is blended with Recycled PLA Materials. </w:t>
+      </w:r>
+      <w:r>
+        <w:rPr>
+          <w:i/>
+          <w:iCs/>
+        </w:rPr>
+        <w:t xml:space="preserve">IOP Conf Ser Mater Sci </w:t>
+      </w:r>
+      <w:proofErr w:type="spellStart"/>
+      <w:r>
+        <w:rPr>
+          <w:i/>
+          <w:iCs/>
+        </w:rPr>
+        <w:t>Eng</w:t>
+      </w:r>
+      <w:proofErr w:type="spellEnd"/>
+      <w:r>
+        <w:t xml:space="preserve"> 2018; 310: 012103.</w:t>
+      </w:r>
+    </w:p>
+    <w:p>
+      <w:pPr>
+        <w:pStyle w:val="Bibliographie"/>
+      </w:pPr>
+      <w:bookmarkStart w:id="177" w:name="ref-Pinho2020"/>
+      <w:bookmarkEnd w:id="166"/>
+      <w:r>
+        <w:t xml:space="preserve">37. </w:t>
+      </w:r>
+      <w:r>
+        <w:tab/>
+      </w:r>
+      <w:proofErr w:type="spellStart"/>
+      <w:r>
+        <w:t>Pinho</w:t>
+      </w:r>
+      <w:proofErr w:type="spellEnd"/>
+      <w:r>
+        <w:t xml:space="preserve"> AC, Amaro AM, Piedade AP. 3D printing goes greener: Study of the properties of post-consumer recycled polymers for the manufacturing of engineering components. </w:t>
+      </w:r>
+      <w:r>
+        <w:rPr>
+          <w:i/>
+          <w:iCs/>
+        </w:rPr>
+        <w:t xml:space="preserve">Waste </w:t>
+      </w:r>
+      <w:proofErr w:type="spellStart"/>
+      <w:r>
+        <w:rPr>
+          <w:i/>
+          <w:iCs/>
+        </w:rPr>
+        <w:t>Manag</w:t>
+      </w:r>
+      <w:proofErr w:type="spellEnd"/>
+      <w:r>
+        <w:t xml:space="preserve"> 2020; 118: 426–434.</w:t>
+      </w:r>
+    </w:p>
+    <w:p>
+      <w:pPr>
+        <w:pStyle w:val="Bibliographie"/>
+      </w:pPr>
+      <w:bookmarkStart w:id="178" w:name="ref-Zhao2018a"/>
+      <w:bookmarkEnd w:id="177"/>
+      <w:r>
+        <w:t xml:space="preserve">38. </w:t>
+      </w:r>
+      <w:r>
+        <w:tab/>
+      </w:r>
+      <w:r>
+        <w:t xml:space="preserve">Zhao XG, Hwang K-J, Lee D, </w:t>
+      </w:r>
+      <w:r>
+        <w:rPr>
+          <w:i/>
+        </w:rPr>
+        <w:t>et al.</w:t>
+      </w:r>
+      <w:r>
+        <w:t xml:space="preserve"> </w:t>
+      </w:r>
+      <w:r>
+        <w:t xml:space="preserve">Enhanced mechanical properties of self-polymerized polydopamine-coated recycled PLA filament used in 3D printing. </w:t>
+      </w:r>
+      <w:r>
+        <w:rPr>
+          <w:i/>
+          <w:iCs/>
+        </w:rPr>
+        <w:t>Appl Surf Sci</w:t>
+      </w:r>
+      <w:r>
+        <w:t xml:space="preserve"> 2018; 441: 381–387.</w:t>
+      </w:r>
+    </w:p>
+    <w:p>
+      <w:pPr>
+        <w:pStyle w:val="Bibliographie"/>
+        <w:rPr>
+          <w:lang w:val="fr-FR"/>
+        </w:rPr>
+      </w:pPr>
+      <w:bookmarkStart w:id="179" w:name="ref-Rebaioli2017"/>
+      <w:bookmarkEnd w:id="178"/>
+      <w:r>
+        <w:t xml:space="preserve">39. </w:t>
+      </w:r>
+      <w:r>
+        <w:tab/>
+      </w:r>
+      <w:proofErr w:type="spellStart"/>
+      <w:r>
+        <w:t>Rebaioli</w:t>
+      </w:r>
+      <w:proofErr w:type="spellEnd"/>
+      <w:r>
+        <w:t xml:space="preserve"> L, Fassi I. A review on benchmark artifacts for evaluating the geometrical performance of additive manufacturing processes. </w:t>
+      </w:r>
+      <w:r>
+        <w:rPr>
+          <w:i/>
+          <w:iCs/>
+          <w:lang w:val="fr-FR"/>
+        </w:rPr>
+        <w:t>Int J Adv Manuf Technol</w:t>
+      </w:r>
+      <w:r>
+        <w:rPr>
+          <w:lang w:val="fr-FR"/>
+        </w:rPr>
+        <w:t xml:space="preserve"> 2017; 93: 2571–2598.</w:t>
+      </w:r>
+    </w:p>
+    <w:p>
+      <w:pPr>
+        <w:pStyle w:val="Bibliographie"/>
+      </w:pPr>
+      <w:bookmarkStart w:id="180" w:name="ref-CruzSanchez2014"/>
+      <w:bookmarkEnd w:id="179"/>
+      <w:r>
+        <w:rPr>
+          <w:lang w:val="fr-FR"/>
+        </w:rPr>
+        <w:t xml:space="preserve">40. </w:t>
+      </w:r>
+      <w:r>
+        <w:rPr>
+          <w:lang w:val="fr-FR"/>
+        </w:rPr>
+        <w:tab/>
+        <w:t xml:space="preserve">Cruz Sanchez FA, Boudaoud H, Muller L, </w:t>
+      </w:r>
+      <w:r>
+        <w:rPr>
+          <w:i/>
+          <w:lang w:val="fr-FR"/>
+        </w:rPr>
+        <w:t>et al.</w:t>
+      </w:r>
+      <w:r>
+        <w:rPr>
+          <w:lang w:val="fr-FR"/>
+        </w:rPr>
+        <w:t xml:space="preserve"> </w:t>
+      </w:r>
+      <w:r>
+        <w:t xml:space="preserve">Towards a standard experimental protocol for open source additive manufacturing. </w:t>
+      </w:r>
+      <w:r>
+        <w:rPr>
+          <w:i/>
+          <w:iCs/>
+        </w:rPr>
+        <w:t xml:space="preserve">Virtual Phys </w:t>
+      </w:r>
+      <w:proofErr w:type="spellStart"/>
+      <w:r>
+        <w:rPr>
+          <w:i/>
+          <w:iCs/>
+        </w:rPr>
+        <w:t>Prototyp</w:t>
+      </w:r>
+      <w:proofErr w:type="spellEnd"/>
+      <w:r>
+        <w:t xml:space="preserve"> 2014; 9: 151–167.</w:t>
+      </w:r>
+    </w:p>
+    <w:p>
+      <w:pPr>
+        <w:pStyle w:val="Bibliographie"/>
+      </w:pPr>
+      <w:bookmarkStart w:id="181" w:name="ref-Roberson2013"/>
+      <w:bookmarkEnd w:id="180"/>
+      <w:r>
+        <w:t xml:space="preserve">41. </w:t>
+      </w:r>
+      <w:r>
+        <w:tab/>
+        <w:t xml:space="preserve">Roberson Da, </w:t>
+      </w:r>
+      <w:proofErr w:type="spellStart"/>
+      <w:r>
+        <w:t>Espalin</w:t>
+      </w:r>
+      <w:proofErr w:type="spellEnd"/>
+      <w:r>
+        <w:t xml:space="preserve"> D, Wicker RB. 3D printer selection: A decision-making evaluation and ranking model. </w:t>
+      </w:r>
+      <w:r>
+        <w:rPr>
+          <w:i/>
+          <w:iCs/>
+        </w:rPr>
+        <w:t xml:space="preserve">Virtual Phys </w:t>
+      </w:r>
+      <w:proofErr w:type="spellStart"/>
+      <w:r>
+        <w:rPr>
+          <w:i/>
+          <w:iCs/>
+        </w:rPr>
+        <w:t>Prototyp</w:t>
+      </w:r>
+      <w:proofErr w:type="spellEnd"/>
+      <w:r>
+        <w:t xml:space="preserve"> 2013; 8: 201–212.</w:t>
+      </w:r>
+    </w:p>
+    <w:p>
+      <w:pPr>
+        <w:pStyle w:val="Bibliographie"/>
+        <w:rPr>
+          <w:lang w:val="es-ES"/>
+        </w:rPr>
+      </w:pPr>
+      <w:bookmarkStart w:id="182" w:name="ref-JaisinghSheoran2019"/>
+      <w:bookmarkEnd w:id="181"/>
+      <w:r>
+        <w:t xml:space="preserve">42. </w:t>
+      </w:r>
+      <w:r>
+        <w:tab/>
+      </w:r>
+      <w:proofErr w:type="spellStart"/>
+      <w:r>
+        <w:t>Jaisingh</w:t>
+      </w:r>
+      <w:proofErr w:type="spellEnd"/>
+      <w:r>
+        <w:t xml:space="preserve"> </w:t>
+      </w:r>
+      <w:proofErr w:type="spellStart"/>
+      <w:r>
+        <w:t>Sheoran</w:t>
+      </w:r>
+      <w:proofErr w:type="spellEnd"/>
+      <w:r>
+        <w:t xml:space="preserve"> A, Kumar H. </w:t>
+      </w:r>
+      <w:r>
+        <w:t xml:space="preserve">Fused Deposition modeling process parameters optimization and effect on mechanical properties and part quality: Review and reflection on present research. </w:t>
+      </w:r>
+      <w:r>
+        <w:rPr>
+          <w:lang w:val="es-ES"/>
+        </w:rPr>
+        <w:t xml:space="preserve">In: </w:t>
+      </w:r>
+      <w:r>
+        <w:rPr>
+          <w:i/>
+          <w:iCs/>
+          <w:lang w:val="es-ES"/>
+        </w:rPr>
+        <w:t xml:space="preserve">Mater. </w:t>
+      </w:r>
+      <w:proofErr w:type="spellStart"/>
+      <w:r>
+        <w:rPr>
+          <w:i/>
+          <w:iCs/>
+          <w:lang w:val="es-ES"/>
+        </w:rPr>
+        <w:t>Today</w:t>
+      </w:r>
+      <w:proofErr w:type="spellEnd"/>
+      <w:r>
+        <w:rPr>
+          <w:i/>
+          <w:iCs/>
+          <w:lang w:val="es-ES"/>
+        </w:rPr>
+        <w:t xml:space="preserve"> </w:t>
+      </w:r>
+      <w:proofErr w:type="spellStart"/>
+      <w:r>
+        <w:rPr>
+          <w:i/>
+          <w:iCs/>
+          <w:lang w:val="es-ES"/>
+        </w:rPr>
+        <w:t>proc</w:t>
+      </w:r>
+      <w:proofErr w:type="spellEnd"/>
+      <w:r>
+        <w:rPr>
+          <w:i/>
+          <w:iCs/>
+          <w:lang w:val="es-ES"/>
+        </w:rPr>
+        <w:t>.</w:t>
+      </w:r>
+      <w:r>
+        <w:rPr>
+          <w:i/>
+          <w:iCs/>
+          <w:lang w:val="es-ES"/>
+        </w:rPr>
+        <w:t xml:space="preserve"> </w:t>
+      </w:r>
+      <w:r>
+        <w:rPr>
+          <w:lang w:val="es-ES"/>
+        </w:rPr>
+        <w:t>2020</w:t>
+      </w:r>
+      <w:r>
+        <w:rPr>
+          <w:lang w:val="es-ES"/>
+        </w:rPr>
+        <w:t>, pp. 1659–1672.</w:t>
+      </w:r>
+    </w:p>
+    <w:p>
+      <w:pPr>
+        <w:pStyle w:val="Bibliographie"/>
+        <w:rPr>
+          <w:color w:val="FF0000"/>
+        </w:rPr>
+      </w:pPr>
+      <w:bookmarkStart w:id="183" w:name="ref-Chacon2017"/>
+      <w:bookmarkEnd w:id="182"/>
+      <w:r>
+        <w:rPr>
+          <w:color w:val="FF0000"/>
+        </w:rPr>
+        <w:t xml:space="preserve">43. </w:t>
+      </w:r>
+      <w:r>
+        <w:rPr>
+          <w:color w:val="FF0000"/>
+        </w:rPr>
+        <w:tab/>
+        <w:t>Park S, Kun Fu K(K), Polymer-based filament feedstock for additive manufacturing, Compos Sci Technol 2021; 213:108876.</w:t>
+      </w:r>
+    </w:p>
+    <w:p>
+      <w:pPr>
+        <w:pStyle w:val="Bibliographie"/>
+      </w:pPr>
+      <w:r>
+        <w:rPr>
+          <w:color w:val="FF0000"/>
+          <w:lang w:val="es-ES"/>
+        </w:rPr>
+        <w:t>4</w:t>
+      </w:r>
+      <w:r>
+        <w:rPr>
+          <w:color w:val="FF0000"/>
+          <w:lang w:val="es-ES"/>
+        </w:rPr>
+        <w:t>4</w:t>
+      </w:r>
+      <w:r>
+        <w:rPr>
+          <w:color w:val="FF0000"/>
+          <w:lang w:val="es-ES"/>
+        </w:rPr>
+        <w:t xml:space="preserve">. </w:t>
+      </w:r>
+      <w:r>
+        <w:rPr>
+          <w:lang w:val="es-ES"/>
+        </w:rPr>
+        <w:tab/>
+        <w:t xml:space="preserve">Chacón JM, Caminero MA, García-Plaza E, </w:t>
+      </w:r>
+      <w:r>
+        <w:rPr>
+          <w:i/>
+          <w:lang w:val="es-ES"/>
+        </w:rPr>
+        <w:t>et al.</w:t>
+      </w:r>
+      <w:r>
+        <w:rPr>
+          <w:lang w:val="es-ES"/>
+        </w:rPr>
+        <w:t xml:space="preserve"> </w:t>
+      </w:r>
+      <w:r>
+        <w:t xml:space="preserve">Additive manufacturing of PLA structures using fused deposition modelling: Effect of process parameters on mechanical properties and their optimal selection. </w:t>
+      </w:r>
+      <w:r>
+        <w:rPr>
+          <w:i/>
+          <w:iCs/>
+        </w:rPr>
+        <w:t>Mater Des</w:t>
+      </w:r>
+      <w:r>
+        <w:t xml:space="preserve"> 2017; 124: 143–157.</w:t>
+      </w:r>
+    </w:p>
+    <w:p>
+      <w:pPr>
+        <w:pStyle w:val="Bibliographie"/>
+      </w:pPr>
+      <w:bookmarkStart w:id="184" w:name="ref-Montgomery2001"/>
+      <w:bookmarkEnd w:id="183"/>
+      <w:r>
+        <w:rPr>
+          <w:color w:val="FF0000"/>
+        </w:rPr>
+        <w:t xml:space="preserve">45. </w:t>
+      </w:r>
+      <w:r>
+        <w:t xml:space="preserve">Montgomery DC. </w:t>
+      </w:r>
+      <w:r>
+        <w:rPr>
+          <w:i/>
+          <w:iCs/>
+        </w:rPr>
+        <w:t>Design and Analysis of Experiments</w:t>
+      </w:r>
+      <w:r>
+        <w:t>. John Wiley; Sons Inc, 2001.</w:t>
+      </w:r>
+    </w:p>
+    <w:p>
+      <w:pPr>
+        <w:pStyle w:val="Bibliographie"/>
+      </w:pPr>
+      <w:bookmarkStart w:id="185" w:name="ref-Singh2019"/>
+      <w:bookmarkEnd w:id="184"/>
+      <w:r>
+        <w:rPr>
+          <w:color w:val="FF0000"/>
+        </w:rPr>
+        <w:t>4</w:t>
+      </w:r>
+      <w:r>
+        <w:rPr>
+          <w:color w:val="FF0000"/>
+        </w:rPr>
+        <w:t>6</w:t>
+      </w:r>
+      <w:r>
+        <w:rPr>
+          <w:color w:val="FF0000"/>
+        </w:rPr>
+        <w:t xml:space="preserve">. </w:t>
+      </w:r>
+      <w:r>
+        <w:tab/>
+        <w:t xml:space="preserve">Singh R, Singh H, Farina I, </w:t>
+      </w:r>
+      <w:r>
+        <w:rPr>
+          <w:i/>
+        </w:rPr>
+        <w:t>et al.</w:t>
+      </w:r>
+      <w:r>
+        <w:t xml:space="preserve"> On the additive manufacturing of an energy storage device from recycled material. </w:t>
+      </w:r>
+      <w:r>
+        <w:rPr>
+          <w:i/>
+          <w:iCs/>
+        </w:rPr>
+        <w:t xml:space="preserve">Compos Part B </w:t>
+      </w:r>
+      <w:proofErr w:type="spellStart"/>
+      <w:r>
+        <w:rPr>
+          <w:i/>
+          <w:iCs/>
+        </w:rPr>
+        <w:t>Eng</w:t>
+      </w:r>
+      <w:proofErr w:type="spellEnd"/>
+      <w:r>
+        <w:t xml:space="preserve"> 2019; 156: 259–265.</w:t>
+      </w:r>
+    </w:p>
+    <w:p>
+      <w:pPr>
+        <w:pStyle w:val="Bibliographie"/>
+      </w:pPr>
+      <w:bookmarkStart w:id="186" w:name="ref-Tanveer2019"/>
+      <w:bookmarkEnd w:id="185"/>
+      <w:r>
+        <w:rPr>
+          <w:color w:val="FF0000"/>
+        </w:rPr>
+        <w:t>4</w:t>
+      </w:r>
+      <w:r>
+        <w:rPr>
+          <w:color w:val="FF0000"/>
+        </w:rPr>
+        <w:t>7</w:t>
+      </w:r>
+      <w:r>
+        <w:rPr>
+          <w:color w:val="FF0000"/>
+        </w:rPr>
+        <w:t xml:space="preserve">. </w:t>
+      </w:r>
+      <w:r>
+        <w:tab/>
+        <w:t xml:space="preserve">Tanveer </w:t>
+      </w:r>
+      <w:proofErr w:type="spellStart"/>
+      <w:r>
+        <w:t>MdQ</w:t>
+      </w:r>
+      <w:proofErr w:type="spellEnd"/>
+      <w:r>
+        <w:t xml:space="preserve">, Haleem A, </w:t>
+      </w:r>
+      <w:proofErr w:type="spellStart"/>
+      <w:r>
+        <w:t>Suhaib</w:t>
+      </w:r>
+      <w:proofErr w:type="spellEnd"/>
+      <w:r>
+        <w:t xml:space="preserve"> M. Effect of variable infill density on mechanical </w:t>
+      </w:r>
+      <w:proofErr w:type="spellStart"/>
+      <w:r>
+        <w:t>behaviour</w:t>
+      </w:r>
+      <w:proofErr w:type="spellEnd"/>
+      <w:r>
+        <w:t xml:space="preserve"> of 3-D printed PLA specimen: an experimental investigation. </w:t>
+      </w:r>
+      <w:r>
+        <w:rPr>
+          <w:i/>
+          <w:iCs/>
+        </w:rPr>
+        <w:t>SN Appl Sci</w:t>
+      </w:r>
+      <w:r>
+        <w:t xml:space="preserve"> 2019; 1: 1–12.</w:t>
+      </w:r>
+    </w:p>
+    <w:p>
+      <w:pPr>
+        <w:pStyle w:val="Bibliographie"/>
+      </w:pPr>
+      <w:bookmarkStart w:id="187" w:name="ref-UNE"/>
+      <w:bookmarkEnd w:id="186"/>
+      <w:r>
+        <w:rPr>
+          <w:color w:val="FF0000"/>
+        </w:rPr>
+        <w:t>4</w:t>
+      </w:r>
+      <w:r>
+        <w:rPr>
+          <w:color w:val="FF0000"/>
+        </w:rPr>
+        <w:t>8</w:t>
+      </w:r>
+      <w:r>
+        <w:rPr>
+          <w:color w:val="FF0000"/>
+        </w:rPr>
+        <w:t xml:space="preserve">. </w:t>
+      </w:r>
+      <w:r>
+        <w:tab/>
+      </w:r>
+      <w:r>
+        <w:t>Pérez M, Medina-Sánchez G, García-</w:t>
+      </w:r>
+      <w:proofErr w:type="spellStart"/>
+      <w:r>
+        <w:t>Collado</w:t>
+      </w:r>
+      <w:proofErr w:type="spellEnd"/>
+      <w:r>
+        <w:t xml:space="preserve"> A, Gupta M, </w:t>
+      </w:r>
+      <w:proofErr w:type="spellStart"/>
+      <w:r>
+        <w:t>Carou</w:t>
+      </w:r>
+      <w:proofErr w:type="spellEnd"/>
+      <w:r>
+        <w:t xml:space="preserve"> D. Surface Quality Enhancement of Fused Deposition Modeling (FDM) Printed Samples Based on the Selection of Critical Printing Parameters. </w:t>
+      </w:r>
+      <w:r>
+        <w:rPr>
+          <w:i/>
+          <w:iCs/>
+        </w:rPr>
+        <w:t>Materials</w:t>
+      </w:r>
+      <w:r>
+        <w:t> 2018, </w:t>
+      </w:r>
+      <w:r>
+        <w:rPr>
+          <w:iCs/>
+        </w:rPr>
+        <w:t>11 </w:t>
+      </w:r>
+      <w:r>
+        <w:t>:1382.</w:t>
+      </w:r>
+    </w:p>
+    <w:p>
+      <w:pPr>
+        <w:pStyle w:val="Bibliographie"/>
+        <w:rPr>
+          <w:lang w:val="fr-FR"/>
+        </w:rPr>
+      </w:pPr>
+      <w:r>
+        <w:rPr>
+          <w:color w:val="FF0000"/>
+        </w:rPr>
+        <w:t>4</w:t>
+      </w:r>
+      <w:r>
+        <w:rPr>
+          <w:color w:val="FF0000"/>
+        </w:rPr>
+        <w:t>9</w:t>
+      </w:r>
+      <w:r>
+        <w:rPr>
+          <w:color w:val="FF0000"/>
+        </w:rPr>
+        <w:t xml:space="preserve">. </w:t>
+      </w:r>
+      <w:r>
+        <w:t xml:space="preserve">Zhao Y, Chen Y, Zhou Y, Novel mechanical models of tensile strength and elastic property of FDM AM PLA materials: Experimental and theoretical analyses. </w:t>
+      </w:r>
+      <w:r>
+        <w:rPr>
+          <w:i/>
+          <w:iCs/>
+          <w:lang w:val="fr-FR"/>
+        </w:rPr>
+        <w:t>Mater Des</w:t>
+      </w:r>
+      <w:r>
+        <w:rPr>
+          <w:lang w:val="fr-FR"/>
+        </w:rPr>
+        <w:t xml:space="preserve"> 2019, 181 :108089</w:t>
+      </w:r>
+    </w:p>
+    <w:p>
+      <w:pPr>
+        <w:pStyle w:val="Bibliographie"/>
+      </w:pPr>
+      <w:r>
+        <w:rPr>
+          <w:color w:val="FF0000"/>
+          <w:lang w:val="fr-FR"/>
+        </w:rPr>
+        <w:lastRenderedPageBreak/>
+        <w:t>50</w:t>
+      </w:r>
+      <w:r>
+        <w:rPr>
+          <w:color w:val="FF0000"/>
+          <w:lang w:val="fr-FR"/>
+        </w:rPr>
+        <w:t xml:space="preserve">. </w:t>
+      </w:r>
+      <w:r>
+        <w:rPr>
+          <w:lang w:val="fr-FR"/>
+        </w:rPr>
+        <w:t xml:space="preserve">UNE. UNE 116005:2012 Fabricación por adición de </w:t>
+      </w:r>
+      <w:r>
+        <w:rPr>
+          <w:lang w:val="fr-FR"/>
+        </w:rPr>
+        <w:t xml:space="preserve">capas en materiales plásticos. </w:t>
+      </w:r>
+      <w:proofErr w:type="spellStart"/>
+      <w:r>
+        <w:t>Fabricación</w:t>
+      </w:r>
+      <w:proofErr w:type="spellEnd"/>
+      <w:r>
+        <w:t xml:space="preserve"> </w:t>
+      </w:r>
+      <w:proofErr w:type="spellStart"/>
+      <w:r>
+        <w:t>aditiva</w:t>
+      </w:r>
+      <w:proofErr w:type="spellEnd"/>
+      <w:r>
+        <w:t xml:space="preserve">. </w:t>
+      </w:r>
+      <w:proofErr w:type="spellStart"/>
+      <w:r>
+        <w:t>Preparación</w:t>
+      </w:r>
+      <w:proofErr w:type="spellEnd"/>
+      <w:r>
+        <w:t xml:space="preserve"> de </w:t>
+      </w:r>
+      <w:proofErr w:type="spellStart"/>
+      <w:r>
+        <w:t>probetas</w:t>
+      </w:r>
+      <w:proofErr w:type="spellEnd"/>
+      <w:r>
+        <w:t>.</w:t>
+      </w:r>
+    </w:p>
+    <w:p>
+      <w:pPr>
+        <w:pStyle w:val="Bibliographie"/>
+      </w:pPr>
+      <w:bookmarkStart w:id="188" w:name="ref-Wang2020h"/>
+      <w:bookmarkEnd w:id="187"/>
+      <w:r>
+        <w:rPr>
+          <w:color w:val="FF0000"/>
+        </w:rPr>
+        <w:t>5</w:t>
+      </w:r>
+      <w:r>
+        <w:rPr>
+          <w:color w:val="FF0000"/>
+        </w:rPr>
+        <w:t>1</w:t>
+      </w:r>
+      <w:r>
+        <w:t xml:space="preserve">. </w:t>
+      </w:r>
+      <w:proofErr w:type="spellStart"/>
+      <w:r>
+        <w:t>Hikmat</w:t>
+      </w:r>
+      <w:proofErr w:type="spellEnd"/>
+      <w:r>
+        <w:t xml:space="preserve"> M, </w:t>
+      </w:r>
+      <w:proofErr w:type="spellStart"/>
+      <w:r>
+        <w:t>Rostam</w:t>
+      </w:r>
+      <w:proofErr w:type="spellEnd"/>
+      <w:r>
+        <w:t xml:space="preserve"> S, Ahmed YM. Investigation of tensile property-based Taguchi method of PLA parts fabricated by FDM 3D printing technology. Results </w:t>
+      </w:r>
+      <w:proofErr w:type="spellStart"/>
+      <w:r>
+        <w:t>Eng</w:t>
+      </w:r>
+      <w:proofErr w:type="spellEnd"/>
+      <w:r>
+        <w:t xml:space="preserve"> 2021 ; 11:100264</w:t>
+      </w:r>
+    </w:p>
+    <w:p>
+      <w:pPr>
+        <w:pStyle w:val="Bibliographie"/>
+      </w:pPr>
+      <w:r>
+        <w:rPr>
+          <w:color w:val="FF0000"/>
+        </w:rPr>
+        <w:t>5</w:t>
+      </w:r>
+      <w:r>
+        <w:rPr>
+          <w:color w:val="FF0000"/>
+        </w:rPr>
+        <w:t>2</w:t>
+      </w:r>
+      <w:r>
+        <w:rPr>
+          <w:color w:val="FF0000"/>
+        </w:rPr>
+        <w:t xml:space="preserve">. </w:t>
+      </w:r>
+      <w:r>
+        <w:tab/>
+      </w:r>
+      <w:proofErr w:type="spellStart"/>
+      <w:r>
+        <w:t>Pazhamannil</w:t>
+      </w:r>
+      <w:proofErr w:type="spellEnd"/>
+      <w:r>
+        <w:t xml:space="preserve"> RV, Govindan P, </w:t>
+      </w:r>
+      <w:proofErr w:type="spellStart"/>
+      <w:r>
+        <w:t>Sooraj</w:t>
+      </w:r>
+      <w:proofErr w:type="spellEnd"/>
+      <w:r>
+        <w:t xml:space="preserve"> P. Prediction of the tensile strength of polylactic acid fused deposition models using artificial neural network technique. Materials Today: Proceedings 2021, 46(19):9187-9193,</w:t>
+      </w:r>
+    </w:p>
+    <w:p>
+      <w:pPr>
+        <w:pStyle w:val="Bibliographie"/>
+      </w:pPr>
+      <w:r>
+        <w:rPr>
+          <w:color w:val="FF0000"/>
+        </w:rPr>
+        <w:t>5</w:t>
+      </w:r>
+      <w:r>
+        <w:rPr>
+          <w:color w:val="FF0000"/>
+        </w:rPr>
+        <w:t>3</w:t>
+      </w:r>
+      <w:r>
+        <w:rPr>
+          <w:color w:val="FF0000"/>
+        </w:rPr>
+        <w:t xml:space="preserve">. </w:t>
+      </w:r>
+      <w:r>
+        <w:t xml:space="preserve">Wang S, Ma Y, Deng Z, </w:t>
+      </w:r>
+      <w:r>
+        <w:rPr>
+          <w:i/>
+        </w:rPr>
+        <w:t>et al.</w:t>
+      </w:r>
+      <w:r>
+        <w:t xml:space="preserve"> Effects of fused deposition modeling process parameters on tensile, dynamic mechanical properties of 3D printed polylactic acid materials. </w:t>
+      </w:r>
+      <w:proofErr w:type="spellStart"/>
+      <w:r>
+        <w:t>Polym</w:t>
+      </w:r>
+      <w:proofErr w:type="spellEnd"/>
+      <w:r>
+        <w:t xml:space="preserve"> Test 2020; 86: 106483.</w:t>
+      </w:r>
+    </w:p>
+    <w:p>
+      <w:pPr>
+        <w:pStyle w:val="Bibliographie"/>
+      </w:pPr>
+      <w:bookmarkStart w:id="189" w:name="ref-Garcia-Dominguez2020"/>
+      <w:bookmarkEnd w:id="188"/>
+      <w:r>
+        <w:rPr>
+          <w:color w:val="FF0000"/>
+        </w:rPr>
+        <w:t>5</w:t>
+      </w:r>
+      <w:r>
+        <w:rPr>
+          <w:color w:val="FF0000"/>
+        </w:rPr>
+        <w:t>4</w:t>
+      </w:r>
+      <w:r>
+        <w:rPr>
+          <w:color w:val="FF0000"/>
+        </w:rPr>
+        <w:t xml:space="preserve">. </w:t>
+      </w:r>
+      <w:r>
+        <w:tab/>
+        <w:t xml:space="preserve">García-Domínguez A, </w:t>
+      </w:r>
+      <w:proofErr w:type="spellStart"/>
+      <w:r>
+        <w:t>Claver</w:t>
+      </w:r>
+      <w:proofErr w:type="spellEnd"/>
+      <w:r>
+        <w:t xml:space="preserve"> J, Camacho AM, </w:t>
+      </w:r>
+      <w:r>
+        <w:rPr>
+          <w:i/>
+        </w:rPr>
+        <w:t>et al.</w:t>
+      </w:r>
+      <w:r>
+        <w:t xml:space="preserve"> Considerations on the Applicability of Test Methods for Mechanical Characterization of Materials </w:t>
+      </w:r>
+      <w:r>
+        <w:t xml:space="preserve">Manufactured by FDM. </w:t>
+      </w:r>
+      <w:r>
+        <w:rPr>
+          <w:i/>
+          <w:iCs/>
+        </w:rPr>
+        <w:t>Materials</w:t>
+      </w:r>
+      <w:r>
+        <w:t xml:space="preserve"> 2019; 13: 28.</w:t>
+      </w:r>
+    </w:p>
+    <w:p>
+      <w:pPr>
+        <w:pStyle w:val="Bibliographie"/>
+      </w:pPr>
+      <w:bookmarkStart w:id="190" w:name="ref-Corapi2019"/>
+      <w:bookmarkEnd w:id="189"/>
+      <w:r>
+        <w:rPr>
+          <w:color w:val="FF0000"/>
+        </w:rPr>
+        <w:t>5</w:t>
+      </w:r>
+      <w:r>
+        <w:rPr>
+          <w:color w:val="FF0000"/>
+        </w:rPr>
+        <w:t>5</w:t>
+      </w:r>
+      <w:r>
+        <w:rPr>
+          <w:color w:val="FF0000"/>
+        </w:rPr>
+        <w:t xml:space="preserve">. </w:t>
+      </w:r>
+      <w:r>
+        <w:tab/>
+        <w:t xml:space="preserve">Corapi D, </w:t>
+      </w:r>
+      <w:proofErr w:type="spellStart"/>
+      <w:r>
+        <w:t>Morettini</w:t>
+      </w:r>
+      <w:proofErr w:type="spellEnd"/>
+      <w:r>
+        <w:t xml:space="preserve"> G, </w:t>
+      </w:r>
+      <w:proofErr w:type="spellStart"/>
+      <w:r>
+        <w:t>Pascoletti</w:t>
+      </w:r>
+      <w:proofErr w:type="spellEnd"/>
+      <w:r>
+        <w:t xml:space="preserve"> G, </w:t>
+      </w:r>
+      <w:r>
+        <w:rPr>
+          <w:i/>
+        </w:rPr>
+        <w:t>et al.</w:t>
+      </w:r>
+      <w:r>
+        <w:t xml:space="preserve"> Characterization of a polylactic acid (PLA) produced by Fused Deposition Modeling (FDM) technology. In: </w:t>
+      </w:r>
+      <w:r>
+        <w:rPr>
+          <w:i/>
+          <w:iCs/>
+        </w:rPr>
+        <w:t xml:space="preserve">Procedia struct. </w:t>
+      </w:r>
+      <w:proofErr w:type="spellStart"/>
+      <w:r>
+        <w:rPr>
+          <w:i/>
+          <w:iCs/>
+        </w:rPr>
+        <w:t>integr</w:t>
+      </w:r>
+      <w:proofErr w:type="spellEnd"/>
+      <w:r>
+        <w:rPr>
+          <w:i/>
+          <w:iCs/>
+        </w:rPr>
+        <w:t>.</w:t>
+      </w:r>
+      <w:r>
+        <w:t xml:space="preserve"> Elsevier B.V., 2019, pp. 289–295.</w:t>
+      </w:r>
+    </w:p>
+    <w:p>
+      <w:pPr>
+        <w:pStyle w:val="Bibliographie"/>
+      </w:pPr>
+      <w:bookmarkStart w:id="191" w:name="ref-Wagner2020"/>
+      <w:bookmarkEnd w:id="190"/>
+      <w:r>
+        <w:rPr>
+          <w:color w:val="FF0000"/>
+        </w:rPr>
+        <w:t>5</w:t>
+      </w:r>
+      <w:r>
+        <w:rPr>
+          <w:color w:val="FF0000"/>
+        </w:rPr>
+        <w:t>6</w:t>
+      </w:r>
+      <w:r>
+        <w:rPr>
+          <w:color w:val="FF0000"/>
+        </w:rPr>
+        <w:t xml:space="preserve">. </w:t>
+      </w:r>
+      <w:r>
+        <w:tab/>
+      </w:r>
+      <w:r>
+        <w:t xml:space="preserve">Josef </w:t>
+      </w:r>
+      <w:proofErr w:type="spellStart"/>
+      <w:r>
+        <w:t>Kiendl</w:t>
+      </w:r>
+      <w:proofErr w:type="spellEnd"/>
+      <w:r>
+        <w:t xml:space="preserve">, Chao Gao, Controlling toughness and strength of FDM 3D-printed PLA components through the raster layup. </w:t>
+      </w:r>
+      <w:r>
+        <w:rPr>
+          <w:i/>
+        </w:rPr>
+        <w:t>Composites Part B: Engineering</w:t>
+      </w:r>
+      <w:r>
+        <w:t xml:space="preserve"> 2020, 180:107562</w:t>
+      </w:r>
+    </w:p>
+    <w:p>
+      <w:pPr>
+        <w:pStyle w:val="Bibliographie"/>
+        <w:rPr>
+          <w:lang w:val="fr-FR"/>
+          <w:rPrChange w:id="192" w:author="Fabio Cruz Sanchez" w:date="2022-02-08T16:25:00Z">
+            <w:rPr/>
+          </w:rPrChange>
+        </w:rPr>
+      </w:pPr>
+      <w:r>
+        <w:rPr>
+          <w:color w:val="FF0000"/>
+        </w:rPr>
+        <w:t>5</w:t>
+      </w:r>
+      <w:r>
+        <w:rPr>
+          <w:color w:val="FF0000"/>
+        </w:rPr>
+        <w:t>7</w:t>
+      </w:r>
+      <w:r>
+        <w:t xml:space="preserve">. </w:t>
+      </w:r>
+      <w:r>
+        <w:t xml:space="preserve">Wagner S, </w:t>
+      </w:r>
+      <w:proofErr w:type="spellStart"/>
+      <w:r>
+        <w:t>Schlummer</w:t>
+      </w:r>
+      <w:proofErr w:type="spellEnd"/>
+      <w:r>
+        <w:t xml:space="preserve"> M. Legacy additives in a circular economy of plastics: Current dilemma, policy analysis, and emerging countermeasures. </w:t>
       </w:r>
       <w:proofErr w:type="spellStart"/>
       <w:r>
@@ -16218,7 +16193,7 @@
             </w:rPr>
           </w:rPrChange>
         </w:rPr>
-        <w:t>Conserv</w:t>
+        <w:t>Resour</w:t>
       </w:r>
       <w:proofErr w:type="spellEnd"/>
       <w:r>
@@ -16248,29 +16223,39 @@
             </w:rPr>
           </w:rPrChange>
         </w:rPr>
-        <w:t>Recycl</w:t>
+        <w:t>Conserv</w:t>
       </w:r>
       <w:proofErr w:type="spellEnd"/>
       <w:r>
         <w:rPr>
+          <w:i/>
+          <w:iCs/>
           <w:lang w:val="fr-FR"/>
           <w:rPrChange w:id="196" w:author="Fabio Cruz Sanchez" w:date="2022-02-08T16:25:00Z">
-            <w:rPr/>
+            <w:rPr>
+              <w:i/>
+              <w:iCs/>
+            </w:rPr>
           </w:rPrChange>
         </w:rPr>
         <w:t xml:space="preserve"> </w:t>
       </w:r>
-      <w:proofErr w:type="gramStart"/>
-      <w:r>
-        <w:rPr>
+      <w:proofErr w:type="spellStart"/>
+      <w:r>
+        <w:rPr>
+          <w:i/>
+          <w:iCs/>
           <w:lang w:val="fr-FR"/>
           <w:rPrChange w:id="197" w:author="Fabio Cruz Sanchez" w:date="2022-02-08T16:25:00Z">
-            <w:rPr/>
+            <w:rPr>
+              <w:i/>
+              <w:iCs/>
+            </w:rPr>
           </w:rPrChange>
         </w:rPr>
-        <w:t>2020;</w:t>
-      </w:r>
-      <w:proofErr w:type="gramEnd"/>
+        <w:t>Recycl</w:t>
+      </w:r>
+      <w:proofErr w:type="spellEnd"/>
       <w:r>
         <w:rPr>
           <w:lang w:val="fr-FR"/>
@@ -16278,6 +16263,26 @@
             <w:rPr/>
           </w:rPrChange>
         </w:rPr>
+        <w:t xml:space="preserve"> </w:t>
+      </w:r>
+      <w:proofErr w:type="gramStart"/>
+      <w:r>
+        <w:rPr>
+          <w:lang w:val="fr-FR"/>
+          <w:rPrChange w:id="199" w:author="Fabio Cruz Sanchez" w:date="2022-02-08T16:25:00Z">
+            <w:rPr/>
+          </w:rPrChange>
+        </w:rPr>
+        <w:t>2020;</w:t>
+      </w:r>
+      <w:proofErr w:type="gramEnd"/>
+      <w:r>
+        <w:rPr>
+          <w:lang w:val="fr-FR"/>
+          <w:rPrChange w:id="200" w:author="Fabio Cruz Sanchez" w:date="2022-02-08T16:25:00Z">
+            <w:rPr/>
+          </w:rPrChange>
+        </w:rPr>
         <w:t xml:space="preserve"> 158: 104800.</w:t>
       </w:r>
     </w:p>
@@ -16285,30 +16290,6 @@
       <w:pPr>
         <w:pStyle w:val="Bibliographie"/>
       </w:pPr>
-      <w:r>
-        <w:rPr>
-          <w:color w:val="FF0000"/>
-          <w:lang w:val="fr-FR"/>
-          <w:rPrChange w:id="199" w:author="Fabio Cruz Sanchez" w:date="2022-02-08T16:25:00Z">
-            <w:rPr>
-              <w:color w:val="FF0000"/>
-            </w:rPr>
-          </w:rPrChange>
-        </w:rPr>
-        <w:t>5</w:t>
-      </w:r>
-      <w:r>
-        <w:rPr>
-          <w:color w:val="FF0000"/>
-          <w:lang w:val="fr-FR"/>
-          <w:rPrChange w:id="200" w:author="Fabio Cruz Sanchez" w:date="2022-02-08T16:25:00Z">
-            <w:rPr>
-              <w:color w:val="FF0000"/>
-            </w:rPr>
-          </w:rPrChange>
-        </w:rPr>
-        <w:t>8</w:t>
-      </w:r>
       <w:r>
         <w:rPr>
           <w:color w:val="FF0000"/>
@@ -16319,28 +16300,32 @@
             </w:rPr>
           </w:rPrChange>
         </w:rPr>
-        <w:t xml:space="preserve">. </w:t>
-      </w:r>
-      <w:r>
-        <w:rPr>
+        <w:t>5</w:t>
+      </w:r>
+      <w:r>
+        <w:rPr>
+          <w:color w:val="FF0000"/>
           <w:lang w:val="fr-FR"/>
           <w:rPrChange w:id="202" w:author="Fabio Cruz Sanchez" w:date="2022-02-08T16:25:00Z">
-            <w:rPr/>
+            <w:rPr>
+              <w:color w:val="FF0000"/>
+            </w:rPr>
           </w:rPrChange>
         </w:rPr>
-        <w:tab/>
-      </w:r>
-      <w:proofErr w:type="spellStart"/>
-      <w:r>
-        <w:rPr>
+        <w:t>8</w:t>
+      </w:r>
+      <w:r>
+        <w:rPr>
+          <w:color w:val="FF0000"/>
           <w:lang w:val="fr-FR"/>
           <w:rPrChange w:id="203" w:author="Fabio Cruz Sanchez" w:date="2022-02-08T16:25:00Z">
-            <w:rPr/>
+            <w:rPr>
+              <w:color w:val="FF0000"/>
+            </w:rPr>
           </w:rPrChange>
         </w:rPr>
-        <w:t>Rahmati</w:t>
-      </w:r>
-      <w:proofErr w:type="spellEnd"/>
+        <w:t xml:space="preserve">. </w:t>
+      </w:r>
       <w:r>
         <w:rPr>
           <w:lang w:val="fr-FR"/>
@@ -16348,7 +16333,7 @@
             <w:rPr/>
           </w:rPrChange>
         </w:rPr>
-        <w:t xml:space="preserve">, A., </w:t>
+        <w:tab/>
       </w:r>
       <w:proofErr w:type="spellStart"/>
       <w:r>
@@ -16358,7 +16343,7 @@
             <w:rPr/>
           </w:rPrChange>
         </w:rPr>
-        <w:t>Heidari-Rarani</w:t>
+        <w:t>Rahmati</w:t>
       </w:r>
       <w:proofErr w:type="spellEnd"/>
       <w:r>
@@ -16368,6 +16353,26 @@
             <w:rPr/>
           </w:rPrChange>
         </w:rPr>
+        <w:t xml:space="preserve">, A., </w:t>
+      </w:r>
+      <w:proofErr w:type="spellStart"/>
+      <w:r>
+        <w:rPr>
+          <w:lang w:val="fr-FR"/>
+          <w:rPrChange w:id="207" w:author="Fabio Cruz Sanchez" w:date="2022-02-08T16:25:00Z">
+            <w:rPr/>
+          </w:rPrChange>
+        </w:rPr>
+        <w:t>Heidari-Rarani</w:t>
+      </w:r>
+      <w:proofErr w:type="spellEnd"/>
+      <w:r>
+        <w:rPr>
+          <w:lang w:val="fr-FR"/>
+          <w:rPrChange w:id="208" w:author="Fabio Cruz Sanchez" w:date="2022-02-08T16:25:00Z">
+            <w:rPr/>
+          </w:rPrChange>
+        </w:rPr>
         <w:t xml:space="preserve">, M., Lessard, L., 2021. </w:t>
       </w:r>
       <w:r>
@@ -16386,8 +16391,8 @@
       <w:pPr>
         <w:pStyle w:val="Bibliographie"/>
       </w:pPr>
-      <w:bookmarkStart w:id="207" w:name="ref-Schwarz2021"/>
-      <w:bookmarkEnd w:id="189"/>
+      <w:bookmarkStart w:id="209" w:name="ref-Schwarz2021"/>
+      <w:bookmarkEnd w:id="191"/>
       <w:r>
         <w:rPr>
           <w:color w:val="FF0000"/>
@@ -16459,8 +16464,8 @@
       <w:pPr>
         <w:pStyle w:val="Bibliographie"/>
       </w:pPr>
-      <w:bookmarkStart w:id="208" w:name="ref-Nur-A-Tomal2020"/>
-      <w:bookmarkEnd w:id="207"/>
+      <w:bookmarkStart w:id="210" w:name="ref-Nur-A-Tomal2020"/>
+      <w:bookmarkEnd w:id="209"/>
       <w:r>
         <w:rPr>
           <w:color w:val="FF0000"/>
@@ -16539,8 +16544,8 @@
           <w:lang w:val="fr-FR"/>
         </w:rPr>
       </w:pPr>
-      <w:bookmarkStart w:id="209" w:name="ref-Sauerwein2019"/>
-      <w:bookmarkEnd w:id="208"/>
+      <w:bookmarkStart w:id="211" w:name="ref-Sauerwein2019"/>
+      <w:bookmarkEnd w:id="210"/>
       <w:r>
         <w:rPr>
           <w:color w:val="FF0000"/>
@@ -16604,8 +16609,8 @@
       <w:pPr>
         <w:pStyle w:val="Bibliographie"/>
       </w:pPr>
-      <w:bookmarkStart w:id="210" w:name="ref-Jin2017"/>
-      <w:bookmarkEnd w:id="209"/>
+      <w:bookmarkStart w:id="212" w:name="ref-Jin2017"/>
+      <w:bookmarkEnd w:id="211"/>
       <w:r>
         <w:rPr>
           <w:color w:val="FF0000"/>
@@ -16666,8 +16671,8 @@
       <w:pPr>
         <w:pStyle w:val="Bibliographie"/>
       </w:pPr>
-      <w:bookmarkStart w:id="211" w:name="ref-Sauer2009"/>
-      <w:bookmarkEnd w:id="210"/>
+      <w:bookmarkStart w:id="213" w:name="ref-Sauer2009"/>
+      <w:bookmarkEnd w:id="212"/>
       <w:r>
         <w:rPr>
           <w:color w:val="FF0000"/>
@@ -16721,8 +16726,8 @@
       <w:pPr>
         <w:pStyle w:val="Bibliographie"/>
       </w:pPr>
-      <w:bookmarkStart w:id="212" w:name="ref-Sauer2010"/>
-      <w:bookmarkEnd w:id="211"/>
+      <w:bookmarkStart w:id="214" w:name="ref-Sauer2010"/>
+      <w:bookmarkEnd w:id="213"/>
       <w:r>
         <w:rPr>
           <w:color w:val="FF0000"/>
@@ -16768,8 +16773,8 @@
       <w:pPr>
         <w:pStyle w:val="Bibliographie"/>
       </w:pPr>
-      <w:bookmarkStart w:id="213" w:name="ref-Kohtala2015a"/>
-      <w:bookmarkEnd w:id="212"/>
+      <w:bookmarkStart w:id="215" w:name="ref-Kohtala2015a"/>
+      <w:bookmarkEnd w:id="214"/>
       <w:r>
         <w:rPr>
           <w:color w:val="FF0000"/>
@@ -16812,9 +16817,9 @@
       <w:r>
         <w:t xml:space="preserve"> 2015; 106: 654–668.</w:t>
       </w:r>
-      <w:bookmarkEnd w:id="93"/>
       <w:bookmarkEnd w:id="95"/>
-      <w:bookmarkEnd w:id="213"/>
+      <w:bookmarkEnd w:id="97"/>
+      <w:bookmarkEnd w:id="215"/>
     </w:p>
     <w:sectPr>
       <w:pgSz w:w="12240" w:h="15840"/>
@@ -16826,8 +16831,8 @@
 </file>
 
 <file path=word/comments.xml><?xml version="1.0" encoding="utf-8"?>
-<w:comments xmlns:wpc="http://schemas.microsoft.com/office/word/2010/wordprocessingCanvas" xmlns:cx="http://schemas.microsoft.com/office/drawing/2014/chartex" xmlns:cx1="http://schemas.microsoft.com/office/drawing/2015/9/8/chartex" xmlns:cx2="http://schemas.microsoft.com/office/drawing/2015/10/21/chartex" xmlns:cx3="http://schemas.microsoft.com/office/drawing/2016/5/9/chartex" xmlns:cx4="http://schemas.microsoft.com/office/drawing/2016/5/10/chartex" xmlns:cx5="http://schemas.microsoft.com/office/drawing/2016/5/11/chartex" xmlns:cx6="http://schemas.microsoft.com/office/drawing/2016/5/12/chartex" xmlns:cx7="http://schemas.microsoft.com/office/drawing/2016/5/13/chartex" xmlns:cx8="http://schemas.microsoft.com/office/drawing/2016/5/14/chartex" xmlns:mc="http://schemas.openxmlformats.org/markup-compatibility/2006" xmlns:aink="http://schemas.microsoft.com/office/drawing/2016/ink" xmlns:am3d="http://schemas.microsoft.com/office/drawing/2017/model3d" xmlns:o="urn:schemas-microsoft-com:office:office" xmlns:r="http://schemas.openxmlformats.org/officeDocument/2006/relationships" xmlns:m="http://schemas.openxmlformats.org/officeDocument/2006/math" xmlns:v="urn:schemas-microsoft-com:vml" xmlns:wp14="http://schemas.microsoft.com/office/word/2010/wordprocessingDrawing" xmlns:wp="http://schemas.openxmlformats.org/drawingml/2006/wordprocessingDrawing" xmlns:w10="urn:schemas-microsoft-com:office:word" xmlns:w="http://schemas.openxmlformats.org/wordprocessingml/2006/main" xmlns:w14="http://schemas.microsoft.com/office/word/2010/wordml" xmlns:w15="http://schemas.microsoft.com/office/word/2012/wordml" xmlns:w16cex="http://schemas.microsoft.com/office/word/2018/wordml/cex" xmlns:w16cid="http://schemas.microsoft.com/office/word/2016/wordml/cid" xmlns:w16="http://schemas.microsoft.com/office/word/2018/wordml" xmlns:w16sdtdh="http://schemas.microsoft.com/office/word/2020/wordml/sdtdatahash" xmlns:w16se="http://schemas.microsoft.com/office/word/2015/wordml/symex" xmlns:wpg="http://schemas.microsoft.com/office/word/2010/wordprocessingGroup" xmlns:wpi="http://schemas.microsoft.com/office/word/2010/wordprocessingInk" xmlns:wne="http://schemas.microsoft.com/office/word/2006/wordml" xmlns:wps="http://schemas.microsoft.com/office/word/2010/wordprocessingShape" mc:Ignorable="w14 w15 w16se w16cid w16 w16cex w16sdtdh wp14">
-  <w:comment w:id="13" w:author="Fabio Cruz Sanchez" w:date="2022-02-08T16:29:00Z" w:initials="FCS">
+<w:comments xmlns:wpc="http://schemas.microsoft.com/office/word/2010/wordprocessingCanvas" xmlns:cx="http://schemas.microsoft.com/office/drawing/2014/chartex" xmlns:cx1="http://schemas.microsoft.com/office/drawing/2015/9/8/chartex" xmlns:cx2="http://schemas.microsoft.com/office/drawing/2015/10/21/chartex" xmlns:cx3="http://schemas.microsoft.com/office/drawing/2016/5/9/chartex" xmlns:cx4="http://schemas.microsoft.com/office/drawing/2016/5/10/chartex" xmlns:cx5="http://schemas.microsoft.com/office/drawing/2016/5/11/chartex" xmlns:cx6="http://schemas.microsoft.com/office/drawing/2016/5/12/chartex" xmlns:cx7="http://schemas.microsoft.com/office/drawing/2016/5/13/chartex" xmlns:cx8="http://schemas.microsoft.com/office/drawing/2016/5/14/chartex" xmlns:mc="http://schemas.openxmlformats.org/markup-compatibility/2006" xmlns:aink="http://schemas.microsoft.com/office/drawing/2016/ink" xmlns:am3d="http://schemas.microsoft.com/office/drawing/2017/model3d" xmlns:o="urn:schemas-microsoft-com:office:office" xmlns:oel="http://schemas.microsoft.com/office/2019/extlst" xmlns:r="http://schemas.openxmlformats.org/officeDocument/2006/relationships" xmlns:m="http://schemas.openxmlformats.org/officeDocument/2006/math" xmlns:v="urn:schemas-microsoft-com:vml" xmlns:wp14="http://schemas.microsoft.com/office/word/2010/wordprocessingDrawing" xmlns:wp="http://schemas.openxmlformats.org/drawingml/2006/wordprocessingDrawing" xmlns:w10="urn:schemas-microsoft-com:office:word" xmlns:w="http://schemas.openxmlformats.org/wordprocessingml/2006/main" xmlns:w14="http://schemas.microsoft.com/office/word/2010/wordml" xmlns:w15="http://schemas.microsoft.com/office/word/2012/wordml" xmlns:w16cex="http://schemas.microsoft.com/office/word/2018/wordml/cex" xmlns:w16cid="http://schemas.microsoft.com/office/word/2016/wordml/cid" xmlns:w16="http://schemas.microsoft.com/office/word/2018/wordml" xmlns:w16sdtdh="http://schemas.microsoft.com/office/word/2020/wordml/sdtdatahash" xmlns:w16se="http://schemas.microsoft.com/office/word/2015/wordml/symex" xmlns:wpg="http://schemas.microsoft.com/office/word/2010/wordprocessingGroup" xmlns:wpi="http://schemas.microsoft.com/office/word/2010/wordprocessingInk" xmlns:wne="http://schemas.microsoft.com/office/word/2006/wordml" xmlns:wps="http://schemas.microsoft.com/office/word/2010/wordprocessingShape" mc:Ignorable="w14 w15 w16se w16cid w16 w16cex w16sdtdh wp14">
+  <w:comment w:id="15" w:author="Fabio Cruz Sanchez" w:date="2022-02-08T16:29:00Z" w:initials="FCS">
     <w:p>
       <w:pPr>
         <w:pStyle w:val="Commentaire"/>
@@ -16847,25 +16852,25 @@
 </file>
 
 <file path=word/commentsExtended.xml><?xml version="1.0" encoding="utf-8"?>
-<w15:commentsEx xmlns:wpc="http://schemas.microsoft.com/office/word/2010/wordprocessingCanvas" xmlns:cx="http://schemas.microsoft.com/office/drawing/2014/chartex" xmlns:cx1="http://schemas.microsoft.com/office/drawing/2015/9/8/chartex" xmlns:cx2="http://schemas.microsoft.com/office/drawing/2015/10/21/chartex" xmlns:cx3="http://schemas.microsoft.com/office/drawing/2016/5/9/chartex" xmlns:cx4="http://schemas.microsoft.com/office/drawing/2016/5/10/chartex" xmlns:cx5="http://schemas.microsoft.com/office/drawing/2016/5/11/chartex" xmlns:cx6="http://schemas.microsoft.com/office/drawing/2016/5/12/chartex" xmlns:cx7="http://schemas.microsoft.com/office/drawing/2016/5/13/chartex" xmlns:cx8="http://schemas.microsoft.com/office/drawing/2016/5/14/chartex" xmlns:mc="http://schemas.openxmlformats.org/markup-compatibility/2006" xmlns:aink="http://schemas.microsoft.com/office/drawing/2016/ink" xmlns:am3d="http://schemas.microsoft.com/office/drawing/2017/model3d" xmlns:o="urn:schemas-microsoft-com:office:office" xmlns:r="http://schemas.openxmlformats.org/officeDocument/2006/relationships" xmlns:m="http://schemas.openxmlformats.org/officeDocument/2006/math" xmlns:v="urn:schemas-microsoft-com:vml" xmlns:wp14="http://schemas.microsoft.com/office/word/2010/wordprocessingDrawing" xmlns:wp="http://schemas.openxmlformats.org/drawingml/2006/wordprocessingDrawing" xmlns:w10="urn:schemas-microsoft-com:office:word" xmlns:w="http://schemas.openxmlformats.org/wordprocessingml/2006/main" xmlns:w14="http://schemas.microsoft.com/office/word/2010/wordml" xmlns:w15="http://schemas.microsoft.com/office/word/2012/wordml" xmlns:w16cex="http://schemas.microsoft.com/office/word/2018/wordml/cex" xmlns:w16cid="http://schemas.microsoft.com/office/word/2016/wordml/cid" xmlns:w16="http://schemas.microsoft.com/office/word/2018/wordml" xmlns:w16sdtdh="http://schemas.microsoft.com/office/word/2020/wordml/sdtdatahash" xmlns:w16se="http://schemas.microsoft.com/office/word/2015/wordml/symex" xmlns:wpg="http://schemas.microsoft.com/office/word/2010/wordprocessingGroup" xmlns:wpi="http://schemas.microsoft.com/office/word/2010/wordprocessingInk" xmlns:wne="http://schemas.microsoft.com/office/word/2006/wordml" xmlns:wps="http://schemas.microsoft.com/office/word/2010/wordprocessingShape" mc:Ignorable="w14 w15 w16se w16cid w16 w16cex w16sdtdh wp14">
+<w15:commentsEx xmlns:wpc="http://schemas.microsoft.com/office/word/2010/wordprocessingCanvas" xmlns:cx="http://schemas.microsoft.com/office/drawing/2014/chartex" xmlns:cx1="http://schemas.microsoft.com/office/drawing/2015/9/8/chartex" xmlns:cx2="http://schemas.microsoft.com/office/drawing/2015/10/21/chartex" xmlns:cx3="http://schemas.microsoft.com/office/drawing/2016/5/9/chartex" xmlns:cx4="http://schemas.microsoft.com/office/drawing/2016/5/10/chartex" xmlns:cx5="http://schemas.microsoft.com/office/drawing/2016/5/11/chartex" xmlns:cx6="http://schemas.microsoft.com/office/drawing/2016/5/12/chartex" xmlns:cx7="http://schemas.microsoft.com/office/drawing/2016/5/13/chartex" xmlns:cx8="http://schemas.microsoft.com/office/drawing/2016/5/14/chartex" xmlns:mc="http://schemas.openxmlformats.org/markup-compatibility/2006" xmlns:aink="http://schemas.microsoft.com/office/drawing/2016/ink" xmlns:am3d="http://schemas.microsoft.com/office/drawing/2017/model3d" xmlns:o="urn:schemas-microsoft-com:office:office" xmlns:oel="http://schemas.microsoft.com/office/2019/extlst" xmlns:r="http://schemas.openxmlformats.org/officeDocument/2006/relationships" xmlns:m="http://schemas.openxmlformats.org/officeDocument/2006/math" xmlns:v="urn:schemas-microsoft-com:vml" xmlns:wp14="http://schemas.microsoft.com/office/word/2010/wordprocessingDrawing" xmlns:wp="http://schemas.openxmlformats.org/drawingml/2006/wordprocessingDrawing" xmlns:w10="urn:schemas-microsoft-com:office:word" xmlns:w="http://schemas.openxmlformats.org/wordprocessingml/2006/main" xmlns:w14="http://schemas.microsoft.com/office/word/2010/wordml" xmlns:w15="http://schemas.microsoft.com/office/word/2012/wordml" xmlns:w16cex="http://schemas.microsoft.com/office/word/2018/wordml/cex" xmlns:w16cid="http://schemas.microsoft.com/office/word/2016/wordml/cid" xmlns:w16="http://schemas.microsoft.com/office/word/2018/wordml" xmlns:w16sdtdh="http://schemas.microsoft.com/office/word/2020/wordml/sdtdatahash" xmlns:w16se="http://schemas.microsoft.com/office/word/2015/wordml/symex" xmlns:wpg="http://schemas.microsoft.com/office/word/2010/wordprocessingGroup" xmlns:wpi="http://schemas.microsoft.com/office/word/2010/wordprocessingInk" xmlns:wne="http://schemas.microsoft.com/office/word/2006/wordml" xmlns:wps="http://schemas.microsoft.com/office/word/2010/wordprocessingShape" mc:Ignorable="w14 w15 w16se w16cid w16 w16cex w16sdtdh wp14">
   <w15:commentEx w15:paraId="03BE281D" w15:done="0"/>
 </w15:commentsEx>
 </file>
 
 <file path=word/commentsExtensible.xml><?xml version="1.0" encoding="utf-8"?>
-<w16cex:commentsExtensible xmlns:wpc="http://schemas.microsoft.com/office/word/2010/wordprocessingCanvas" xmlns:cx="http://schemas.microsoft.com/office/drawing/2014/chartex" xmlns:cx1="http://schemas.microsoft.com/office/drawing/2015/9/8/chartex" xmlns:cx2="http://schemas.microsoft.com/office/drawing/2015/10/21/chartex" xmlns:cx3="http://schemas.microsoft.com/office/drawing/2016/5/9/chartex" xmlns:cx4="http://schemas.microsoft.com/office/drawing/2016/5/10/chartex" xmlns:cx5="http://schemas.microsoft.com/office/drawing/2016/5/11/chartex" xmlns:cx6="http://schemas.microsoft.com/office/drawing/2016/5/12/chartex" xmlns:cx7="http://schemas.microsoft.com/office/drawing/2016/5/13/chartex" xmlns:cx8="http://schemas.microsoft.com/office/drawing/2016/5/14/chartex" xmlns:mc="http://schemas.openxmlformats.org/markup-compatibility/2006" xmlns:aink="http://schemas.microsoft.com/office/drawing/2016/ink" xmlns:am3d="http://schemas.microsoft.com/office/drawing/2017/model3d" xmlns:o="urn:schemas-microsoft-com:office:office" xmlns:r="http://schemas.openxmlformats.org/officeDocument/2006/relationships" xmlns:m="http://schemas.openxmlformats.org/officeDocument/2006/math" xmlns:v="urn:schemas-microsoft-com:vml" xmlns:wp14="http://schemas.microsoft.com/office/word/2010/wordprocessingDrawing" xmlns:wp="http://schemas.openxmlformats.org/drawingml/2006/wordprocessingDrawing" xmlns:w10="urn:schemas-microsoft-com:office:word" xmlns:w="http://schemas.openxmlformats.org/wordprocessingml/2006/main" xmlns:w14="http://schemas.microsoft.com/office/word/2010/wordml" xmlns:w15="http://schemas.microsoft.com/office/word/2012/wordml" xmlns:w16cex="http://schemas.microsoft.com/office/word/2018/wordml/cex" xmlns:w16cid="http://schemas.microsoft.com/office/word/2016/wordml/cid" xmlns:w16="http://schemas.microsoft.com/office/word/2018/wordml" xmlns:w16sdtdh="http://schemas.microsoft.com/office/word/2020/wordml/sdtdatahash" xmlns:w16se="http://schemas.microsoft.com/office/word/2015/wordml/symex" xmlns:wpg="http://schemas.microsoft.com/office/word/2010/wordprocessingGroup" xmlns:wpi="http://schemas.microsoft.com/office/word/2010/wordprocessingInk" xmlns:wne="http://schemas.microsoft.com/office/word/2006/wordml" xmlns:wps="http://schemas.microsoft.com/office/word/2010/wordprocessingShape" mc:Ignorable="w14 w15 w16se w16cid w16 w16cex w16sdtdh wp14">
+<w16cex:commentsExtensible xmlns:wpc="http://schemas.microsoft.com/office/word/2010/wordprocessingCanvas" xmlns:cx="http://schemas.microsoft.com/office/drawing/2014/chartex" xmlns:cx1="http://schemas.microsoft.com/office/drawing/2015/9/8/chartex" xmlns:cx2="http://schemas.microsoft.com/office/drawing/2015/10/21/chartex" xmlns:cx3="http://schemas.microsoft.com/office/drawing/2016/5/9/chartex" xmlns:cx4="http://schemas.microsoft.com/office/drawing/2016/5/10/chartex" xmlns:cx5="http://schemas.microsoft.com/office/drawing/2016/5/11/chartex" xmlns:cx6="http://schemas.microsoft.com/office/drawing/2016/5/12/chartex" xmlns:cx7="http://schemas.microsoft.com/office/drawing/2016/5/13/chartex" xmlns:cx8="http://schemas.microsoft.com/office/drawing/2016/5/14/chartex" xmlns:mc="http://schemas.openxmlformats.org/markup-compatibility/2006" xmlns:aink="http://schemas.microsoft.com/office/drawing/2016/ink" xmlns:am3d="http://schemas.microsoft.com/office/drawing/2017/model3d" xmlns:o="urn:schemas-microsoft-com:office:office" xmlns:oel="http://schemas.microsoft.com/office/2019/extlst" xmlns:r="http://schemas.openxmlformats.org/officeDocument/2006/relationships" xmlns:m="http://schemas.openxmlformats.org/officeDocument/2006/math" xmlns:v="urn:schemas-microsoft-com:vml" xmlns:wp14="http://schemas.microsoft.com/office/word/2010/wordprocessingDrawing" xmlns:wp="http://schemas.openxmlformats.org/drawingml/2006/wordprocessingDrawing" xmlns:w10="urn:schemas-microsoft-com:office:word" xmlns:w="http://schemas.openxmlformats.org/wordprocessingml/2006/main" xmlns:w14="http://schemas.microsoft.com/office/word/2010/wordml" xmlns:w15="http://schemas.microsoft.com/office/word/2012/wordml" xmlns:w16cex="http://schemas.microsoft.com/office/word/2018/wordml/cex" xmlns:w16cid="http://schemas.microsoft.com/office/word/2016/wordml/cid" xmlns:w16="http://schemas.microsoft.com/office/word/2018/wordml" xmlns:w16sdtdh="http://schemas.microsoft.com/office/word/2020/wordml/sdtdatahash" xmlns:w16se="http://schemas.microsoft.com/office/word/2015/wordml/symex" xmlns:wpg="http://schemas.microsoft.com/office/word/2010/wordprocessingGroup" xmlns:wpi="http://schemas.microsoft.com/office/word/2010/wordprocessingInk" xmlns:wne="http://schemas.microsoft.com/office/word/2006/wordml" xmlns:wps="http://schemas.microsoft.com/office/word/2010/wordprocessingShape" mc:Ignorable="w14 w15 w16se w16cid w16 w16cex w16sdtdh wp14">
   <w16cex:commentExtensible w16cex:durableId="25AD18E0" w16cex:dateUtc="2022-02-08T15:29:00Z"/>
 </w16cex:commentsExtensible>
 </file>
 
 <file path=word/commentsIds.xml><?xml version="1.0" encoding="utf-8"?>
-<w16cid:commentsIds xmlns:wpc="http://schemas.microsoft.com/office/word/2010/wordprocessingCanvas" xmlns:cx="http://schemas.microsoft.com/office/drawing/2014/chartex" xmlns:cx1="http://schemas.microsoft.com/office/drawing/2015/9/8/chartex" xmlns:cx2="http://schemas.microsoft.com/office/drawing/2015/10/21/chartex" xmlns:cx3="http://schemas.microsoft.com/office/drawing/2016/5/9/chartex" xmlns:cx4="http://schemas.microsoft.com/office/drawing/2016/5/10/chartex" xmlns:cx5="http://schemas.microsoft.com/office/drawing/2016/5/11/chartex" xmlns:cx6="http://schemas.microsoft.com/office/drawing/2016/5/12/chartex" xmlns:cx7="http://schemas.microsoft.com/office/drawing/2016/5/13/chartex" xmlns:cx8="http://schemas.microsoft.com/office/drawing/2016/5/14/chartex" xmlns:mc="http://schemas.openxmlformats.org/markup-compatibility/2006" xmlns:aink="http://schemas.microsoft.com/office/drawing/2016/ink" xmlns:am3d="http://schemas.microsoft.com/office/drawing/2017/model3d" xmlns:o="urn:schemas-microsoft-com:office:office" xmlns:r="http://schemas.openxmlformats.org/officeDocument/2006/relationships" xmlns:m="http://schemas.openxmlformats.org/officeDocument/2006/math" xmlns:v="urn:schemas-microsoft-com:vml" xmlns:wp14="http://schemas.microsoft.com/office/word/2010/wordprocessingDrawing" xmlns:wp="http://schemas.openxmlformats.org/drawingml/2006/wordprocessingDrawing" xmlns:w10="urn:schemas-microsoft-com:office:word" xmlns:w="http://schemas.openxmlformats.org/wordprocessingml/2006/main" xmlns:w14="http://schemas.microsoft.com/office/word/2010/wordml" xmlns:w15="http://schemas.microsoft.com/office/word/2012/wordml" xmlns:w16cex="http://schemas.microsoft.com/office/word/2018/wordml/cex" xmlns:w16cid="http://schemas.microsoft.com/office/word/2016/wordml/cid" xmlns:w16="http://schemas.microsoft.com/office/word/2018/wordml" xmlns:w16sdtdh="http://schemas.microsoft.com/office/word/2020/wordml/sdtdatahash" xmlns:w16se="http://schemas.microsoft.com/office/word/2015/wordml/symex" xmlns:wpg="http://schemas.microsoft.com/office/word/2010/wordprocessingGroup" xmlns:wpi="http://schemas.microsoft.com/office/word/2010/wordprocessingInk" xmlns:wne="http://schemas.microsoft.com/office/word/2006/wordml" xmlns:wps="http://schemas.microsoft.com/office/word/2010/wordprocessingShape" mc:Ignorable="w14 w15 w16se w16cid w16 w16cex w16sdtdh wp14">
+<w16cid:commentsIds xmlns:wpc="http://schemas.microsoft.com/office/word/2010/wordprocessingCanvas" xmlns:cx="http://schemas.microsoft.com/office/drawing/2014/chartex" xmlns:cx1="http://schemas.microsoft.com/office/drawing/2015/9/8/chartex" xmlns:cx2="http://schemas.microsoft.com/office/drawing/2015/10/21/chartex" xmlns:cx3="http://schemas.microsoft.com/office/drawing/2016/5/9/chartex" xmlns:cx4="http://schemas.microsoft.com/office/drawing/2016/5/10/chartex" xmlns:cx5="http://schemas.microsoft.com/office/drawing/2016/5/11/chartex" xmlns:cx6="http://schemas.microsoft.com/office/drawing/2016/5/12/chartex" xmlns:cx7="http://schemas.microsoft.com/office/drawing/2016/5/13/chartex" xmlns:cx8="http://schemas.microsoft.com/office/drawing/2016/5/14/chartex" xmlns:mc="http://schemas.openxmlformats.org/markup-compatibility/2006" xmlns:aink="http://schemas.microsoft.com/office/drawing/2016/ink" xmlns:am3d="http://schemas.microsoft.com/office/drawing/2017/model3d" xmlns:o="urn:schemas-microsoft-com:office:office" xmlns:oel="http://schemas.microsoft.com/office/2019/extlst" xmlns:r="http://schemas.openxmlformats.org/officeDocument/2006/relationships" xmlns:m="http://schemas.openxmlformats.org/officeDocument/2006/math" xmlns:v="urn:schemas-microsoft-com:vml" xmlns:wp14="http://schemas.microsoft.com/office/word/2010/wordprocessingDrawing" xmlns:wp="http://schemas.openxmlformats.org/drawingml/2006/wordprocessingDrawing" xmlns:w10="urn:schemas-microsoft-com:office:word" xmlns:w="http://schemas.openxmlformats.org/wordprocessingml/2006/main" xmlns:w14="http://schemas.microsoft.com/office/word/2010/wordml" xmlns:w15="http://schemas.microsoft.com/office/word/2012/wordml" xmlns:w16cex="http://schemas.microsoft.com/office/word/2018/wordml/cex" xmlns:w16cid="http://schemas.microsoft.com/office/word/2016/wordml/cid" xmlns:w16="http://schemas.microsoft.com/office/word/2018/wordml" xmlns:w16sdtdh="http://schemas.microsoft.com/office/word/2020/wordml/sdtdatahash" xmlns:w16se="http://schemas.microsoft.com/office/word/2015/wordml/symex" xmlns:wpg="http://schemas.microsoft.com/office/word/2010/wordprocessingGroup" xmlns:wpi="http://schemas.microsoft.com/office/word/2010/wordprocessingInk" xmlns:wne="http://schemas.microsoft.com/office/word/2006/wordml" xmlns:wps="http://schemas.microsoft.com/office/word/2010/wordprocessingShape" mc:Ignorable="w14 w15 w16se w16cid w16 w16cex w16sdtdh wp14">
   <w16cid:commentId w16cid:paraId="03BE281D" w16cid:durableId="25AD18E0"/>
 </w16cid:commentsIds>
 </file>
 
 <file path=word/endnotes.xml><?xml version="1.0" encoding="utf-8"?>
-<w:endnotes xmlns:wpc="http://schemas.microsoft.com/office/word/2010/wordprocessingCanvas" xmlns:cx="http://schemas.microsoft.com/office/drawing/2014/chartex" xmlns:cx1="http://schemas.microsoft.com/office/drawing/2015/9/8/chartex" xmlns:cx2="http://schemas.microsoft.com/office/drawing/2015/10/21/chartex" xmlns:cx3="http://schemas.microsoft.com/office/drawing/2016/5/9/chartex" xmlns:cx4="http://schemas.microsoft.com/office/drawing/2016/5/10/chartex" xmlns:cx5="http://schemas.microsoft.com/office/drawing/2016/5/11/chartex" xmlns:cx6="http://schemas.microsoft.com/office/drawing/2016/5/12/chartex" xmlns:cx7="http://schemas.microsoft.com/office/drawing/2016/5/13/chartex" xmlns:cx8="http://schemas.microsoft.com/office/drawing/2016/5/14/chartex" xmlns:mc="http://schemas.openxmlformats.org/markup-compatibility/2006" xmlns:aink="http://schemas.microsoft.com/office/drawing/2016/ink" xmlns:am3d="http://schemas.microsoft.com/office/drawing/2017/model3d" xmlns:o="urn:schemas-microsoft-com:office:office" xmlns:r="http://schemas.openxmlformats.org/officeDocument/2006/relationships" xmlns:m="http://schemas.openxmlformats.org/officeDocument/2006/math" xmlns:v="urn:schemas-microsoft-com:vml" xmlns:wp14="http://schemas.microsoft.com/office/word/2010/wordprocessingDrawing" xmlns:wp="http://schemas.openxmlformats.org/drawingml/2006/wordprocessingDrawing" xmlns:w10="urn:schemas-microsoft-com:office:word" xmlns:w="http://schemas.openxmlformats.org/wordprocessingml/2006/main" xmlns:w14="http://schemas.microsoft.com/office/word/2010/wordml" xmlns:w15="http://schemas.microsoft.com/office/word/2012/wordml" xmlns:w16cex="http://schemas.microsoft.com/office/word/2018/wordml/cex" xmlns:w16cid="http://schemas.microsoft.com/office/word/2016/wordml/cid" xmlns:w16="http://schemas.microsoft.com/office/word/2018/wordml" xmlns:w16sdtdh="http://schemas.microsoft.com/office/word/2020/wordml/sdtdatahash" xmlns:w16se="http://schemas.microsoft.com/office/word/2015/wordml/symex" xmlns:wpg="http://schemas.microsoft.com/office/word/2010/wordprocessingGroup" xmlns:wpi="http://schemas.microsoft.com/office/word/2010/wordprocessingInk" xmlns:wne="http://schemas.microsoft.com/office/word/2006/wordml" xmlns:wps="http://schemas.microsoft.com/office/word/2010/wordprocessingShape" mc:Ignorable="w14 w15 w16se w16cid w16 w16cex w16sdtdh wp14">
+<w:endnotes xmlns:wpc="http://schemas.microsoft.com/office/word/2010/wordprocessingCanvas" xmlns:cx="http://schemas.microsoft.com/office/drawing/2014/chartex" xmlns:cx1="http://schemas.microsoft.com/office/drawing/2015/9/8/chartex" xmlns:cx2="http://schemas.microsoft.com/office/drawing/2015/10/21/chartex" xmlns:cx3="http://schemas.microsoft.com/office/drawing/2016/5/9/chartex" xmlns:cx4="http://schemas.microsoft.com/office/drawing/2016/5/10/chartex" xmlns:cx5="http://schemas.microsoft.com/office/drawing/2016/5/11/chartex" xmlns:cx6="http://schemas.microsoft.com/office/drawing/2016/5/12/chartex" xmlns:cx7="http://schemas.microsoft.com/office/drawing/2016/5/13/chartex" xmlns:cx8="http://schemas.microsoft.com/office/drawing/2016/5/14/chartex" xmlns:mc="http://schemas.openxmlformats.org/markup-compatibility/2006" xmlns:aink="http://schemas.microsoft.com/office/drawing/2016/ink" xmlns:am3d="http://schemas.microsoft.com/office/drawing/2017/model3d" xmlns:o="urn:schemas-microsoft-com:office:office" xmlns:oel="http://schemas.microsoft.com/office/2019/extlst" xmlns:r="http://schemas.openxmlformats.org/officeDocument/2006/relationships" xmlns:m="http://schemas.openxmlformats.org/officeDocument/2006/math" xmlns:v="urn:schemas-microsoft-com:vml" xmlns:wp14="http://schemas.microsoft.com/office/word/2010/wordprocessingDrawing" xmlns:wp="http://schemas.openxmlformats.org/drawingml/2006/wordprocessingDrawing" xmlns:w10="urn:schemas-microsoft-com:office:word" xmlns:w="http://schemas.openxmlformats.org/wordprocessingml/2006/main" xmlns:w14="http://schemas.microsoft.com/office/word/2010/wordml" xmlns:w15="http://schemas.microsoft.com/office/word/2012/wordml" xmlns:w16cex="http://schemas.microsoft.com/office/word/2018/wordml/cex" xmlns:w16cid="http://schemas.microsoft.com/office/word/2016/wordml/cid" xmlns:w16="http://schemas.microsoft.com/office/word/2018/wordml" xmlns:w16sdtdh="http://schemas.microsoft.com/office/word/2020/wordml/sdtdatahash" xmlns:w16se="http://schemas.microsoft.com/office/word/2015/wordml/symex" xmlns:wpg="http://schemas.microsoft.com/office/word/2010/wordprocessingGroup" xmlns:wpi="http://schemas.microsoft.com/office/word/2010/wordprocessingInk" xmlns:wne="http://schemas.microsoft.com/office/word/2006/wordml" xmlns:wps="http://schemas.microsoft.com/office/word/2010/wordprocessingShape" mc:Ignorable="w14 w15 w16se w16cid w16 w16cex w16sdtdh wp14">
   <w:endnote w:type="separator" w:id="-1">
     <w:p>
       <w:pPr>
@@ -16890,7 +16895,7 @@
 </file>
 
 <file path=word/footnotes.xml><?xml version="1.0" encoding="utf-8"?>
-<w:footnotes xmlns:wpc="http://schemas.microsoft.com/office/word/2010/wordprocessingCanvas" xmlns:cx="http://schemas.microsoft.com/office/drawing/2014/chartex" xmlns:cx1="http://schemas.microsoft.com/office/drawing/2015/9/8/chartex" xmlns:cx2="http://schemas.microsoft.com/office/drawing/2015/10/21/chartex" xmlns:cx3="http://schemas.microsoft.com/office/drawing/2016/5/9/chartex" xmlns:cx4="http://schemas.microsoft.com/office/drawing/2016/5/10/chartex" xmlns:cx5="http://schemas.microsoft.com/office/drawing/2016/5/11/chartex" xmlns:cx6="http://schemas.microsoft.com/office/drawing/2016/5/12/chartex" xmlns:cx7="http://schemas.microsoft.com/office/drawing/2016/5/13/chartex" xmlns:cx8="http://schemas.microsoft.com/office/drawing/2016/5/14/chartex" xmlns:mc="http://schemas.openxmlformats.org/markup-compatibility/2006" xmlns:aink="http://schemas.microsoft.com/office/drawing/2016/ink" xmlns:am3d="http://schemas.microsoft.com/office/drawing/2017/model3d" xmlns:o="urn:schemas-microsoft-com:office:office" xmlns:r="http://schemas.openxmlformats.org/officeDocument/2006/relationships" xmlns:m="http://schemas.openxmlformats.org/officeDocument/2006/math" xmlns:v="urn:schemas-microsoft-com:vml" xmlns:wp14="http://schemas.microsoft.com/office/word/2010/wordprocessingDrawing" xmlns:wp="http://schemas.openxmlformats.org/drawingml/2006/wordprocessingDrawing" xmlns:w10="urn:schemas-microsoft-com:office:word" xmlns:w="http://schemas.openxmlformats.org/wordprocessingml/2006/main" xmlns:w14="http://schemas.microsoft.com/office/word/2010/wordml" xmlns:w15="http://schemas.microsoft.com/office/word/2012/wordml" xmlns:w16cex="http://schemas.microsoft.com/office/word/2018/wordml/cex" xmlns:w16cid="http://schemas.microsoft.com/office/word/2016/wordml/cid" xmlns:w16="http://schemas.microsoft.com/office/word/2018/wordml" xmlns:w16sdtdh="http://schemas.microsoft.com/office/word/2020/wordml/sdtdatahash" xmlns:w16se="http://schemas.microsoft.com/office/word/2015/wordml/symex" xmlns:wpg="http://schemas.microsoft.com/office/word/2010/wordprocessingGroup" xmlns:wpi="http://schemas.microsoft.com/office/word/2010/wordprocessingInk" xmlns:wne="http://schemas.microsoft.com/office/word/2006/wordml" xmlns:wps="http://schemas.microsoft.com/office/word/2010/wordprocessingShape" mc:Ignorable="w14 w15 w16se w16cid w16 w16cex w16sdtdh wp14">
+<w:footnotes xmlns:wpc="http://schemas.microsoft.com/office/word/2010/wordprocessingCanvas" xmlns:cx="http://schemas.microsoft.com/office/drawing/2014/chartex" xmlns:cx1="http://schemas.microsoft.com/office/drawing/2015/9/8/chartex" xmlns:cx2="http://schemas.microsoft.com/office/drawing/2015/10/21/chartex" xmlns:cx3="http://schemas.microsoft.com/office/drawing/2016/5/9/chartex" xmlns:cx4="http://schemas.microsoft.com/office/drawing/2016/5/10/chartex" xmlns:cx5="http://schemas.microsoft.com/office/drawing/2016/5/11/chartex" xmlns:cx6="http://schemas.microsoft.com/office/drawing/2016/5/12/chartex" xmlns:cx7="http://schemas.microsoft.com/office/drawing/2016/5/13/chartex" xmlns:cx8="http://schemas.microsoft.com/office/drawing/2016/5/14/chartex" xmlns:mc="http://schemas.openxmlformats.org/markup-compatibility/2006" xmlns:aink="http://schemas.microsoft.com/office/drawing/2016/ink" xmlns:am3d="http://schemas.microsoft.com/office/drawing/2017/model3d" xmlns:o="urn:schemas-microsoft-com:office:office" xmlns:oel="http://schemas.microsoft.com/office/2019/extlst" xmlns:r="http://schemas.openxmlformats.org/officeDocument/2006/relationships" xmlns:m="http://schemas.openxmlformats.org/officeDocument/2006/math" xmlns:v="urn:schemas-microsoft-com:vml" xmlns:wp14="http://schemas.microsoft.com/office/word/2010/wordprocessingDrawing" xmlns:wp="http://schemas.openxmlformats.org/drawingml/2006/wordprocessingDrawing" xmlns:w10="urn:schemas-microsoft-com:office:word" xmlns:w="http://schemas.openxmlformats.org/wordprocessingml/2006/main" xmlns:w14="http://schemas.microsoft.com/office/word/2010/wordml" xmlns:w15="http://schemas.microsoft.com/office/word/2012/wordml" xmlns:w16cex="http://schemas.microsoft.com/office/word/2018/wordml/cex" xmlns:w16cid="http://schemas.microsoft.com/office/word/2016/wordml/cid" xmlns:w16="http://schemas.microsoft.com/office/word/2018/wordml" xmlns:w16sdtdh="http://schemas.microsoft.com/office/word/2020/wordml/sdtdatahash" xmlns:w16se="http://schemas.microsoft.com/office/word/2015/wordml/symex" xmlns:wpg="http://schemas.microsoft.com/office/word/2010/wordprocessingGroup" xmlns:wpi="http://schemas.microsoft.com/office/word/2010/wordprocessingInk" xmlns:wne="http://schemas.microsoft.com/office/word/2006/wordml" xmlns:wps="http://schemas.microsoft.com/office/word/2010/wordprocessingShape" mc:Ignorable="w14 w15 w16se w16cid w16 w16cex w16sdtdh wp14">
   <w:footnote w:type="separator" w:id="-1">
     <w:p>
       <w:r>
@@ -17011,21 +17016,7 @@
         <w:rPr>
           <w:lang w:val="fr-FR"/>
         </w:rPr>
-        <w:t xml:space="preserve">, </w:t>
-      </w:r>
-      <w:proofErr w:type="spellStart"/>
-      <w:r>
-        <w:rPr>
-          <w:lang w:val="fr-FR"/>
-        </w:rPr>
-        <w:t>Ourense</w:t>
-      </w:r>
-      <w:proofErr w:type="spellEnd"/>
-      <w:r>
-        <w:rPr>
-          <w:lang w:val="fr-FR"/>
-        </w:rPr>
-        <w:t xml:space="preserve">, Spain, </w:t>
+        <w:t xml:space="preserve">, Ourense, Spain, </w:t>
       </w:r>
       <w:r>
         <w:fldChar w:fldCharType="begin"/>
@@ -17128,7 +17119,7 @@
 </file>
 
 <file path=word/numbering.xml><?xml version="1.0" encoding="utf-8"?>
-<w:numbering xmlns:wpc="http://schemas.microsoft.com/office/word/2010/wordprocessingCanvas" xmlns:cx="http://schemas.microsoft.com/office/drawing/2014/chartex" xmlns:cx1="http://schemas.microsoft.com/office/drawing/2015/9/8/chartex" xmlns:cx2="http://schemas.microsoft.com/office/drawing/2015/10/21/chartex" xmlns:cx3="http://schemas.microsoft.com/office/drawing/2016/5/9/chartex" xmlns:cx4="http://schemas.microsoft.com/office/drawing/2016/5/10/chartex" xmlns:cx5="http://schemas.microsoft.com/office/drawing/2016/5/11/chartex" xmlns:cx6="http://schemas.microsoft.com/office/drawing/2016/5/12/chartex" xmlns:cx7="http://schemas.microsoft.com/office/drawing/2016/5/13/chartex" xmlns:cx8="http://schemas.microsoft.com/office/drawing/2016/5/14/chartex" xmlns:mc="http://schemas.openxmlformats.org/markup-compatibility/2006" xmlns:aink="http://schemas.microsoft.com/office/drawing/2016/ink" xmlns:am3d="http://schemas.microsoft.com/office/drawing/2017/model3d" xmlns:o="urn:schemas-microsoft-com:office:office" xmlns:r="http://schemas.openxmlformats.org/officeDocument/2006/relationships" xmlns:m="http://schemas.openxmlformats.org/officeDocument/2006/math" xmlns:v="urn:schemas-microsoft-com:vml" xmlns:wp14="http://schemas.microsoft.com/office/word/2010/wordprocessingDrawing" xmlns:wp="http://schemas.openxmlformats.org/drawingml/2006/wordprocessingDrawing" xmlns:w10="urn:schemas-microsoft-com:office:word" xmlns:w="http://schemas.openxmlformats.org/wordprocessingml/2006/main" xmlns:w14="http://schemas.microsoft.com/office/word/2010/wordml" xmlns:w15="http://schemas.microsoft.com/office/word/2012/wordml" xmlns:w16cex="http://schemas.microsoft.com/office/word/2018/wordml/cex" xmlns:w16cid="http://schemas.microsoft.com/office/word/2016/wordml/cid" xmlns:w16="http://schemas.microsoft.com/office/word/2018/wordml" xmlns:w16sdtdh="http://schemas.microsoft.com/office/word/2020/wordml/sdtdatahash" xmlns:w16se="http://schemas.microsoft.com/office/word/2015/wordml/symex" xmlns:wpg="http://schemas.microsoft.com/office/word/2010/wordprocessingGroup" xmlns:wpi="http://schemas.microsoft.com/office/word/2010/wordprocessingInk" xmlns:wne="http://schemas.microsoft.com/office/word/2006/wordml" xmlns:wps="http://schemas.microsoft.com/office/word/2010/wordprocessingShape" mc:Ignorable="w14 w15 w16se w16cid w16 w16cex w16sdtdh wp14">
+<w:numbering xmlns:wpc="http://schemas.microsoft.com/office/word/2010/wordprocessingCanvas" xmlns:cx="http://schemas.microsoft.com/office/drawing/2014/chartex" xmlns:cx1="http://schemas.microsoft.com/office/drawing/2015/9/8/chartex" xmlns:cx2="http://schemas.microsoft.com/office/drawing/2015/10/21/chartex" xmlns:cx3="http://schemas.microsoft.com/office/drawing/2016/5/9/chartex" xmlns:cx4="http://schemas.microsoft.com/office/drawing/2016/5/10/chartex" xmlns:cx5="http://schemas.microsoft.com/office/drawing/2016/5/11/chartex" xmlns:cx6="http://schemas.microsoft.com/office/drawing/2016/5/12/chartex" xmlns:cx7="http://schemas.microsoft.com/office/drawing/2016/5/13/chartex" xmlns:cx8="http://schemas.microsoft.com/office/drawing/2016/5/14/chartex" xmlns:mc="http://schemas.openxmlformats.org/markup-compatibility/2006" xmlns:aink="http://schemas.microsoft.com/office/drawing/2016/ink" xmlns:am3d="http://schemas.microsoft.com/office/drawing/2017/model3d" xmlns:o="urn:schemas-microsoft-com:office:office" xmlns:oel="http://schemas.microsoft.com/office/2019/extlst" xmlns:r="http://schemas.openxmlformats.org/officeDocument/2006/relationships" xmlns:m="http://schemas.openxmlformats.org/officeDocument/2006/math" xmlns:v="urn:schemas-microsoft-com:vml" xmlns:wp14="http://schemas.microsoft.com/office/word/2010/wordprocessingDrawing" xmlns:wp="http://schemas.openxmlformats.org/drawingml/2006/wordprocessingDrawing" xmlns:w10="urn:schemas-microsoft-com:office:word" xmlns:w="http://schemas.openxmlformats.org/wordprocessingml/2006/main" xmlns:w14="http://schemas.microsoft.com/office/word/2010/wordml" xmlns:w15="http://schemas.microsoft.com/office/word/2012/wordml" xmlns:w16cex="http://schemas.microsoft.com/office/word/2018/wordml/cex" xmlns:w16cid="http://schemas.microsoft.com/office/word/2016/wordml/cid" xmlns:w16="http://schemas.microsoft.com/office/word/2018/wordml" xmlns:w16sdtdh="http://schemas.microsoft.com/office/word/2020/wordml/sdtdatahash" xmlns:w16se="http://schemas.microsoft.com/office/word/2015/wordml/symex" xmlns:wpg="http://schemas.microsoft.com/office/word/2010/wordprocessingGroup" xmlns:wpi="http://schemas.microsoft.com/office/word/2010/wordprocessingInk" xmlns:wne="http://schemas.microsoft.com/office/word/2006/wordml" xmlns:wps="http://schemas.microsoft.com/office/word/2010/wordprocessingShape" mc:Ignorable="w14 w15 w16se w16cid w16 w16cex w16sdtdh wp14">
   <w:abstractNum w:abstractNumId="0" w15:restartNumberingAfterBreak="0">
     <w:nsid w:val="17A6705F"/>
     <w:multiLevelType w:val="hybridMultilevel"/>
@@ -17497,23 +17488,23 @@
       </w:rPr>
     </w:lvl>
   </w:abstractNum>
-  <w:num w:numId="1">
+  <w:num w:numId="1" w16cid:durableId="898058233">
     <w:abstractNumId w:val="1"/>
   </w:num>
-  <w:num w:numId="2">
+  <w:num w:numId="2" w16cid:durableId="635451779">
     <w:abstractNumId w:val="2"/>
   </w:num>
-  <w:num w:numId="3">
+  <w:num w:numId="3" w16cid:durableId="1699576560">
     <w:abstractNumId w:val="0"/>
   </w:num>
-  <w:num w:numId="4">
+  <w:num w:numId="4" w16cid:durableId="97991764">
     <w:abstractNumId w:val="3"/>
   </w:num>
 </w:numbering>
 </file>
 
 <file path=word/people.xml><?xml version="1.0" encoding="utf-8"?>
-<w15:people xmlns:wpc="http://schemas.microsoft.com/office/word/2010/wordprocessingCanvas" xmlns:cx="http://schemas.microsoft.com/office/drawing/2014/chartex" xmlns:cx1="http://schemas.microsoft.com/office/drawing/2015/9/8/chartex" xmlns:cx2="http://schemas.microsoft.com/office/drawing/2015/10/21/chartex" xmlns:cx3="http://schemas.microsoft.com/office/drawing/2016/5/9/chartex" xmlns:cx4="http://schemas.microsoft.com/office/drawing/2016/5/10/chartex" xmlns:cx5="http://schemas.microsoft.com/office/drawing/2016/5/11/chartex" xmlns:cx6="http://schemas.microsoft.com/office/drawing/2016/5/12/chartex" xmlns:cx7="http://schemas.microsoft.com/office/drawing/2016/5/13/chartex" xmlns:cx8="http://schemas.microsoft.com/office/drawing/2016/5/14/chartex" xmlns:mc="http://schemas.openxmlformats.org/markup-compatibility/2006" xmlns:aink="http://schemas.microsoft.com/office/drawing/2016/ink" xmlns:am3d="http://schemas.microsoft.com/office/drawing/2017/model3d" xmlns:o="urn:schemas-microsoft-com:office:office" xmlns:r="http://schemas.openxmlformats.org/officeDocument/2006/relationships" xmlns:m="http://schemas.openxmlformats.org/officeDocument/2006/math" xmlns:v="urn:schemas-microsoft-com:vml" xmlns:wp14="http://schemas.microsoft.com/office/word/2010/wordprocessingDrawing" xmlns:wp="http://schemas.openxmlformats.org/drawingml/2006/wordprocessingDrawing" xmlns:w10="urn:schemas-microsoft-com:office:word" xmlns:w="http://schemas.openxmlformats.org/wordprocessingml/2006/main" xmlns:w14="http://schemas.microsoft.com/office/word/2010/wordml" xmlns:w15="http://schemas.microsoft.com/office/word/2012/wordml" xmlns:w16cex="http://schemas.microsoft.com/office/word/2018/wordml/cex" xmlns:w16cid="http://schemas.microsoft.com/office/word/2016/wordml/cid" xmlns:w16="http://schemas.microsoft.com/office/word/2018/wordml" xmlns:w16sdtdh="http://schemas.microsoft.com/office/word/2020/wordml/sdtdatahash" xmlns:w16se="http://schemas.microsoft.com/office/word/2015/wordml/symex" xmlns:wpg="http://schemas.microsoft.com/office/word/2010/wordprocessingGroup" xmlns:wpi="http://schemas.microsoft.com/office/word/2010/wordprocessingInk" xmlns:wne="http://schemas.microsoft.com/office/word/2006/wordml" xmlns:wps="http://schemas.microsoft.com/office/word/2010/wordprocessingShape" mc:Ignorable="w14 w15 w16se w16cid w16 w16cex w16sdtdh wp14">
+<w15:people xmlns:wpc="http://schemas.microsoft.com/office/word/2010/wordprocessingCanvas" xmlns:cx="http://schemas.microsoft.com/office/drawing/2014/chartex" xmlns:cx1="http://schemas.microsoft.com/office/drawing/2015/9/8/chartex" xmlns:cx2="http://schemas.microsoft.com/office/drawing/2015/10/21/chartex" xmlns:cx3="http://schemas.microsoft.com/office/drawing/2016/5/9/chartex" xmlns:cx4="http://schemas.microsoft.com/office/drawing/2016/5/10/chartex" xmlns:cx5="http://schemas.microsoft.com/office/drawing/2016/5/11/chartex" xmlns:cx6="http://schemas.microsoft.com/office/drawing/2016/5/12/chartex" xmlns:cx7="http://schemas.microsoft.com/office/drawing/2016/5/13/chartex" xmlns:cx8="http://schemas.microsoft.com/office/drawing/2016/5/14/chartex" xmlns:mc="http://schemas.openxmlformats.org/markup-compatibility/2006" xmlns:aink="http://schemas.microsoft.com/office/drawing/2016/ink" xmlns:am3d="http://schemas.microsoft.com/office/drawing/2017/model3d" xmlns:o="urn:schemas-microsoft-com:office:office" xmlns:oel="http://schemas.microsoft.com/office/2019/extlst" xmlns:r="http://schemas.openxmlformats.org/officeDocument/2006/relationships" xmlns:m="http://schemas.openxmlformats.org/officeDocument/2006/math" xmlns:v="urn:schemas-microsoft-com:vml" xmlns:wp14="http://schemas.microsoft.com/office/word/2010/wordprocessingDrawing" xmlns:wp="http://schemas.openxmlformats.org/drawingml/2006/wordprocessingDrawing" xmlns:w10="urn:schemas-microsoft-com:office:word" xmlns:w="http://schemas.openxmlformats.org/wordprocessingml/2006/main" xmlns:w14="http://schemas.microsoft.com/office/word/2010/wordml" xmlns:w15="http://schemas.microsoft.com/office/word/2012/wordml" xmlns:w16cex="http://schemas.microsoft.com/office/word/2018/wordml/cex" xmlns:w16cid="http://schemas.microsoft.com/office/word/2016/wordml/cid" xmlns:w16="http://schemas.microsoft.com/office/word/2018/wordml" xmlns:w16sdtdh="http://schemas.microsoft.com/office/word/2020/wordml/sdtdatahash" xmlns:w16se="http://schemas.microsoft.com/office/word/2015/wordml/symex" xmlns:wpg="http://schemas.microsoft.com/office/word/2010/wordprocessingGroup" xmlns:wpi="http://schemas.microsoft.com/office/word/2010/wordprocessingInk" xmlns:wne="http://schemas.microsoft.com/office/word/2006/wordml" xmlns:wps="http://schemas.microsoft.com/office/word/2010/wordprocessingShape" mc:Ignorable="w14 w15 w16se w16cid w16 w16cex w16sdtdh wp14">
   <w15:person w15:author="Fabio Cruz Sanchez">
     <w15:presenceInfo w15:providerId="AD" w15:userId="S::cruzsanc1@univ-lorraine.fr::35c611f6-818e-4a45-9e97-026cf77017cf"/>
   </w15:person>

</xml_diff>